<commit_message>
more updates to chap4d
</commit_message>
<xml_diff>
--- a/labmanual/English/WBT101-04D-Central.docx
+++ b/labmanual/English/WBT101-04D-Central.docx
@@ -73,16 +73,10 @@
     </w:p>
     <w:p>
       <w:r>
-        <w:t xml:space="preserve">This chapter expands your basic knowledge of BLE Peripherals by introducing more Attribute Procedures, GATT Database Features, Security, WICED Configuration Files, </w:t>
-      </w:r>
-      <w:r>
-        <w:t>Advertising Packet Features</w:t>
-      </w:r>
-      <w:r>
-        <w:t xml:space="preserve">, Service Discovery, </w:t>
-      </w:r>
-      <w:r>
-        <w:t>…</w:t>
+        <w:t xml:space="preserve">This chapter </w:t>
+      </w:r>
+      <w:r>
+        <w:t>introduces you to the Central side of the BLE connection.  By the end of this chapter you should be able to create a BLE Central that finds the right BLE Peripheral, connects to it, Reads and Writes and Accepts notifications.</w:t>
       </w:r>
     </w:p>
     <w:p>
@@ -1820,99 +1814,110 @@
       <w:bookmarkEnd w:id="1"/>
     </w:p>
     <w:p>
+      <w:r>
+        <w:t>Analyzing the adv</w:t>
+      </w:r>
+      <w:r>
+        <w:t>ertising</w:t>
+      </w:r>
+      <w:bookmarkStart w:id="2" w:name="_GoBack"/>
+      <w:bookmarkEnd w:id="2"/>
+      <w:r>
+        <w:t xml:space="preserve"> packet</w:t>
+      </w:r>
+    </w:p>
+    <w:p/>
+    <w:p>
       <w:pPr>
         <w:pStyle w:val="Heading1"/>
       </w:pPr>
-      <w:bookmarkStart w:id="2" w:name="_Toc525555641"/>
+      <w:bookmarkStart w:id="3" w:name="_Toc525555641"/>
       <w:r>
         <w:t xml:space="preserve">Attribute </w:t>
       </w:r>
       <w:r>
         <w:t>Protocol</w:t>
       </w:r>
-      <w:bookmarkEnd w:id="2"/>
+      <w:bookmarkEnd w:id="3"/>
     </w:p>
     <w:p>
       <w:pPr>
         <w:pStyle w:val="Heading2"/>
       </w:pPr>
-      <w:bookmarkStart w:id="3" w:name="_Toc525555642"/>
+      <w:bookmarkStart w:id="4" w:name="_Toc525555642"/>
+      <w:r>
+        <w:t xml:space="preserve">More on </w:t>
+      </w:r>
       <w:r>
         <w:t>Read</w:t>
       </w:r>
-      <w:bookmarkEnd w:id="3"/>
+      <w:bookmarkEnd w:id="4"/>
+      <w:r>
+        <w:t xml:space="preserve">, </w:t>
+      </w:r>
+      <w:bookmarkStart w:id="5" w:name="_Toc525555643"/>
+      <w:r>
+        <w:t>Write</w:t>
+      </w:r>
+      <w:bookmarkStart w:id="6" w:name="_Toc525555644"/>
+      <w:bookmarkEnd w:id="5"/>
+      <w:r>
+        <w:t xml:space="preserve">, </w:t>
+      </w:r>
+      <w:r>
+        <w:t>Notify</w:t>
+      </w:r>
+      <w:bookmarkStart w:id="7" w:name="_Toc525555645"/>
+      <w:bookmarkEnd w:id="6"/>
+      <w:r>
+        <w:t xml:space="preserve"> and </w:t>
+      </w:r>
+      <w:r>
+        <w:t>Indicate</w:t>
+      </w:r>
+      <w:bookmarkEnd w:id="7"/>
     </w:p>
     <w:p>
       <w:pPr>
         <w:pStyle w:val="Heading2"/>
       </w:pPr>
-      <w:bookmarkStart w:id="4" w:name="_Toc525555643"/>
-      <w:r>
-        <w:t>Write</w:t>
-      </w:r>
-      <w:bookmarkEnd w:id="4"/>
+      <w:bookmarkStart w:id="8" w:name="_Toc525555646"/>
+      <w:r>
+        <w:t>Find Information</w:t>
+      </w:r>
+      <w:bookmarkEnd w:id="8"/>
+    </w:p>
+    <w:p>
+      <w:r>
+        <w:t>Input – starting handle and ending handle</w:t>
+      </w:r>
+    </w:p>
+    <w:p>
+      <w:r>
+        <w:t>Output – handle</w:t>
+      </w:r>
+      <w:r>
+        <w:t>s</w:t>
+      </w:r>
+      <w:r>
+        <w:t>, type</w:t>
+      </w:r>
+      <w:r>
+        <w:t>s</w:t>
+      </w:r>
+      <w:r>
+        <w:t xml:space="preserve"> </w:t>
+      </w:r>
     </w:p>
     <w:p>
       <w:pPr>
         <w:pStyle w:val="Heading2"/>
       </w:pPr>
-      <w:bookmarkStart w:id="5" w:name="_Toc525555644"/>
-      <w:r>
-        <w:t>Notify</w:t>
-      </w:r>
-      <w:bookmarkEnd w:id="5"/>
-    </w:p>
-    <w:p>
-      <w:pPr>
-        <w:pStyle w:val="Heading2"/>
-      </w:pPr>
-      <w:bookmarkStart w:id="6" w:name="_Toc525555645"/>
-      <w:r>
-        <w:t>Indicate</w:t>
-      </w:r>
-      <w:bookmarkEnd w:id="6"/>
-    </w:p>
-    <w:p>
-      <w:pPr>
-        <w:pStyle w:val="Heading2"/>
-      </w:pPr>
-      <w:bookmarkStart w:id="7" w:name="_Toc525555646"/>
-      <w:r>
-        <w:t>Find Information</w:t>
-      </w:r>
-      <w:bookmarkEnd w:id="7"/>
-    </w:p>
-    <w:p>
-      <w:r>
-        <w:t>Input – starting handle and ending handle</w:t>
-      </w:r>
-    </w:p>
-    <w:p>
-      <w:r>
-        <w:t>Output – handle</w:t>
-      </w:r>
-      <w:r>
-        <w:t>s</w:t>
-      </w:r>
-      <w:r>
-        <w:t>, type</w:t>
-      </w:r>
-      <w:r>
-        <w:t>s</w:t>
-      </w:r>
-      <w:r>
-        <w:t xml:space="preserve"> </w:t>
-      </w:r>
-    </w:p>
-    <w:p>
-      <w:pPr>
-        <w:pStyle w:val="Heading2"/>
-      </w:pPr>
-      <w:bookmarkStart w:id="8" w:name="_Toc525555647"/>
+      <w:bookmarkStart w:id="9" w:name="_Toc525555647"/>
       <w:r>
         <w:t>Find by Type Value</w:t>
       </w:r>
-      <w:bookmarkEnd w:id="8"/>
+      <w:bookmarkEnd w:id="9"/>
     </w:p>
     <w:p>
       <w:r>
@@ -1948,11 +1953,11 @@
       <w:pPr>
         <w:pStyle w:val="Heading2"/>
       </w:pPr>
-      <w:bookmarkStart w:id="9" w:name="_Toc525555648"/>
+      <w:bookmarkStart w:id="10" w:name="_Toc525555648"/>
       <w:r>
         <w:t>Read by Group Type</w:t>
       </w:r>
-      <w:bookmarkEnd w:id="9"/>
+      <w:bookmarkEnd w:id="10"/>
     </w:p>
     <w:p>
       <w:r>
@@ -1971,8 +1976,6 @@
       <w:r>
         <w:t>Output – handle, end group handle, value</w:t>
       </w:r>
-      <w:bookmarkStart w:id="10" w:name="_GoBack"/>
-      <w:bookmarkEnd w:id="10"/>
     </w:p>
     <w:p>
       <w:pPr>
@@ -1980,70 +1983,950 @@
       </w:pPr>
       <w:bookmarkStart w:id="11" w:name="_Toc525555649"/>
       <w:r>
+        <w:t>Service Discovery</w:t>
+      </w:r>
+      <w:bookmarkEnd w:id="11"/>
+    </w:p>
+    <w:p>
+      <w:pPr>
+        <w:pStyle w:val="Heading1"/>
+      </w:pPr>
+      <w:bookmarkStart w:id="12" w:name="_Toc525555650"/>
+      <w:r>
+        <w:t>Running a GATT Server</w:t>
+      </w:r>
+      <w:bookmarkEnd w:id="12"/>
+    </w:p>
+    <w:p>
+      <w:pPr>
+        <w:pStyle w:val="Heading1"/>
+      </w:pPr>
+      <w:bookmarkStart w:id="13" w:name="_Toc525555651"/>
+      <w:r>
+        <w:t>Exercises</w:t>
+      </w:r>
+      <w:bookmarkEnd w:id="13"/>
+    </w:p>
+    <w:p>
+      <w:pPr>
+        <w:pStyle w:val="Exercise"/>
+      </w:pPr>
+      <w:bookmarkStart w:id="14" w:name="_Toc525555652"/>
+      <w:r>
+        <w:t xml:space="preserve">Make an </w:t>
+      </w:r>
+      <w:bookmarkEnd w:id="14"/>
+      <w:r>
+        <w:t>Observer</w:t>
+      </w:r>
+    </w:p>
+    <w:p>
+      <w:r>
+        <w:t>This project will listen to all the BLE devices that are broadcasting.  It should print out the BD Address of each device.  To build this project follow these steps:</w:t>
+      </w:r>
+    </w:p>
+    <w:p>
+      <w:r>
+        <w:t xml:space="preserve">Run BT designer and make a project with no </w:t>
+      </w:r>
+      <w:proofErr w:type="spellStart"/>
+      <w:r>
+        <w:t>gatt</w:t>
+      </w:r>
+      <w:proofErr w:type="spellEnd"/>
+      <w:r>
+        <w:t xml:space="preserve"> database</w:t>
+      </w:r>
+    </w:p>
+    <w:p>
+      <w:r>
         <w:lastRenderedPageBreak/>
-        <w:t>Service Discovery</w:t>
-      </w:r>
-      <w:bookmarkEnd w:id="11"/>
-    </w:p>
-    <w:p>
-      <w:pPr>
-        <w:pStyle w:val="Heading1"/>
-      </w:pPr>
-      <w:bookmarkStart w:id="12" w:name="_Toc525555650"/>
-      <w:r>
-        <w:t>Running a GATT Server</w:t>
-      </w:r>
-      <w:bookmarkEnd w:id="12"/>
-    </w:p>
-    <w:p>
-      <w:pPr>
-        <w:pStyle w:val="Heading1"/>
-      </w:pPr>
-      <w:bookmarkStart w:id="13" w:name="_Toc525555651"/>
-      <w:r>
-        <w:t>Exercises</w:t>
-      </w:r>
-      <w:bookmarkEnd w:id="13"/>
+        <w:t>Delete the advertising functions and function calls</w:t>
+      </w:r>
+    </w:p>
+    <w:p>
+      <w:r>
+        <w:t>Make a function to process the scanned advertising packets</w:t>
+      </w:r>
+      <w:r>
+        <w:t xml:space="preserve"> which just prints out the BD Address of the remote</w:t>
+      </w:r>
+      <w:r>
+        <w:t xml:space="preserve">.  This function should have the </w:t>
+      </w:r>
+      <w:proofErr w:type="spellStart"/>
+      <w:r>
+        <w:t>protype</w:t>
+      </w:r>
+      <w:proofErr w:type="spellEnd"/>
+      <w:r>
+        <w:t xml:space="preserve"> of:</w:t>
+      </w:r>
+    </w:p>
+    <w:p>
+      <w:pPr>
+        <w:spacing w:after="0"/>
+        <w:rPr>
+          <w:rFonts w:ascii="Monaco" w:hAnsi="Monaco" w:cs="Times New Roman"/>
+          <w:color w:val="006141"/>
+          <w:sz w:val="17"/>
+          <w:szCs w:val="17"/>
+        </w:rPr>
+      </w:pPr>
+      <w:proofErr w:type="spellStart"/>
+      <w:r>
+        <w:rPr>
+          <w:rFonts w:ascii="Monaco" w:hAnsi="Monaco" w:cs="Times New Roman"/>
+          <w:color w:val="931A68"/>
+          <w:sz w:val="17"/>
+          <w:szCs w:val="17"/>
+        </w:rPr>
+        <w:t>typedef</w:t>
+      </w:r>
+      <w:proofErr w:type="spellEnd"/>
+      <w:r>
+        <w:rPr>
+          <w:rFonts w:ascii="Monaco" w:hAnsi="Monaco" w:cs="Times New Roman"/>
+          <w:color w:val="000000"/>
+          <w:sz w:val="17"/>
+          <w:szCs w:val="17"/>
+        </w:rPr>
+        <w:t xml:space="preserve"> </w:t>
+      </w:r>
+      <w:r>
+        <w:rPr>
+          <w:rFonts w:ascii="Monaco" w:hAnsi="Monaco" w:cs="Times New Roman"/>
+          <w:color w:val="931A68"/>
+          <w:sz w:val="17"/>
+          <w:szCs w:val="17"/>
+        </w:rPr>
+        <w:t>void</w:t>
+      </w:r>
+      <w:r>
+        <w:rPr>
+          <w:rFonts w:ascii="Monaco" w:hAnsi="Monaco" w:cs="Times New Roman"/>
+          <w:color w:val="000000"/>
+          <w:sz w:val="17"/>
+          <w:szCs w:val="17"/>
+        </w:rPr>
+        <w:t xml:space="preserve"> (</w:t>
+      </w:r>
+      <w:proofErr w:type="spellStart"/>
+      <w:r>
+        <w:rPr>
+          <w:rFonts w:ascii="Monaco" w:hAnsi="Monaco" w:cs="Times New Roman"/>
+          <w:color w:val="006141"/>
+          <w:sz w:val="17"/>
+          <w:szCs w:val="17"/>
+        </w:rPr>
+        <w:t>wiced_bt_ble_scan_result_cback_t</w:t>
+      </w:r>
+      <w:proofErr w:type="spellEnd"/>
+      <w:r>
+        <w:rPr>
+          <w:rFonts w:ascii="Monaco" w:hAnsi="Monaco" w:cs="Times New Roman"/>
+          <w:color w:val="000000"/>
+          <w:sz w:val="17"/>
+          <w:szCs w:val="17"/>
+        </w:rPr>
+        <w:t>) (</w:t>
+      </w:r>
+      <w:proofErr w:type="spellStart"/>
+      <w:r>
+        <w:rPr>
+          <w:rFonts w:ascii="Monaco" w:hAnsi="Monaco" w:cs="Times New Roman"/>
+          <w:color w:val="006141"/>
+          <w:sz w:val="17"/>
+          <w:szCs w:val="17"/>
+        </w:rPr>
+        <w:t>wiced_bt_ble_scan_results_t</w:t>
+      </w:r>
+      <w:proofErr w:type="spellEnd"/>
+      <w:r>
+        <w:rPr>
+          <w:rFonts w:ascii="Monaco" w:hAnsi="Monaco" w:cs="Times New Roman"/>
+          <w:color w:val="000000"/>
+          <w:sz w:val="17"/>
+          <w:szCs w:val="17"/>
+        </w:rPr>
+        <w:t xml:space="preserve"> *</w:t>
+      </w:r>
+      <w:proofErr w:type="spellStart"/>
+      <w:r>
+        <w:rPr>
+          <w:rFonts w:ascii="Monaco" w:hAnsi="Monaco" w:cs="Times New Roman"/>
+          <w:color w:val="000000"/>
+          <w:sz w:val="17"/>
+          <w:szCs w:val="17"/>
+        </w:rPr>
+        <w:t>p_scan_result</w:t>
+      </w:r>
+      <w:proofErr w:type="spellEnd"/>
+      <w:r>
+        <w:rPr>
+          <w:rFonts w:ascii="Monaco" w:hAnsi="Monaco" w:cs="Times New Roman"/>
+          <w:color w:val="000000"/>
+          <w:sz w:val="17"/>
+          <w:szCs w:val="17"/>
+        </w:rPr>
+        <w:t xml:space="preserve">, </w:t>
+      </w:r>
+      <w:r>
+        <w:rPr>
+          <w:rFonts w:ascii="Monaco" w:hAnsi="Monaco" w:cs="Times New Roman"/>
+          <w:color w:val="006141"/>
+          <w:sz w:val="17"/>
+          <w:szCs w:val="17"/>
+        </w:rPr>
+        <w:t>uint8_t</w:t>
+      </w:r>
+      <w:r>
+        <w:rPr>
+          <w:rFonts w:ascii="Monaco" w:hAnsi="Monaco" w:cs="Times New Roman"/>
+          <w:color w:val="000000"/>
+          <w:sz w:val="17"/>
+          <w:szCs w:val="17"/>
+        </w:rPr>
+        <w:t xml:space="preserve"> *</w:t>
+      </w:r>
+      <w:proofErr w:type="spellStart"/>
+      <w:r>
+        <w:rPr>
+          <w:rFonts w:ascii="Monaco" w:hAnsi="Monaco" w:cs="Times New Roman"/>
+          <w:color w:val="000000"/>
+          <w:sz w:val="17"/>
+          <w:szCs w:val="17"/>
+        </w:rPr>
+        <w:t>p_adv_data</w:t>
+      </w:r>
+      <w:proofErr w:type="spellEnd"/>
+      <w:r>
+        <w:rPr>
+          <w:rFonts w:ascii="Monaco" w:hAnsi="Monaco" w:cs="Times New Roman"/>
+          <w:color w:val="000000"/>
+          <w:sz w:val="17"/>
+          <w:szCs w:val="17"/>
+        </w:rPr>
+        <w:t>);</w:t>
+      </w:r>
+    </w:p>
+    <w:p/>
+    <w:p>
+      <w:r>
+        <w:t>A</w:t>
+      </w:r>
+      <w:r>
+        <w:t>dd</w:t>
+      </w:r>
+      <w:r>
+        <w:t xml:space="preserve"> a call to</w:t>
+      </w:r>
+      <w:r>
+        <w:t xml:space="preserve"> </w:t>
+      </w:r>
+      <w:proofErr w:type="spellStart"/>
+      <w:r>
+        <w:t>wiced_bt_ble_scan</w:t>
+      </w:r>
+      <w:proofErr w:type="spellEnd"/>
+      <w:r>
+        <w:t xml:space="preserve"> to the BTM enabled event</w:t>
+      </w:r>
+      <w:r>
+        <w:t xml:space="preserve"> with a function pointer to your advertiser processor function.</w:t>
+      </w:r>
+    </w:p>
+    <w:p>
+      <w:r>
+        <w:t>Build and Program</w:t>
+      </w:r>
+    </w:p>
+    <w:p>
+      <w:r>
+        <w:t>What is the cause of “Unhandled Bluetooth Management Event: 0x16 (22)” and how do you fix it?</w:t>
+      </w:r>
     </w:p>
     <w:p>
       <w:pPr>
         <w:pStyle w:val="Exercise"/>
       </w:pPr>
-      <w:bookmarkStart w:id="14" w:name="_Toc525555652"/>
-      <w:r>
-        <w:t>Make an Observer</w:t>
-      </w:r>
-      <w:bookmarkEnd w:id="14"/>
+      <w:bookmarkStart w:id="15" w:name="_Toc525555653"/>
+      <w:r>
+        <w:t>Add a filter to show only your device</w:t>
+      </w:r>
+      <w:bookmarkEnd w:id="15"/>
+    </w:p>
+    <w:p>
+      <w:r>
+        <w:t>Copy Exercise 01.  Change your advertising packet call back to only print out devices that match</w:t>
+      </w:r>
+    </w:p>
+    <w:p>
+      <w:pPr>
+        <w:pStyle w:val="ListParagraph"/>
+        <w:numPr>
+          <w:ilvl w:val="0"/>
+          <w:numId w:val="50"/>
+        </w:numPr>
+      </w:pPr>
+      <w:r>
+        <w:t>Your Device Name</w:t>
+      </w:r>
+    </w:p>
+    <w:p>
+      <w:pPr>
+        <w:pStyle w:val="ListParagraph"/>
+        <w:numPr>
+          <w:ilvl w:val="0"/>
+          <w:numId w:val="50"/>
+        </w:numPr>
+      </w:pPr>
+      <w:r>
+        <w:t>Your Service UUID</w:t>
+      </w:r>
+    </w:p>
+    <w:p>
+      <w:pPr>
+        <w:pStyle w:val="ListParagraph"/>
+        <w:numPr>
+          <w:ilvl w:val="0"/>
+          <w:numId w:val="50"/>
+        </w:numPr>
+      </w:pPr>
+      <w:r>
+        <w:t>Your Manufactures Code</w:t>
+      </w:r>
+    </w:p>
+    <w:p>
+      <w:r>
+        <w:t>You can use t</w:t>
+      </w:r>
+      <w:r>
+        <w:t xml:space="preserve">he function </w:t>
+      </w:r>
+      <w:proofErr w:type="spellStart"/>
+      <w:r>
+        <w:t>wiced_bt_ble_check_advertising_data</w:t>
+      </w:r>
+      <w:proofErr w:type="spellEnd"/>
+      <w:r>
+        <w:t xml:space="preserve"> </w:t>
+      </w:r>
+      <w:r>
+        <w:t>to</w:t>
+      </w:r>
+      <w:r>
+        <w:t xml:space="preserve"> look at the advertising packet and find fields of type </w:t>
+      </w:r>
+      <w:proofErr w:type="spellStart"/>
+      <w:r>
+        <w:t>wiced_bt_ble_advert_type_t</w:t>
+      </w:r>
+      <w:proofErr w:type="spellEnd"/>
+      <w:r>
+        <w:t>.  If there is a field that matches it will return a pointer to those bytes and a length.</w:t>
+      </w:r>
+    </w:p>
+    <w:p>
+      <w:r>
+        <w:t xml:space="preserve">You can use </w:t>
+      </w:r>
+      <w:proofErr w:type="spellStart"/>
+      <w:r>
+        <w:t>str</w:t>
+      </w:r>
+      <w:r>
+        <w:t>n</w:t>
+      </w:r>
+      <w:r>
+        <w:t>cmp</w:t>
+      </w:r>
+      <w:proofErr w:type="spellEnd"/>
+      <w:r>
+        <w:t xml:space="preserve"> (to compare strings) and </w:t>
+      </w:r>
+      <w:proofErr w:type="spellStart"/>
+      <w:r>
+        <w:t>memcmp</w:t>
+      </w:r>
+      <w:proofErr w:type="spellEnd"/>
+      <w:r>
+        <w:t xml:space="preserve"> (to compare UUIDs)</w:t>
+      </w:r>
+      <w:r>
+        <w:t xml:space="preserve"> to see if the fields match what you are looking for.</w:t>
+      </w:r>
     </w:p>
     <w:p>
       <w:pPr>
         <w:pStyle w:val="Exercise"/>
       </w:pPr>
-      <w:bookmarkStart w:id="15" w:name="_Toc525555653"/>
-      <w:r>
-        <w:t>Add a filter to show only your device</w:t>
-      </w:r>
-      <w:bookmarkEnd w:id="15"/>
+      <w:bookmarkStart w:id="16" w:name="_Toc525555654"/>
+      <w:r>
+        <w:t xml:space="preserve">Update to connect to your </w:t>
+      </w:r>
+      <w:r>
+        <w:t xml:space="preserve">peripheral </w:t>
+      </w:r>
+      <w:r>
+        <w:t>device &amp; turn on/off the LED</w:t>
+      </w:r>
+      <w:bookmarkEnd w:id="16"/>
+    </w:p>
+    <w:p>
+      <w:r>
+        <w:t xml:space="preserve">To do this </w:t>
+      </w:r>
+      <w:r>
+        <w:t>exercise</w:t>
+      </w:r>
+      <w:r>
+        <w:t xml:space="preserve"> will require two development kits.  One to be your peripheral, which should be programmed with the firmware from chapter 04c </w:t>
+      </w:r>
+      <w:r>
+        <w:t>exercise</w:t>
+      </w:r>
+      <w:r>
+        <w:t xml:space="preserve"> xx.  </w:t>
+      </w:r>
+    </w:p>
+    <w:p>
+      <w:r>
+        <w:t xml:space="preserve">Your project will scan and find the peripheral.  Then connect to it.  Then let you send 0’s and 1’s to led characteristic.  To simplify the project, you will hardcode the handle, but in the upcoming </w:t>
+      </w:r>
+      <w:r>
+        <w:t>exercises</w:t>
+      </w:r>
+      <w:r>
+        <w:t xml:space="preserve"> you will add service discovery.</w:t>
+      </w:r>
+    </w:p>
+    <w:p>
+      <w:r>
+        <w:t>The steps are as follows:</w:t>
+      </w:r>
+    </w:p>
+    <w:p>
+      <w:r>
+        <w:t>Copy the previous project</w:t>
+      </w:r>
+    </w:p>
+    <w:p>
+      <w:r>
+        <w:t>Build and program it to make sure it still works</w:t>
+      </w:r>
+    </w:p>
+    <w:p>
+      <w:r>
+        <w:t>Add a keyboard interface</w:t>
+      </w:r>
+      <w:r>
+        <w:t xml:space="preserve"> that has a ‘?’ To print out help</w:t>
+      </w:r>
+      <w:r>
+        <w:t xml:space="preserve">.  Remember from chapter 2, you will need to </w:t>
+      </w:r>
+      <w:proofErr w:type="spellStart"/>
+      <w:r>
+        <w:t>initaizlie</w:t>
+      </w:r>
+      <w:proofErr w:type="spellEnd"/>
+      <w:r>
+        <w:t xml:space="preserve"> the </w:t>
+      </w:r>
+      <w:proofErr w:type="spellStart"/>
+      <w:r>
+        <w:t>puart</w:t>
+      </w:r>
+      <w:proofErr w:type="spellEnd"/>
+      <w:r>
+        <w:t xml:space="preserve"> and </w:t>
+      </w:r>
+      <w:proofErr w:type="spellStart"/>
+      <w:r>
+        <w:t>setu</w:t>
+      </w:r>
+      <w:proofErr w:type="spellEnd"/>
+      <w:r>
+        <w:t xml:space="preserve"> a call back in the _</w:t>
+      </w:r>
+      <w:proofErr w:type="spellStart"/>
+      <w:r>
+        <w:t>app_init</w:t>
+      </w:r>
+      <w:proofErr w:type="spellEnd"/>
+      <w:r>
+        <w:t xml:space="preserve"> function.</w:t>
+      </w:r>
+    </w:p>
+    <w:p>
+      <w:r>
+        <w:lastRenderedPageBreak/>
+        <w:t xml:space="preserve">Create a </w:t>
+      </w:r>
+      <w:proofErr w:type="spellStart"/>
+      <w:r>
+        <w:t>RxCallback</w:t>
+      </w:r>
+      <w:proofErr w:type="spellEnd"/>
+      <w:r>
+        <w:t xml:space="preserve"> function to handle key presses.  Make a switch with one case per key (used by this program).</w:t>
+      </w:r>
+    </w:p>
+    <w:p>
+      <w:r>
+        <w:t>A</w:t>
+      </w:r>
+      <w:r>
+        <w:t xml:space="preserve">dd </w:t>
+      </w:r>
+      <w:r>
+        <w:t>keys to turn on/off scanning ‘s’ ON and ‘S’ off</w:t>
+      </w:r>
+      <w:r>
+        <w:t xml:space="preserve"> (call the </w:t>
+      </w:r>
+      <w:proofErr w:type="spellStart"/>
+      <w:r>
+        <w:t>wiced_bt_ble_scan</w:t>
+      </w:r>
+      <w:proofErr w:type="spellEnd"/>
+      <w:r>
+        <w:t xml:space="preserve"> with the correct arguments)</w:t>
+      </w:r>
+    </w:p>
+    <w:p>
+      <w:r>
+        <w:t xml:space="preserve">Remove the start scan from the </w:t>
+      </w:r>
+      <w:proofErr w:type="spellStart"/>
+      <w:r>
+        <w:t>BTM_Enabled</w:t>
+      </w:r>
+      <w:proofErr w:type="spellEnd"/>
+      <w:r>
+        <w:t xml:space="preserve"> Event</w:t>
+      </w:r>
+    </w:p>
+    <w:p>
+      <w:r>
+        <w:t>Program your projects and make sure that the keyboard interface works</w:t>
+      </w:r>
+      <w:r>
+        <w:t xml:space="preserve"> and that the s/S turns the scanning on and off.</w:t>
+      </w:r>
+    </w:p>
+    <w:p>
+      <w:r>
+        <w:t xml:space="preserve">Update your </w:t>
+      </w:r>
+      <w:proofErr w:type="spellStart"/>
+      <w:r>
+        <w:t>adv</w:t>
+      </w:r>
+      <w:proofErr w:type="spellEnd"/>
+      <w:r>
+        <w:t xml:space="preserve"> packet </w:t>
+      </w:r>
+      <w:r>
+        <w:t xml:space="preserve">function </w:t>
+      </w:r>
+      <w:r>
+        <w:t>to connect to a t</w:t>
+      </w:r>
+      <w:r>
+        <w:t xml:space="preserve">he Peripheral when it finds one </w:t>
+      </w:r>
+      <w:r>
+        <w:t xml:space="preserve">that it recognizes </w:t>
+      </w:r>
+      <w:r>
+        <w:t xml:space="preserve">by calling </w:t>
+      </w:r>
+      <w:proofErr w:type="spellStart"/>
+      <w:r>
+        <w:t>wiced_bt_gatt_le_connect</w:t>
+      </w:r>
+      <w:proofErr w:type="spellEnd"/>
+      <w:r>
+        <w:t xml:space="preserve">.  </w:t>
+      </w:r>
+    </w:p>
+    <w:p>
+      <w:r>
+        <w:t>After starting the connection, turn off scanning</w:t>
+      </w:r>
+    </w:p>
+    <w:p>
+      <w:r>
+        <w:t xml:space="preserve">Create a </w:t>
+      </w:r>
+      <w:r>
+        <w:t xml:space="preserve">new function to serve as the </w:t>
+      </w:r>
+      <w:proofErr w:type="spellStart"/>
+      <w:r>
+        <w:t>gatt</w:t>
+      </w:r>
+      <w:proofErr w:type="spellEnd"/>
+      <w:r>
+        <w:t xml:space="preserve"> callback function</w:t>
+      </w:r>
+      <w:r>
+        <w:t xml:space="preserve">.  </w:t>
+      </w:r>
+      <w:r>
+        <w:t>The easiest way to do this is to copy the callback from one of the previous projects and then remove all the cases except the default case</w:t>
+      </w:r>
+      <w:r>
+        <w:t>.  Regardless, the function must match this prototype:</w:t>
+      </w:r>
+    </w:p>
+    <w:p>
+      <w:pPr>
+        <w:pStyle w:val="p1"/>
+        <w:rPr>
+          <w:rFonts w:ascii="Monaco" w:hAnsi="Monaco" w:cs="Times New Roman"/>
+          <w:color w:val="006141"/>
+        </w:rPr>
+      </w:pPr>
+      <w:proofErr w:type="spellStart"/>
+      <w:r>
+        <w:rPr>
+          <w:rFonts w:ascii="Monaco" w:hAnsi="Monaco" w:cs="Times New Roman"/>
+          <w:color w:val="931A68"/>
+        </w:rPr>
+        <w:t>typedef</w:t>
+      </w:r>
+      <w:proofErr w:type="spellEnd"/>
+      <w:r>
+        <w:rPr>
+          <w:rFonts w:ascii="Monaco" w:hAnsi="Monaco" w:cs="Times New Roman"/>
+        </w:rPr>
+        <w:t xml:space="preserve"> </w:t>
+      </w:r>
+      <w:proofErr w:type="spellStart"/>
+      <w:r>
+        <w:rPr>
+          <w:rFonts w:ascii="Monaco" w:hAnsi="Monaco" w:cs="Times New Roman"/>
+          <w:color w:val="006141"/>
+        </w:rPr>
+        <w:t>wiced_bt_gatt_status_t</w:t>
+      </w:r>
+      <w:proofErr w:type="spellEnd"/>
+      <w:r>
+        <w:rPr>
+          <w:rFonts w:ascii="Monaco" w:hAnsi="Monaco" w:cs="Times New Roman"/>
+        </w:rPr>
+        <w:t xml:space="preserve"> </w:t>
+      </w:r>
+      <w:proofErr w:type="spellStart"/>
+      <w:r>
+        <w:rPr>
+          <w:rFonts w:ascii="Monaco" w:hAnsi="Monaco" w:cs="Times New Roman"/>
+          <w:color w:val="006141"/>
+        </w:rPr>
+        <w:t>wiced_bt_gatt_cback_</w:t>
+      </w:r>
+      <w:proofErr w:type="gramStart"/>
+      <w:r>
+        <w:rPr>
+          <w:rFonts w:ascii="Monaco" w:hAnsi="Monaco" w:cs="Times New Roman"/>
+          <w:color w:val="006141"/>
+        </w:rPr>
+        <w:t>t</w:t>
+      </w:r>
+      <w:proofErr w:type="spellEnd"/>
+      <w:r>
+        <w:rPr>
+          <w:rFonts w:ascii="Monaco" w:hAnsi="Monaco" w:cs="Times New Roman"/>
+        </w:rPr>
+        <w:t>(</w:t>
+      </w:r>
+      <w:proofErr w:type="spellStart"/>
+      <w:proofErr w:type="gramEnd"/>
+      <w:r>
+        <w:rPr>
+          <w:rFonts w:ascii="Monaco" w:hAnsi="Monaco" w:cs="Times New Roman"/>
+          <w:color w:val="006141"/>
+        </w:rPr>
+        <w:t>wiced_bt_gatt_evt_t</w:t>
+      </w:r>
+      <w:proofErr w:type="spellEnd"/>
+      <w:r>
+        <w:rPr>
+          <w:rFonts w:ascii="Monaco" w:hAnsi="Monaco" w:cs="Times New Roman"/>
+        </w:rPr>
+        <w:t xml:space="preserve"> event, </w:t>
+      </w:r>
+      <w:proofErr w:type="spellStart"/>
+      <w:r>
+        <w:rPr>
+          <w:rFonts w:ascii="Monaco" w:hAnsi="Monaco" w:cs="Times New Roman"/>
+          <w:color w:val="006141"/>
+        </w:rPr>
+        <w:t>wiced_bt_gatt_event_data_t</w:t>
+      </w:r>
+      <w:proofErr w:type="spellEnd"/>
+      <w:r>
+        <w:rPr>
+          <w:rFonts w:ascii="Monaco" w:hAnsi="Monaco" w:cs="Times New Roman"/>
+        </w:rPr>
+        <w:t xml:space="preserve"> *</w:t>
+      </w:r>
+      <w:proofErr w:type="spellStart"/>
+      <w:r>
+        <w:rPr>
+          <w:rFonts w:ascii="Monaco" w:hAnsi="Monaco" w:cs="Times New Roman"/>
+        </w:rPr>
+        <w:t>p_event_data</w:t>
+      </w:r>
+      <w:proofErr w:type="spellEnd"/>
+      <w:r>
+        <w:rPr>
+          <w:rFonts w:ascii="Monaco" w:hAnsi="Monaco" w:cs="Times New Roman"/>
+        </w:rPr>
+        <w:t>);</w:t>
+      </w:r>
+    </w:p>
+    <w:p>
+      <w:r>
+        <w:t xml:space="preserve">Register your </w:t>
+      </w:r>
+      <w:proofErr w:type="spellStart"/>
+      <w:r>
+        <w:t>gatt</w:t>
+      </w:r>
+      <w:proofErr w:type="spellEnd"/>
+      <w:r>
+        <w:t xml:space="preserve"> callback function in the BTM enabled event</w:t>
+      </w:r>
+      <w:r>
+        <w:t xml:space="preserve"> with </w:t>
+      </w:r>
+      <w:r>
+        <w:t xml:space="preserve">function </w:t>
+      </w:r>
+      <w:proofErr w:type="spellStart"/>
+      <w:r>
+        <w:rPr>
+          <w:u w:val="single"/>
+        </w:rPr>
+        <w:t>wiced_bt_gatt_register</w:t>
+      </w:r>
+      <w:proofErr w:type="spellEnd"/>
+    </w:p>
+    <w:p>
+      <w:r>
+        <w:t xml:space="preserve">Add a global variable </w:t>
+      </w:r>
+      <w:r>
+        <w:t xml:space="preserve">uint16_t </w:t>
+      </w:r>
+      <w:r>
+        <w:t xml:space="preserve">to save the connection id. </w:t>
+      </w:r>
+    </w:p>
+    <w:p>
+      <w:r>
+        <w:t xml:space="preserve">In the </w:t>
+      </w:r>
+      <w:proofErr w:type="spellStart"/>
+      <w:r>
+        <w:t>gatt</w:t>
+      </w:r>
+      <w:proofErr w:type="spellEnd"/>
+      <w:r>
+        <w:t xml:space="preserve"> callback when you get a </w:t>
+      </w:r>
+      <w:r>
+        <w:t>GATT_CONNECTION_STATUS_EVT</w:t>
+      </w:r>
+      <w:r>
+        <w:t xml:space="preserve"> figure out if it is a connect or a disconnect.  Then save the connection id</w:t>
+      </w:r>
+      <w:r>
+        <w:t xml:space="preserve"> to your global variable</w:t>
+      </w:r>
+    </w:p>
+    <w:p>
+      <w:r>
+        <w:t>Add a ‘d’ to call disconnect</w:t>
+      </w:r>
+    </w:p>
+    <w:p>
+      <w:r>
+        <w:t>Program your project.  Make sure that it finds and connects.  Then disconnects.  Then start the scanning and make sure that it reconnects</w:t>
+      </w:r>
+    </w:p>
+    <w:p>
+      <w:r>
+        <w:t>Notice the Unhandled BTM event 0x</w:t>
+      </w:r>
+      <w:r>
+        <w:t xml:space="preserve">16 message.  Add a case to </w:t>
+      </w:r>
+      <w:r>
+        <w:t>print out the “right” message</w:t>
+      </w:r>
+    </w:p>
+    <w:p>
+      <w:r>
+        <w:t xml:space="preserve">Create a new global variable called </w:t>
+      </w:r>
+      <w:proofErr w:type="spellStart"/>
+      <w:r>
+        <w:t>ledHandle</w:t>
+      </w:r>
+      <w:proofErr w:type="spellEnd"/>
+      <w:r>
+        <w:t>.  HARDCODE its initial value to the handle of your LED Characteristic</w:t>
+      </w:r>
+      <w:r>
+        <w:t>.  You won’t change the variable in this exercise, but in a future one you will find the handle via a service discovery.</w:t>
+      </w:r>
+    </w:p>
+    <w:p>
+      <w:r>
+        <w:t>Create a new function to write the led with a uint8_t argument that represents either 1 or 0</w:t>
+      </w:r>
+      <w:r>
+        <w:t xml:space="preserve">.  If there is no connection or the </w:t>
+      </w:r>
+      <w:proofErr w:type="spellStart"/>
+      <w:r>
+        <w:t>ledHandle</w:t>
+      </w:r>
+      <w:proofErr w:type="spellEnd"/>
+      <w:r>
+        <w:t xml:space="preserve"> is 0 then you should return.  </w:t>
+      </w:r>
+    </w:p>
+    <w:p>
+      <w:r>
+        <w:t xml:space="preserve">Add cases for 1 and 0 in your command </w:t>
+      </w:r>
+      <w:r>
+        <w:t>that call your write led function with 0 or 1</w:t>
+      </w:r>
+    </w:p>
+    <w:p>
+      <w:r>
+        <w:t>Program and test</w:t>
+      </w:r>
     </w:p>
     <w:p>
       <w:pPr>
         <w:pStyle w:val="Exercise"/>
       </w:pPr>
-      <w:bookmarkStart w:id="16" w:name="_Toc525555654"/>
-      <w:r>
-        <w:t>Update (2) to connect to your device &amp; turn on/off the LED</w:t>
-      </w:r>
-      <w:bookmarkEnd w:id="16"/>
-    </w:p>
-    <w:p>
-      <w:pPr>
-        <w:pStyle w:val="Exercise"/>
-      </w:pPr>
       <w:bookmarkStart w:id="17" w:name="_Toc525555655"/>
       <w:r>
+        <w:lastRenderedPageBreak/>
         <w:t>Add keys to turn on CCCD</w:t>
       </w:r>
       <w:bookmarkEnd w:id="17"/>
+    </w:p>
+    <w:p>
+      <w:r>
+        <w:t>In this project, we will add setting up the CCCD to turn on notifications, and printing out messages when the notification</w:t>
+      </w:r>
+      <w:r>
+        <w:t>s</w:t>
+      </w:r>
+      <w:r>
+        <w:t xml:space="preserve"> happens.</w:t>
+      </w:r>
+    </w:p>
+    <w:p>
+      <w:r>
+        <w:t>Copy the previous project</w:t>
+      </w:r>
+    </w:p>
+    <w:p>
+      <w:r>
+        <w:t>Build and program it to make sure that it still works.</w:t>
+      </w:r>
+    </w:p>
+    <w:p>
+      <w:r>
+        <w:t xml:space="preserve">Add </w:t>
+      </w:r>
+      <w:r>
+        <w:t xml:space="preserve">a new global variable called </w:t>
+      </w:r>
+      <w:proofErr w:type="spellStart"/>
+      <w:r>
+        <w:t>cccdHandle</w:t>
+      </w:r>
+      <w:proofErr w:type="spellEnd"/>
+      <w:r>
+        <w:t xml:space="preserve"> to hold the handle of the CCCD.  Setup its initial value to 0x?? (this is a hardcode which we will fix in the next </w:t>
+      </w:r>
+      <w:r>
+        <w:t>exercise)</w:t>
+      </w:r>
+    </w:p>
+    <w:p>
+      <w:r>
+        <w:t xml:space="preserve">Add a new function called </w:t>
+      </w:r>
+      <w:proofErr w:type="spellStart"/>
+      <w:r>
+        <w:t>writeCCCD</w:t>
+      </w:r>
+      <w:proofErr w:type="spellEnd"/>
+      <w:r>
+        <w:t xml:space="preserve">.  This function is almost the same as </w:t>
+      </w:r>
+      <w:proofErr w:type="spellStart"/>
+      <w:r>
+        <w:t>writeLED</w:t>
+      </w:r>
+      <w:proofErr w:type="spellEnd"/>
+      <w:r>
+        <w:t xml:space="preserve"> except that its argument should be uint16_t instead of uint_8 (b</w:t>
+      </w:r>
+      <w:r>
+        <w:t>ecause CCCD is a 16-bit number).  All the function needs to be updated to reflect the length of 2 instead of 1.</w:t>
+      </w:r>
+    </w:p>
+    <w:p>
+      <w:r>
+        <w:t>Add cases ‘n’ and ‘N’ to s</w:t>
+      </w:r>
+      <w:r>
+        <w:t>et and unset the CCCD and add those keys</w:t>
+      </w:r>
+      <w:r>
+        <w:t xml:space="preserve"> to the help</w:t>
+      </w:r>
+      <w:r>
+        <w:t xml:space="preserve"> printout.</w:t>
+      </w:r>
+    </w:p>
+    <w:p>
+      <w:r>
+        <w:t xml:space="preserve">Add a case for </w:t>
+      </w:r>
+      <w:r>
+        <w:t>GATT_OPERATION_CPLT_EVT</w:t>
+      </w:r>
+      <w:r>
+        <w:t xml:space="preserve"> into the </w:t>
+      </w:r>
+      <w:proofErr w:type="spellStart"/>
+      <w:r>
+        <w:t>gatt</w:t>
+      </w:r>
+      <w:proofErr w:type="spellEnd"/>
+      <w:r>
+        <w:t xml:space="preserve"> callback.  This case should printout the connection id, operation, status, handle, length and the raw bytes of data </w:t>
+      </w:r>
+    </w:p>
+    <w:p>
+      <w:r>
+        <w:t>Build Program and Test</w:t>
+      </w:r>
     </w:p>
     <w:p>
       <w:pPr>
@@ -2232,7 +3115,7 @@
               <w:rPr>
                 <w:noProof/>
               </w:rPr>
-              <w:t>3</w:t>
+              <w:t>5</w:t>
             </w:r>
             <w:r>
               <w:rPr>
@@ -5414,6 +6297,95 @@
     </w:lvl>
   </w:abstractNum>
   <w:abstractNum w:abstractNumId="28">
+    <w:nsid w:val="59F301AF"/>
+    <w:multiLevelType w:val="hybridMultilevel"/>
+    <w:tmpl w:val="001CACDA"/>
+    <w:lvl w:ilvl="0" w:tplc="0409000F">
+      <w:start w:val="1"/>
+      <w:numFmt w:val="decimal"/>
+      <w:lvlText w:val="%1."/>
+      <w:lvlJc w:val="left"/>
+      <w:pPr>
+        <w:ind w:left="720" w:hanging="360"/>
+      </w:pPr>
+      <w:rPr>
+        <w:rFonts w:hint="default"/>
+      </w:rPr>
+    </w:lvl>
+    <w:lvl w:ilvl="1" w:tplc="04090019" w:tentative="1">
+      <w:start w:val="1"/>
+      <w:numFmt w:val="lowerLetter"/>
+      <w:lvlText w:val="%2."/>
+      <w:lvlJc w:val="left"/>
+      <w:pPr>
+        <w:ind w:left="1440" w:hanging="360"/>
+      </w:pPr>
+    </w:lvl>
+    <w:lvl w:ilvl="2" w:tplc="0409001B" w:tentative="1">
+      <w:start w:val="1"/>
+      <w:numFmt w:val="lowerRoman"/>
+      <w:lvlText w:val="%3."/>
+      <w:lvlJc w:val="right"/>
+      <w:pPr>
+        <w:ind w:left="2160" w:hanging="180"/>
+      </w:pPr>
+    </w:lvl>
+    <w:lvl w:ilvl="3" w:tplc="0409000F" w:tentative="1">
+      <w:start w:val="1"/>
+      <w:numFmt w:val="decimal"/>
+      <w:lvlText w:val="%4."/>
+      <w:lvlJc w:val="left"/>
+      <w:pPr>
+        <w:ind w:left="2880" w:hanging="360"/>
+      </w:pPr>
+    </w:lvl>
+    <w:lvl w:ilvl="4" w:tplc="04090019" w:tentative="1">
+      <w:start w:val="1"/>
+      <w:numFmt w:val="lowerLetter"/>
+      <w:lvlText w:val="%5."/>
+      <w:lvlJc w:val="left"/>
+      <w:pPr>
+        <w:ind w:left="3600" w:hanging="360"/>
+      </w:pPr>
+    </w:lvl>
+    <w:lvl w:ilvl="5" w:tplc="0409001B" w:tentative="1">
+      <w:start w:val="1"/>
+      <w:numFmt w:val="lowerRoman"/>
+      <w:lvlText w:val="%6."/>
+      <w:lvlJc w:val="right"/>
+      <w:pPr>
+        <w:ind w:left="4320" w:hanging="180"/>
+      </w:pPr>
+    </w:lvl>
+    <w:lvl w:ilvl="6" w:tplc="0409000F" w:tentative="1">
+      <w:start w:val="1"/>
+      <w:numFmt w:val="decimal"/>
+      <w:lvlText w:val="%7."/>
+      <w:lvlJc w:val="left"/>
+      <w:pPr>
+        <w:ind w:left="5040" w:hanging="360"/>
+      </w:pPr>
+    </w:lvl>
+    <w:lvl w:ilvl="7" w:tplc="04090019" w:tentative="1">
+      <w:start w:val="1"/>
+      <w:numFmt w:val="lowerLetter"/>
+      <w:lvlText w:val="%8."/>
+      <w:lvlJc w:val="left"/>
+      <w:pPr>
+        <w:ind w:left="5760" w:hanging="360"/>
+      </w:pPr>
+    </w:lvl>
+    <w:lvl w:ilvl="8" w:tplc="0409001B" w:tentative="1">
+      <w:start w:val="1"/>
+      <w:numFmt w:val="lowerRoman"/>
+      <w:lvlText w:val="%9."/>
+      <w:lvlJc w:val="right"/>
+      <w:pPr>
+        <w:ind w:left="6480" w:hanging="180"/>
+      </w:pPr>
+    </w:lvl>
+  </w:abstractNum>
+  <w:abstractNum w:abstractNumId="29">
     <w:nsid w:val="5AA77566"/>
     <w:multiLevelType w:val="hybridMultilevel"/>
     <w:tmpl w:val="7BF011AC"/>
@@ -5499,7 +6471,7 @@
       </w:pPr>
     </w:lvl>
   </w:abstractNum>
-  <w:abstractNum w:abstractNumId="29">
+  <w:abstractNum w:abstractNumId="30">
     <w:nsid w:val="5C5B5E73"/>
     <w:multiLevelType w:val="hybridMultilevel"/>
     <w:tmpl w:val="7BF011AC"/>
@@ -5585,7 +6557,7 @@
       </w:pPr>
     </w:lvl>
   </w:abstractNum>
-  <w:abstractNum w:abstractNumId="30">
+  <w:abstractNum w:abstractNumId="31">
     <w:nsid w:val="629E076F"/>
     <w:multiLevelType w:val="hybridMultilevel"/>
     <w:tmpl w:val="98020F48"/>
@@ -5698,7 +6670,7 @@
       </w:rPr>
     </w:lvl>
   </w:abstractNum>
-  <w:abstractNum w:abstractNumId="31">
+  <w:abstractNum w:abstractNumId="32">
     <w:nsid w:val="645A278E"/>
     <w:multiLevelType w:val="multilevel"/>
     <w:tmpl w:val="C15450B6"/>
@@ -5814,7 +6786,7 @@
       </w:rPr>
     </w:lvl>
   </w:abstractNum>
-  <w:abstractNum w:abstractNumId="32">
+  <w:abstractNum w:abstractNumId="33">
     <w:nsid w:val="69C90853"/>
     <w:multiLevelType w:val="hybridMultilevel"/>
     <w:tmpl w:val="E7D80FF2"/>
@@ -5903,7 +6875,7 @@
       </w:pPr>
     </w:lvl>
   </w:abstractNum>
-  <w:abstractNum w:abstractNumId="33">
+  <w:abstractNum w:abstractNumId="34">
     <w:nsid w:val="6DFE7E88"/>
     <w:multiLevelType w:val="hybridMultilevel"/>
     <w:tmpl w:val="0E3C5A9C"/>
@@ -6016,7 +6988,7 @@
       </w:rPr>
     </w:lvl>
   </w:abstractNum>
-  <w:abstractNum w:abstractNumId="34">
+  <w:abstractNum w:abstractNumId="35">
     <w:nsid w:val="74AF29D3"/>
     <w:multiLevelType w:val="hybridMultilevel"/>
     <w:tmpl w:val="C3B4534A"/>
@@ -6105,7 +7077,7 @@
       </w:pPr>
     </w:lvl>
   </w:abstractNum>
-  <w:abstractNum w:abstractNumId="35">
+  <w:abstractNum w:abstractNumId="36">
     <w:nsid w:val="759808E0"/>
     <w:multiLevelType w:val="hybridMultilevel"/>
     <w:tmpl w:val="7BF011AC"/>
@@ -6191,7 +7163,7 @@
       </w:pPr>
     </w:lvl>
   </w:abstractNum>
-  <w:abstractNum w:abstractNumId="36">
+  <w:abstractNum w:abstractNumId="37">
     <w:nsid w:val="76FF5CFA"/>
     <w:multiLevelType w:val="hybridMultilevel"/>
     <w:tmpl w:val="7BF011AC"/>
@@ -6277,7 +7249,7 @@
       </w:pPr>
     </w:lvl>
   </w:abstractNum>
-  <w:abstractNum w:abstractNumId="37">
+  <w:abstractNum w:abstractNumId="38">
     <w:nsid w:val="77990D38"/>
     <w:multiLevelType w:val="hybridMultilevel"/>
     <w:tmpl w:val="7F24F6FA"/>
@@ -6363,7 +7335,7 @@
       </w:pPr>
     </w:lvl>
   </w:abstractNum>
-  <w:abstractNum w:abstractNumId="38">
+  <w:abstractNum w:abstractNumId="39">
     <w:nsid w:val="7AC113A6"/>
     <w:multiLevelType w:val="hybridMultilevel"/>
     <w:tmpl w:val="7BF011AC"/>
@@ -6449,7 +7421,7 @@
       </w:pPr>
     </w:lvl>
   </w:abstractNum>
-  <w:abstractNum w:abstractNumId="39">
+  <w:abstractNum w:abstractNumId="40">
     <w:nsid w:val="7DB307A6"/>
     <w:multiLevelType w:val="hybridMultilevel"/>
     <w:tmpl w:val="2B70AB5C"/>
@@ -6602,7 +7574,7 @@
     </w:lvlOverride>
   </w:num>
   <w:num w:numId="5">
-    <w:abstractNumId w:val="37"/>
+    <w:abstractNumId w:val="38"/>
   </w:num>
   <w:num w:numId="6">
     <w:abstractNumId w:val="0"/>
@@ -6611,16 +7583,16 @@
     <w:abstractNumId w:val="11"/>
   </w:num>
   <w:num w:numId="8">
-    <w:abstractNumId w:val="33"/>
+    <w:abstractNumId w:val="34"/>
   </w:num>
   <w:num w:numId="9">
-    <w:abstractNumId w:val="39"/>
+    <w:abstractNumId w:val="40"/>
   </w:num>
   <w:num w:numId="10">
     <w:abstractNumId w:val="4"/>
   </w:num>
   <w:num w:numId="11">
-    <w:abstractNumId w:val="30"/>
+    <w:abstractNumId w:val="31"/>
   </w:num>
   <w:num w:numId="12">
     <w:abstractNumId w:val="20"/>
@@ -6632,7 +7604,7 @@
     <w:abstractNumId w:val="14"/>
   </w:num>
   <w:num w:numId="15">
-    <w:abstractNumId w:val="29"/>
+    <w:abstractNumId w:val="30"/>
   </w:num>
   <w:num w:numId="16">
     <w:abstractNumId w:val="19"/>
@@ -6641,16 +7613,16 @@
     <w:abstractNumId w:val="21"/>
   </w:num>
   <w:num w:numId="18">
-    <w:abstractNumId w:val="35"/>
+    <w:abstractNumId w:val="36"/>
   </w:num>
   <w:num w:numId="19">
-    <w:abstractNumId w:val="34"/>
+    <w:abstractNumId w:val="35"/>
   </w:num>
   <w:num w:numId="20">
     <w:abstractNumId w:val="24"/>
   </w:num>
   <w:num w:numId="21">
-    <w:abstractNumId w:val="32"/>
+    <w:abstractNumId w:val="33"/>
   </w:num>
   <w:num w:numId="22">
     <w:abstractNumId w:val="23"/>
@@ -6674,10 +7646,10 @@
     <w:abstractNumId w:val="18"/>
   </w:num>
   <w:num w:numId="29">
-    <w:abstractNumId w:val="31"/>
+    <w:abstractNumId w:val="32"/>
   </w:num>
   <w:num w:numId="30">
-    <w:abstractNumId w:val="36"/>
+    <w:abstractNumId w:val="37"/>
   </w:num>
   <w:num w:numId="31">
     <w:abstractNumId w:val="15"/>
@@ -6704,16 +7676,16 @@
     <w:abstractNumId w:val="10"/>
   </w:num>
   <w:num w:numId="39">
-    <w:abstractNumId w:val="38"/>
+    <w:abstractNumId w:val="39"/>
   </w:num>
   <w:num w:numId="40">
-    <w:abstractNumId w:val="28"/>
+    <w:abstractNumId w:val="29"/>
   </w:num>
   <w:num w:numId="41">
     <w:abstractNumId w:val="17"/>
   </w:num>
   <w:num w:numId="42">
-    <w:abstractNumId w:val="31"/>
+    <w:abstractNumId w:val="32"/>
     <w:lvlOverride w:ilvl="0">
       <w:startOverride w:val="6"/>
     </w:lvlOverride>
@@ -6743,13 +7715,13 @@
     </w:lvlOverride>
   </w:num>
   <w:num w:numId="43">
-    <w:abstractNumId w:val="31"/>
+    <w:abstractNumId w:val="32"/>
   </w:num>
   <w:num w:numId="44">
-    <w:abstractNumId w:val="31"/>
+    <w:abstractNumId w:val="32"/>
   </w:num>
   <w:num w:numId="45">
-    <w:abstractNumId w:val="31"/>
+    <w:abstractNumId w:val="32"/>
     <w:lvlOverride w:ilvl="0">
       <w:startOverride w:val="1"/>
     </w:lvlOverride>
@@ -6779,13 +7751,13 @@
     </w:lvlOverride>
   </w:num>
   <w:num w:numId="46">
-    <w:abstractNumId w:val="31"/>
+    <w:abstractNumId w:val="32"/>
   </w:num>
   <w:num w:numId="47">
-    <w:abstractNumId w:val="31"/>
+    <w:abstractNumId w:val="32"/>
   </w:num>
   <w:num w:numId="48">
-    <w:abstractNumId w:val="31"/>
+    <w:abstractNumId w:val="32"/>
     <w:lvlOverride w:ilvl="0">
       <w:startOverride w:val="8"/>
     </w:lvlOverride>
@@ -6816,6 +7788,9 @@
   </w:num>
   <w:num w:numId="49">
     <w:abstractNumId w:val="9"/>
+  </w:num>
+  <w:num w:numId="50">
+    <w:abstractNumId w:val="28"/>
   </w:num>
   <w:numIdMacAtCleanup w:val="9"/>
 </w:numbering>
@@ -7216,7 +8191,7 @@
   <w:style w:type="paragraph" w:default="1" w:styleId="Normal">
     <w:name w:val="Normal"/>
     <w:qFormat/>
-    <w:rsid w:val="004870DF"/>
+    <w:rsid w:val="00744634"/>
     <w:pPr>
       <w:spacing w:line="240" w:lineRule="auto"/>
     </w:pPr>
@@ -7343,9 +8318,8 @@
   <w:style w:type="character" w:default="1" w:styleId="DefaultParagraphFont">
     <w:name w:val="Default Paragraph Font"/>
     <w:uiPriority w:val="1"/>
-    <w:semiHidden/>
     <w:unhideWhenUsed/>
-    <w:rsid w:val="004870DF"/>
+    <w:rsid w:val="00744634"/>
   </w:style>
   <w:style w:type="table" w:default="1" w:styleId="TableNormal">
     <w:name w:val="Normal Table"/>
@@ -7367,7 +8341,7 @@
     <w:uiPriority w:val="99"/>
     <w:semiHidden/>
     <w:unhideWhenUsed/>
-    <w:rsid w:val="004870DF"/>
+    <w:rsid w:val="00744634"/>
   </w:style>
   <w:style w:type="character" w:customStyle="1" w:styleId="Heading1Char">
     <w:name w:val="Heading 1 Char"/>
@@ -8003,6 +8977,24 @@
       <w:shd w:val="clear" w:color="auto" w:fill="E6E6E6"/>
     </w:rPr>
   </w:style>
+  <w:style w:type="character" w:styleId="Emphasis">
+    <w:name w:val="Emphasis"/>
+    <w:basedOn w:val="DefaultParagraphFont"/>
+    <w:uiPriority w:val="20"/>
+    <w:rsid w:val="00D432FE"/>
+    <w:rPr>
+      <w:i/>
+      <w:iCs/>
+    </w:rPr>
+  </w:style>
+  <w:style w:type="character" w:customStyle="1" w:styleId="s2">
+    <w:name w:val="s2"/>
+    <w:basedOn w:val="DefaultParagraphFont"/>
+    <w:rsid w:val="00F4497A"/>
+    <w:rPr>
+      <w:color w:val="000000"/>
+    </w:rPr>
+  </w:style>
 </w:styles>
 </file>
 
@@ -8272,7 +9264,7 @@
 </file>
 
 <file path=customXml/itemProps1.xml><?xml version="1.0" encoding="utf-8"?>
-<ds:datastoreItem xmlns:ds="http://schemas.openxmlformats.org/officeDocument/2006/customXml" ds:itemID="{1C5AE1AD-9483-0349-B968-2393A7452CD3}">
+<ds:datastoreItem xmlns:ds="http://schemas.openxmlformats.org/officeDocument/2006/customXml" ds:itemID="{9ADD8DB0-412A-B14F-BBEC-D70AC1FA5AAD}">
   <ds:schemaRefs>
     <ds:schemaRef ds:uri="http://schemas.openxmlformats.org/officeDocument/2006/bibliography"/>
   </ds:schemaRefs>

</xml_diff>

<commit_message>
Final ARH edits on Ch04D
</commit_message>
<xml_diff>
--- a/labmanual/English/WBT101-04D-Central.docx
+++ b/labmanual/English/WBT101-04D-Central.docx
@@ -3286,7 +3286,7 @@
               </wp:anchor>
             </w:drawing>
           </mc:Choice>
-          <mc:Fallback xmlns:w16se="http://schemas.microsoft.com/office/word/2015/wordml/symex" xmlns:w16cid="http://schemas.microsoft.com/office/word/2016/wordml/cid" xmlns:am3d="http://schemas.microsoft.com/office/drawing/2017/model3d" xmlns:aink="http://schemas.microsoft.com/office/drawing/2016/ink" xmlns:cx8="http://schemas.microsoft.com/office/drawing/2016/5/14/chartex" xmlns:cx7="http://schemas.microsoft.com/office/drawing/2016/5/13/chartex" xmlns:cx6="http://schemas.microsoft.com/office/drawing/2016/5/12/chartex" xmlns:cx5="http://schemas.microsoft.com/office/drawing/2016/5/11/chartex" xmlns:cx4="http://schemas.microsoft.com/office/drawing/2016/5/10/chartex" xmlns:cx3="http://schemas.microsoft.com/office/drawing/2016/5/9/chartex" xmlns:cx2="http://schemas.microsoft.com/office/drawing/2015/10/21/chartex" xmlns:cx1="http://schemas.microsoft.com/office/drawing/2015/9/8/chartex" xmlns:cx="http://schemas.microsoft.com/office/drawing/2014/chartex">
+          <mc:Fallback xmlns:cx="http://schemas.microsoft.com/office/drawing/2014/chartex" xmlns:cx1="http://schemas.microsoft.com/office/drawing/2015/9/8/chartex" xmlns:cx2="http://schemas.microsoft.com/office/drawing/2015/10/21/chartex" xmlns:cx3="http://schemas.microsoft.com/office/drawing/2016/5/9/chartex" xmlns:cx4="http://schemas.microsoft.com/office/drawing/2016/5/10/chartex" xmlns:cx5="http://schemas.microsoft.com/office/drawing/2016/5/11/chartex" xmlns:cx6="http://schemas.microsoft.com/office/drawing/2016/5/12/chartex" xmlns:cx7="http://schemas.microsoft.com/office/drawing/2016/5/13/chartex" xmlns:cx8="http://schemas.microsoft.com/office/drawing/2016/5/14/chartex" xmlns:aink="http://schemas.microsoft.com/office/drawing/2016/ink" xmlns:am3d="http://schemas.microsoft.com/office/drawing/2017/model3d" xmlns:w16cid="http://schemas.microsoft.com/office/word/2016/wordml/cid" xmlns:w16se="http://schemas.microsoft.com/office/word/2015/wordml/symex">
             <w:pict>
               <v:rect w14:anchorId="4A69DD68" id="Rectangle 2" o:spid="_x0000_s1026" style="position:absolute;margin-left:198.8pt;margin-top:74.2pt;width:273.75pt;height:12.35pt;z-index:251659264;visibility:visible;mso-wrap-style:square;mso-wrap-distance-left:9pt;mso-wrap-distance-top:0;mso-wrap-distance-right:9pt;mso-wrap-distance-bottom:0;mso-position-horizontal:absolute;mso-position-horizontal-relative:text;mso-position-vertical:absolute;mso-position-vertical-relative:text;v-text-anchor:middle" o:gfxdata="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" filled="f" strokecolor="red" strokeweight="1.5pt"/>
             </w:pict>
@@ -3366,7 +3366,7 @@
               </wp:anchor>
             </w:drawing>
           </mc:Choice>
-          <mc:Fallback xmlns:w16se="http://schemas.microsoft.com/office/word/2015/wordml/symex" xmlns:w16cid="http://schemas.microsoft.com/office/word/2016/wordml/cid" xmlns:am3d="http://schemas.microsoft.com/office/drawing/2017/model3d" xmlns:aink="http://schemas.microsoft.com/office/drawing/2016/ink" xmlns:cx8="http://schemas.microsoft.com/office/drawing/2016/5/14/chartex" xmlns:cx7="http://schemas.microsoft.com/office/drawing/2016/5/13/chartex" xmlns:cx6="http://schemas.microsoft.com/office/drawing/2016/5/12/chartex" xmlns:cx5="http://schemas.microsoft.com/office/drawing/2016/5/11/chartex" xmlns:cx4="http://schemas.microsoft.com/office/drawing/2016/5/10/chartex" xmlns:cx3="http://schemas.microsoft.com/office/drawing/2016/5/9/chartex" xmlns:cx2="http://schemas.microsoft.com/office/drawing/2015/10/21/chartex" xmlns:cx1="http://schemas.microsoft.com/office/drawing/2015/9/8/chartex" xmlns:cx="http://schemas.microsoft.com/office/drawing/2014/chartex">
+          <mc:Fallback xmlns:cx="http://schemas.microsoft.com/office/drawing/2014/chartex" xmlns:cx1="http://schemas.microsoft.com/office/drawing/2015/9/8/chartex" xmlns:cx2="http://schemas.microsoft.com/office/drawing/2015/10/21/chartex" xmlns:cx3="http://schemas.microsoft.com/office/drawing/2016/5/9/chartex" xmlns:cx4="http://schemas.microsoft.com/office/drawing/2016/5/10/chartex" xmlns:cx5="http://schemas.microsoft.com/office/drawing/2016/5/11/chartex" xmlns:cx6="http://schemas.microsoft.com/office/drawing/2016/5/12/chartex" xmlns:cx7="http://schemas.microsoft.com/office/drawing/2016/5/13/chartex" xmlns:cx8="http://schemas.microsoft.com/office/drawing/2016/5/14/chartex" xmlns:aink="http://schemas.microsoft.com/office/drawing/2016/ink" xmlns:am3d="http://schemas.microsoft.com/office/drawing/2017/model3d" xmlns:w16cid="http://schemas.microsoft.com/office/word/2016/wordml/cid" xmlns:w16se="http://schemas.microsoft.com/office/word/2015/wordml/symex">
             <w:pict>
               <v:rect w14:anchorId="783EB295" id="Rectangle 3" o:spid="_x0000_s1026" style="position:absolute;margin-left:198.8pt;margin-top:141.4pt;width:158.5pt;height:12.9pt;z-index:251661312;visibility:visible;mso-wrap-style:square;mso-width-percent:0;mso-height-percent:0;mso-wrap-distance-left:9pt;mso-wrap-distance-top:0;mso-wrap-distance-right:9pt;mso-wrap-distance-bottom:0;mso-position-horizontal:absolute;mso-position-horizontal-relative:text;mso-position-vertical:absolute;mso-position-vertical-relative:text;mso-width-percent:0;mso-height-percent:0;mso-width-relative:margin;mso-height-relative:margin;v-text-anchor:middle" o:gfxdata="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" filled="f" strokecolor="red" strokeweight="1.5pt"/>
             </w:pict>
@@ -21272,1129 +21272,2416 @@
           <w:sz w:val="17"/>
           <w:szCs w:val="17"/>
         </w:rPr>
-        <w:t xml:space="preserve">] = {0xF0 ,0x34 ,0x9B ,0x5F ,0x80 ,0x00 ,0x00 ,0x80 ,0x00 </w:t>
-      </w:r>
+        <w:t>] = {0xF0 ,0x34 ,0x9B ,0x5F ,0x80 ,0x00 ,0x00 ,0x80 ,0x00 ,0x10 ,0x00 ,0x00 ,0x00 ,0x00 ,0x00 ,0x00 };</w:t>
+      </w:r>
+    </w:p>
+    <w:p>
+      <w:pPr>
+        <w:rPr>
+          <w:rFonts w:ascii="Monaco" w:hAnsi="Monaco"/>
+          <w:sz w:val="17"/>
+          <w:szCs w:val="17"/>
+        </w:rPr>
+      </w:pPr>
+      <w:r>
+        <w:rPr>
+          <w:rFonts w:ascii="Monaco" w:hAnsi="Monaco"/>
+          <w:color w:val="931A68"/>
+          <w:sz w:val="17"/>
+          <w:szCs w:val="17"/>
+        </w:rPr>
+        <w:t>static</w:t>
+      </w:r>
+      <w:r>
+        <w:rPr>
+          <w:rFonts w:ascii="Monaco" w:hAnsi="Monaco"/>
+          <w:sz w:val="17"/>
+          <w:szCs w:val="17"/>
+        </w:rPr>
+        <w:t xml:space="preserve"> </w:t>
+      </w:r>
+      <w:r>
+        <w:rPr>
+          <w:rFonts w:ascii="Monaco" w:hAnsi="Monaco"/>
+          <w:color w:val="006141"/>
+          <w:sz w:val="17"/>
+          <w:szCs w:val="17"/>
+        </w:rPr>
+        <w:t>uint16_t</w:t>
+      </w:r>
+      <w:r>
+        <w:rPr>
+          <w:rFonts w:ascii="Monaco" w:hAnsi="Monaco"/>
+          <w:sz w:val="17"/>
+          <w:szCs w:val="17"/>
+        </w:rPr>
+        <w:t xml:space="preserve"> </w:t>
+      </w:r>
+      <w:proofErr w:type="spellStart"/>
+      <w:r>
+        <w:rPr>
+          <w:rFonts w:ascii="Monaco" w:hAnsi="Monaco"/>
+          <w:sz w:val="17"/>
+          <w:szCs w:val="17"/>
+        </w:rPr>
+        <w:t>serviceStartHandle</w:t>
+      </w:r>
+      <w:proofErr w:type="spellEnd"/>
+      <w:r>
+        <w:rPr>
+          <w:rFonts w:ascii="Monaco" w:hAnsi="Monaco"/>
+          <w:sz w:val="17"/>
+          <w:szCs w:val="17"/>
+        </w:rPr>
+        <w:t>=1;</w:t>
+      </w:r>
+    </w:p>
+    <w:p>
+      <w:pPr>
+        <w:rPr>
+          <w:rFonts w:ascii="Monaco" w:hAnsi="Monaco"/>
+          <w:sz w:val="17"/>
+          <w:szCs w:val="17"/>
+        </w:rPr>
+      </w:pPr>
+      <w:r>
+        <w:rPr>
+          <w:rFonts w:ascii="Monaco" w:hAnsi="Monaco"/>
+          <w:color w:val="931A68"/>
+          <w:sz w:val="17"/>
+          <w:szCs w:val="17"/>
+        </w:rPr>
+        <w:t>static</w:t>
+      </w:r>
+      <w:r>
+        <w:rPr>
+          <w:rFonts w:ascii="Monaco" w:hAnsi="Monaco"/>
+          <w:sz w:val="17"/>
+          <w:szCs w:val="17"/>
+        </w:rPr>
+        <w:t xml:space="preserve"> </w:t>
+      </w:r>
+      <w:r>
+        <w:rPr>
+          <w:rFonts w:ascii="Monaco" w:hAnsi="Monaco"/>
+          <w:color w:val="006141"/>
+          <w:sz w:val="17"/>
+          <w:szCs w:val="17"/>
+        </w:rPr>
+        <w:t>uint16_t</w:t>
+      </w:r>
+      <w:r>
+        <w:rPr>
+          <w:rFonts w:ascii="Monaco" w:hAnsi="Monaco"/>
+          <w:sz w:val="17"/>
+          <w:szCs w:val="17"/>
+        </w:rPr>
+        <w:t xml:space="preserve"> </w:t>
+      </w:r>
+      <w:proofErr w:type="spellStart"/>
+      <w:r>
+        <w:rPr>
+          <w:rFonts w:ascii="Monaco" w:hAnsi="Monaco"/>
+          <w:sz w:val="17"/>
+          <w:szCs w:val="17"/>
+        </w:rPr>
+        <w:t>serviceEndHandle</w:t>
+      </w:r>
+      <w:proofErr w:type="spellEnd"/>
+      <w:r>
+        <w:rPr>
+          <w:rFonts w:ascii="Monaco" w:hAnsi="Monaco"/>
+          <w:sz w:val="17"/>
+          <w:szCs w:val="17"/>
+        </w:rPr>
+        <w:t>=0xFFFF;</w:t>
+      </w:r>
+    </w:p>
+    <w:p/>
+    <w:p>
+      <w:r>
+        <w:t>Make a new structure t</w:t>
+      </w:r>
+      <w:r>
+        <w:t>o manage the discovered handles of Characteristics.</w:t>
+      </w:r>
+    </w:p>
+    <w:p>
+      <w:pPr>
+        <w:rPr>
+          <w:rFonts w:ascii="Monaco" w:hAnsi="Monaco"/>
+          <w:color w:val="931A68"/>
+          <w:sz w:val="17"/>
+          <w:szCs w:val="17"/>
+        </w:rPr>
+      </w:pPr>
+      <w:r>
+        <w:rPr>
+          <w:rFonts w:ascii="Monaco" w:hAnsi="Monaco"/>
+          <w:color w:val="931A68"/>
+          <w:sz w:val="17"/>
+          <w:szCs w:val="17"/>
+        </w:rPr>
+        <w:t>typedef</w:t>
+      </w:r>
+      <w:r>
+        <w:rPr>
+          <w:rFonts w:ascii="Monaco" w:hAnsi="Monaco"/>
+          <w:color w:val="000000"/>
+          <w:sz w:val="17"/>
+          <w:szCs w:val="17"/>
+        </w:rPr>
+        <w:t xml:space="preserve"> </w:t>
+      </w:r>
+      <w:r>
+        <w:rPr>
+          <w:rFonts w:ascii="Monaco" w:hAnsi="Monaco"/>
+          <w:color w:val="931A68"/>
+          <w:sz w:val="17"/>
+          <w:szCs w:val="17"/>
+        </w:rPr>
+        <w:t>struct</w:t>
+      </w:r>
+      <w:r>
+        <w:rPr>
+          <w:rFonts w:ascii="Monaco" w:hAnsi="Monaco"/>
+          <w:color w:val="000000"/>
+          <w:sz w:val="17"/>
+          <w:szCs w:val="17"/>
+        </w:rPr>
+        <w:t xml:space="preserve"> {</w:t>
+      </w:r>
+    </w:p>
+    <w:p>
+      <w:pPr>
+        <w:rPr>
+          <w:rFonts w:ascii="Monaco" w:hAnsi="Monaco"/>
+          <w:color w:val="0326CC"/>
+          <w:sz w:val="17"/>
+          <w:szCs w:val="17"/>
+        </w:rPr>
+      </w:pPr>
+      <w:r>
+        <w:rPr>
+          <w:rFonts w:ascii="Monaco" w:hAnsi="Monaco"/>
+          <w:color w:val="000000"/>
+          <w:sz w:val="17"/>
+          <w:szCs w:val="17"/>
+        </w:rPr>
+        <w:t xml:space="preserve">    </w:t>
+      </w:r>
+      <w:r>
+        <w:rPr>
+          <w:rFonts w:ascii="Monaco" w:hAnsi="Monaco"/>
+          <w:color w:val="006141"/>
+          <w:sz w:val="17"/>
+          <w:szCs w:val="17"/>
+        </w:rPr>
+        <w:t>uint16_t</w:t>
+      </w:r>
+      <w:r>
+        <w:rPr>
+          <w:rFonts w:ascii="Monaco" w:hAnsi="Monaco"/>
+          <w:color w:val="000000"/>
+          <w:sz w:val="17"/>
+          <w:szCs w:val="17"/>
+        </w:rPr>
+        <w:t xml:space="preserve"> </w:t>
+      </w:r>
+      <w:proofErr w:type="spellStart"/>
+      <w:r>
+        <w:rPr>
+          <w:rFonts w:ascii="Monaco" w:hAnsi="Monaco"/>
+          <w:color w:val="0326CC"/>
+          <w:sz w:val="17"/>
+          <w:szCs w:val="17"/>
+        </w:rPr>
+        <w:t>startHandle</w:t>
+      </w:r>
+      <w:proofErr w:type="spellEnd"/>
+      <w:r>
+        <w:rPr>
+          <w:rFonts w:ascii="Monaco" w:hAnsi="Monaco"/>
+          <w:color w:val="000000"/>
+          <w:sz w:val="17"/>
+          <w:szCs w:val="17"/>
+        </w:rPr>
+        <w:t>;</w:t>
+      </w:r>
+    </w:p>
+    <w:p>
+      <w:pPr>
+        <w:rPr>
+          <w:rFonts w:ascii="Monaco" w:hAnsi="Monaco"/>
+          <w:color w:val="0326CC"/>
+          <w:sz w:val="17"/>
+          <w:szCs w:val="17"/>
+        </w:rPr>
+      </w:pPr>
+      <w:r>
+        <w:rPr>
+          <w:rFonts w:ascii="Monaco" w:hAnsi="Monaco"/>
+          <w:color w:val="000000"/>
+          <w:sz w:val="17"/>
+          <w:szCs w:val="17"/>
+        </w:rPr>
+        <w:t xml:space="preserve">    </w:t>
+      </w:r>
+      <w:r>
+        <w:rPr>
+          <w:rFonts w:ascii="Monaco" w:hAnsi="Monaco"/>
+          <w:color w:val="006141"/>
+          <w:sz w:val="17"/>
+          <w:szCs w:val="17"/>
+        </w:rPr>
+        <w:t>uint16_t</w:t>
+      </w:r>
+      <w:r>
+        <w:rPr>
+          <w:rFonts w:ascii="Monaco" w:hAnsi="Monaco"/>
+          <w:color w:val="000000"/>
+          <w:sz w:val="17"/>
+          <w:szCs w:val="17"/>
+        </w:rPr>
+        <w:t xml:space="preserve"> </w:t>
+      </w:r>
+      <w:proofErr w:type="spellStart"/>
+      <w:r>
+        <w:rPr>
+          <w:rFonts w:ascii="Monaco" w:hAnsi="Monaco"/>
+          <w:color w:val="0326CC"/>
+          <w:sz w:val="17"/>
+          <w:szCs w:val="17"/>
+        </w:rPr>
+        <w:t>endHandle</w:t>
+      </w:r>
+      <w:proofErr w:type="spellEnd"/>
+      <w:r>
+        <w:rPr>
+          <w:rFonts w:ascii="Monaco" w:hAnsi="Monaco"/>
+          <w:color w:val="000000"/>
+          <w:sz w:val="17"/>
+          <w:szCs w:val="17"/>
+        </w:rPr>
+        <w:t>;</w:t>
+      </w:r>
+    </w:p>
+    <w:p>
+      <w:pPr>
+        <w:rPr>
+          <w:rFonts w:ascii="Monaco" w:hAnsi="Monaco"/>
+          <w:color w:val="0326CC"/>
+          <w:sz w:val="17"/>
+          <w:szCs w:val="17"/>
+        </w:rPr>
+      </w:pPr>
+      <w:r>
+        <w:rPr>
+          <w:rFonts w:ascii="Monaco" w:hAnsi="Monaco"/>
+          <w:color w:val="000000"/>
+          <w:sz w:val="17"/>
+          <w:szCs w:val="17"/>
+        </w:rPr>
+        <w:t xml:space="preserve">    </w:t>
+      </w:r>
+      <w:r>
+        <w:rPr>
+          <w:rFonts w:ascii="Monaco" w:hAnsi="Monaco"/>
+          <w:color w:val="006141"/>
+          <w:sz w:val="17"/>
+          <w:szCs w:val="17"/>
+        </w:rPr>
+        <w:t>uint16_t</w:t>
+      </w:r>
+      <w:r>
+        <w:rPr>
+          <w:rFonts w:ascii="Monaco" w:hAnsi="Monaco"/>
+          <w:color w:val="000000"/>
+          <w:sz w:val="17"/>
+          <w:szCs w:val="17"/>
+        </w:rPr>
+        <w:t xml:space="preserve"> </w:t>
+      </w:r>
+      <w:proofErr w:type="spellStart"/>
+      <w:r>
+        <w:rPr>
+          <w:rFonts w:ascii="Monaco" w:hAnsi="Monaco"/>
+          <w:color w:val="0326CC"/>
+          <w:sz w:val="17"/>
+          <w:szCs w:val="17"/>
+        </w:rPr>
+        <w:t>valHandle</w:t>
+      </w:r>
+      <w:proofErr w:type="spellEnd"/>
+      <w:r>
+        <w:rPr>
+          <w:rFonts w:ascii="Monaco" w:hAnsi="Monaco"/>
+          <w:color w:val="000000"/>
+          <w:sz w:val="17"/>
+          <w:szCs w:val="17"/>
+        </w:rPr>
+        <w:t>;</w:t>
+      </w:r>
+    </w:p>
+    <w:p>
+      <w:pPr>
+        <w:rPr>
+          <w:rFonts w:ascii="Monaco" w:hAnsi="Monaco"/>
+          <w:color w:val="0326CC"/>
+          <w:sz w:val="17"/>
+          <w:szCs w:val="17"/>
+        </w:rPr>
+      </w:pPr>
+      <w:r>
+        <w:rPr>
+          <w:rFonts w:ascii="Monaco" w:hAnsi="Monaco"/>
+          <w:color w:val="000000"/>
+          <w:sz w:val="17"/>
+          <w:szCs w:val="17"/>
+        </w:rPr>
+        <w:t xml:space="preserve">    </w:t>
+      </w:r>
+      <w:r>
+        <w:rPr>
+          <w:rFonts w:ascii="Monaco" w:hAnsi="Monaco"/>
+          <w:color w:val="006141"/>
+          <w:sz w:val="17"/>
+          <w:szCs w:val="17"/>
+        </w:rPr>
+        <w:t>uint16_t</w:t>
+      </w:r>
+      <w:r>
+        <w:rPr>
+          <w:rFonts w:ascii="Monaco" w:hAnsi="Monaco"/>
+          <w:color w:val="000000"/>
+          <w:sz w:val="17"/>
+          <w:szCs w:val="17"/>
+        </w:rPr>
+        <w:t xml:space="preserve"> </w:t>
+      </w:r>
+      <w:proofErr w:type="spellStart"/>
+      <w:r>
+        <w:rPr>
+          <w:rFonts w:ascii="Monaco" w:hAnsi="Monaco"/>
+          <w:color w:val="0326CC"/>
+          <w:sz w:val="17"/>
+          <w:szCs w:val="17"/>
+        </w:rPr>
+        <w:t>cccdHandle</w:t>
+      </w:r>
+      <w:proofErr w:type="spellEnd"/>
+      <w:r>
+        <w:rPr>
+          <w:rFonts w:ascii="Monaco" w:hAnsi="Monaco"/>
+          <w:color w:val="000000"/>
+          <w:sz w:val="17"/>
+          <w:szCs w:val="17"/>
+        </w:rPr>
+        <w:t>;</w:t>
+      </w:r>
+    </w:p>
+    <w:p>
+      <w:pPr>
+        <w:rPr>
+          <w:rFonts w:ascii="Monaco" w:hAnsi="Monaco"/>
+          <w:color w:val="006141"/>
+          <w:sz w:val="17"/>
+          <w:szCs w:val="17"/>
+        </w:rPr>
+      </w:pPr>
+      <w:r>
+        <w:rPr>
+          <w:rFonts w:ascii="Monaco" w:hAnsi="Monaco"/>
+          <w:color w:val="000000"/>
+          <w:sz w:val="17"/>
+          <w:szCs w:val="17"/>
+        </w:rPr>
+        <w:t xml:space="preserve">} </w:t>
+      </w:r>
+      <w:proofErr w:type="spellStart"/>
+      <w:r>
+        <w:rPr>
+          <w:rFonts w:ascii="Monaco" w:hAnsi="Monaco"/>
+          <w:color w:val="006141"/>
+          <w:sz w:val="17"/>
+          <w:szCs w:val="17"/>
+        </w:rPr>
+        <w:t>charHandle_t</w:t>
+      </w:r>
+      <w:proofErr w:type="spellEnd"/>
+      <w:r>
+        <w:rPr>
+          <w:rFonts w:ascii="Monaco" w:hAnsi="Monaco"/>
+          <w:color w:val="000000"/>
+          <w:sz w:val="17"/>
+          <w:szCs w:val="17"/>
+        </w:rPr>
+        <w:t>;</w:t>
+      </w:r>
+    </w:p>
+    <w:p/>
+    <w:p>
+      <w:r>
+        <w:t xml:space="preserve">Create </w:t>
+      </w:r>
+      <w:r>
+        <w:t xml:space="preserve">a </w:t>
+      </w:r>
+      <w:proofErr w:type="spellStart"/>
+      <w:r>
+        <w:t>charHandle_t</w:t>
+      </w:r>
+      <w:proofErr w:type="spellEnd"/>
+      <w:r>
+        <w:t xml:space="preserve"> for the LED and the Button</w:t>
+      </w:r>
+      <w:r>
+        <w:t xml:space="preserve"> as well as the </w:t>
+      </w:r>
+      <w:proofErr w:type="spellStart"/>
+      <w:r>
+        <w:t>Characterstic</w:t>
+      </w:r>
+      <w:proofErr w:type="spellEnd"/>
+      <w:r>
+        <w:t xml:space="preserve"> UUIDs to search for.</w:t>
+      </w:r>
+    </w:p>
+    <w:p>
+      <w:pPr>
+        <w:rPr>
+          <w:rFonts w:ascii="Monaco" w:hAnsi="Monaco"/>
+          <w:sz w:val="17"/>
+          <w:szCs w:val="17"/>
+        </w:rPr>
+      </w:pPr>
+      <w:r>
+        <w:rPr>
+          <w:rFonts w:ascii="Monaco" w:hAnsi="Monaco"/>
+          <w:color w:val="931A68"/>
+          <w:sz w:val="17"/>
+          <w:szCs w:val="17"/>
+        </w:rPr>
+        <w:t>static</w:t>
+      </w:r>
+      <w:r>
+        <w:rPr>
+          <w:rFonts w:ascii="Monaco" w:hAnsi="Monaco"/>
+          <w:sz w:val="17"/>
+          <w:szCs w:val="17"/>
+        </w:rPr>
+        <w:t xml:space="preserve"> </w:t>
+      </w:r>
+      <w:proofErr w:type="spellStart"/>
+      <w:r>
+        <w:rPr>
+          <w:rFonts w:ascii="Monaco" w:hAnsi="Monaco"/>
+          <w:color w:val="931A68"/>
+          <w:sz w:val="17"/>
+          <w:szCs w:val="17"/>
+        </w:rPr>
+        <w:t>const</w:t>
+      </w:r>
+      <w:proofErr w:type="spellEnd"/>
+      <w:r>
+        <w:rPr>
+          <w:rFonts w:ascii="Monaco" w:hAnsi="Monaco"/>
+          <w:sz w:val="17"/>
+          <w:szCs w:val="17"/>
+        </w:rPr>
+        <w:t xml:space="preserve"> </w:t>
+      </w:r>
+      <w:r>
+        <w:rPr>
+          <w:rFonts w:ascii="Monaco" w:hAnsi="Monaco"/>
+          <w:color w:val="006141"/>
+          <w:sz w:val="17"/>
+          <w:szCs w:val="17"/>
+        </w:rPr>
+        <w:t>uint8_t</w:t>
+      </w:r>
+      <w:r>
+        <w:rPr>
+          <w:rFonts w:ascii="Monaco" w:hAnsi="Monaco"/>
+          <w:sz w:val="17"/>
+          <w:szCs w:val="17"/>
+        </w:rPr>
+        <w:t xml:space="preserve"> </w:t>
+      </w:r>
+      <w:proofErr w:type="spellStart"/>
+      <w:proofErr w:type="gramStart"/>
+      <w:r>
+        <w:rPr>
+          <w:rFonts w:ascii="Monaco" w:hAnsi="Monaco"/>
+          <w:sz w:val="17"/>
+          <w:szCs w:val="17"/>
+        </w:rPr>
+        <w:t>ledUUID</w:t>
+      </w:r>
+      <w:proofErr w:type="spellEnd"/>
+      <w:r>
+        <w:rPr>
+          <w:rFonts w:ascii="Monaco" w:hAnsi="Monaco"/>
+          <w:sz w:val="17"/>
+          <w:szCs w:val="17"/>
+        </w:rPr>
+        <w:t>[</w:t>
+      </w:r>
+      <w:proofErr w:type="gramEnd"/>
+      <w:r>
+        <w:rPr>
+          <w:rFonts w:ascii="Monaco" w:hAnsi="Monaco"/>
+          <w:sz w:val="17"/>
+          <w:szCs w:val="17"/>
+        </w:rPr>
+        <w:t>] = {0xF1u,0x34u,0x9Bu,0x5Fu,0x80u,0x00u,0x00u,0x80u,0x00u,0x10u,0x00u,0x00u,0x00u,0x00u,0x00u,0x00u};</w:t>
+      </w:r>
+    </w:p>
+    <w:p>
+      <w:pPr>
+        <w:rPr>
+          <w:rFonts w:ascii="Monaco" w:hAnsi="Monaco"/>
+          <w:color w:val="006141"/>
+          <w:sz w:val="17"/>
+          <w:szCs w:val="17"/>
+        </w:rPr>
+      </w:pPr>
+      <w:r>
+        <w:rPr>
+          <w:rFonts w:ascii="Monaco" w:hAnsi="Monaco"/>
+          <w:color w:val="931A68"/>
+          <w:sz w:val="17"/>
+          <w:szCs w:val="17"/>
+        </w:rPr>
+        <w:t>static</w:t>
+      </w:r>
+      <w:r>
+        <w:rPr>
+          <w:rFonts w:ascii="Monaco" w:hAnsi="Monaco"/>
+          <w:color w:val="000000"/>
+          <w:sz w:val="17"/>
+          <w:szCs w:val="17"/>
+        </w:rPr>
+        <w:t xml:space="preserve"> </w:t>
+      </w:r>
+      <w:proofErr w:type="spellStart"/>
+      <w:r>
+        <w:rPr>
+          <w:rFonts w:ascii="Monaco" w:hAnsi="Monaco"/>
+          <w:color w:val="006141"/>
+          <w:sz w:val="17"/>
+          <w:szCs w:val="17"/>
+        </w:rPr>
+        <w:t>charHandle_t</w:t>
+      </w:r>
+      <w:proofErr w:type="spellEnd"/>
+      <w:r>
+        <w:rPr>
+          <w:rFonts w:ascii="Monaco" w:hAnsi="Monaco"/>
+          <w:color w:val="000000"/>
+          <w:sz w:val="17"/>
+          <w:szCs w:val="17"/>
+        </w:rPr>
+        <w:t xml:space="preserve"> </w:t>
+      </w:r>
+      <w:proofErr w:type="spellStart"/>
+      <w:r>
+        <w:rPr>
+          <w:rFonts w:ascii="Monaco" w:hAnsi="Monaco"/>
+          <w:color w:val="000000"/>
+          <w:sz w:val="17"/>
+          <w:szCs w:val="17"/>
+        </w:rPr>
+        <w:t>ledChar</w:t>
+      </w:r>
+      <w:proofErr w:type="spellEnd"/>
+      <w:r>
+        <w:rPr>
+          <w:rFonts w:ascii="Monaco" w:hAnsi="Monaco"/>
+          <w:color w:val="000000"/>
+          <w:sz w:val="17"/>
+          <w:szCs w:val="17"/>
+        </w:rPr>
+        <w:t>;</w:t>
+      </w:r>
+    </w:p>
+    <w:p>
+      <w:pPr>
+        <w:rPr>
+          <w:rFonts w:ascii="Monaco" w:hAnsi="Monaco"/>
+          <w:sz w:val="17"/>
+          <w:szCs w:val="17"/>
+        </w:rPr>
+      </w:pPr>
+    </w:p>
+    <w:p>
+      <w:pPr>
+        <w:rPr>
+          <w:rFonts w:ascii="Monaco" w:hAnsi="Monaco"/>
+          <w:sz w:val="17"/>
+          <w:szCs w:val="17"/>
+        </w:rPr>
+      </w:pPr>
+      <w:r>
+        <w:rPr>
+          <w:rFonts w:ascii="Monaco" w:hAnsi="Monaco"/>
+          <w:color w:val="931A68"/>
+          <w:sz w:val="17"/>
+          <w:szCs w:val="17"/>
+        </w:rPr>
+        <w:t>static</w:t>
+      </w:r>
+      <w:r>
+        <w:rPr>
+          <w:rFonts w:ascii="Monaco" w:hAnsi="Monaco"/>
+          <w:sz w:val="17"/>
+          <w:szCs w:val="17"/>
+        </w:rPr>
+        <w:t xml:space="preserve"> </w:t>
+      </w:r>
+      <w:proofErr w:type="spellStart"/>
+      <w:r>
+        <w:rPr>
+          <w:rFonts w:ascii="Monaco" w:hAnsi="Monaco"/>
+          <w:color w:val="931A68"/>
+          <w:sz w:val="17"/>
+          <w:szCs w:val="17"/>
+        </w:rPr>
+        <w:t>const</w:t>
+      </w:r>
+      <w:proofErr w:type="spellEnd"/>
+      <w:r>
+        <w:rPr>
+          <w:rFonts w:ascii="Monaco" w:hAnsi="Monaco"/>
+          <w:sz w:val="17"/>
+          <w:szCs w:val="17"/>
+        </w:rPr>
+        <w:t xml:space="preserve"> </w:t>
+      </w:r>
+      <w:r>
+        <w:rPr>
+          <w:rFonts w:ascii="Monaco" w:hAnsi="Monaco"/>
+          <w:color w:val="006141"/>
+          <w:sz w:val="17"/>
+          <w:szCs w:val="17"/>
+        </w:rPr>
+        <w:t>uint8_t</w:t>
+      </w:r>
+      <w:r>
+        <w:rPr>
+          <w:rFonts w:ascii="Monaco" w:hAnsi="Monaco"/>
+          <w:sz w:val="17"/>
+          <w:szCs w:val="17"/>
+        </w:rPr>
+        <w:t xml:space="preserve"> </w:t>
+      </w:r>
+      <w:proofErr w:type="spellStart"/>
+      <w:proofErr w:type="gramStart"/>
+      <w:r>
+        <w:rPr>
+          <w:rFonts w:ascii="Monaco" w:hAnsi="Monaco"/>
+          <w:sz w:val="17"/>
+          <w:szCs w:val="17"/>
+        </w:rPr>
+        <w:t>buttonUUID</w:t>
+      </w:r>
+      <w:proofErr w:type="spellEnd"/>
+      <w:r>
+        <w:rPr>
+          <w:rFonts w:ascii="Monaco" w:hAnsi="Monaco"/>
+          <w:sz w:val="17"/>
+          <w:szCs w:val="17"/>
+        </w:rPr>
+        <w:t>[</w:t>
+      </w:r>
+      <w:proofErr w:type="gramEnd"/>
+      <w:r>
+        <w:rPr>
+          <w:rFonts w:ascii="Monaco" w:hAnsi="Monaco"/>
+          <w:sz w:val="17"/>
+          <w:szCs w:val="17"/>
+        </w:rPr>
+        <w:t>] = {0xF2u,0x34u,0x9Bu,0x5Fu,0x80u,0x00u,0x00u,0x80u,0x00u,0x10u,0x00u,0x00u,0x00u,0x00u,0x00u,0x00u };</w:t>
+      </w:r>
+    </w:p>
+    <w:p>
+      <w:pPr>
+        <w:rPr>
+          <w:rFonts w:ascii="Monaco" w:hAnsi="Monaco"/>
+          <w:sz w:val="17"/>
+          <w:szCs w:val="17"/>
+        </w:rPr>
+      </w:pPr>
+      <w:r>
+        <w:rPr>
+          <w:rFonts w:ascii="Monaco" w:hAnsi="Monaco"/>
+          <w:color w:val="931A68"/>
+          <w:sz w:val="17"/>
+          <w:szCs w:val="17"/>
+        </w:rPr>
+        <w:t>static</w:t>
+      </w:r>
+      <w:r>
+        <w:rPr>
+          <w:rFonts w:ascii="Monaco" w:hAnsi="Monaco"/>
+          <w:sz w:val="17"/>
+          <w:szCs w:val="17"/>
+        </w:rPr>
+        <w:t xml:space="preserve"> </w:t>
+      </w:r>
+      <w:proofErr w:type="spellStart"/>
+      <w:r>
+        <w:rPr>
+          <w:rFonts w:ascii="Monaco" w:hAnsi="Monaco"/>
+          <w:color w:val="006141"/>
+          <w:sz w:val="17"/>
+          <w:szCs w:val="17"/>
+        </w:rPr>
+        <w:t>charHandle_t</w:t>
+      </w:r>
+      <w:proofErr w:type="spellEnd"/>
+      <w:r>
+        <w:rPr>
+          <w:rFonts w:ascii="Monaco" w:hAnsi="Monaco"/>
+          <w:sz w:val="17"/>
+          <w:szCs w:val="17"/>
+        </w:rPr>
+        <w:t xml:space="preserve"> </w:t>
+      </w:r>
+      <w:proofErr w:type="spellStart"/>
+      <w:r>
+        <w:rPr>
+          <w:rFonts w:ascii="Monaco" w:hAnsi="Monaco"/>
+          <w:sz w:val="17"/>
+          <w:szCs w:val="17"/>
+        </w:rPr>
+        <w:t>buttonChar</w:t>
+      </w:r>
+      <w:proofErr w:type="spellEnd"/>
+      <w:r>
+        <w:rPr>
+          <w:rFonts w:ascii="Monaco" w:hAnsi="Monaco"/>
+          <w:sz w:val="17"/>
+          <w:szCs w:val="17"/>
+        </w:rPr>
+        <w:t>;</w:t>
+      </w:r>
+    </w:p>
+    <w:p/>
+    <w:p>
+      <w:r>
+        <w:t xml:space="preserve">Create an array of </w:t>
+      </w:r>
+      <w:proofErr w:type="spellStart"/>
+      <w:r>
+        <w:t>charHandle_t</w:t>
+      </w:r>
+      <w:proofErr w:type="spellEnd"/>
+      <w:r>
+        <w:t xml:space="preserve"> to temporarily hold the Characteristics.  </w:t>
+      </w:r>
+      <w:r>
+        <w:t xml:space="preserve">When you discover the Characteristics, you </w:t>
+      </w:r>
+      <w:r>
+        <w:t>w</w:t>
+      </w:r>
+      <w:r>
+        <w:t>on’t know what order will they occur so you need to save the Handles</w:t>
+      </w:r>
+      <w:r>
+        <w:t xml:space="preserve"> to calculate the end of group Handles.</w:t>
+      </w:r>
+    </w:p>
+    <w:p>
+      <w:pPr>
+        <w:rPr>
+          <w:rFonts w:ascii="Monaco" w:hAnsi="Monaco"/>
+          <w:sz w:val="17"/>
+          <w:szCs w:val="17"/>
+        </w:rPr>
+      </w:pPr>
+      <w:r>
+        <w:rPr>
+          <w:rFonts w:ascii="Monaco" w:hAnsi="Monaco"/>
+          <w:color w:val="931A68"/>
+          <w:sz w:val="17"/>
+          <w:szCs w:val="17"/>
+        </w:rPr>
+        <w:lastRenderedPageBreak/>
+        <w:t>#define</w:t>
+      </w:r>
+      <w:r>
+        <w:rPr>
+          <w:rFonts w:ascii="Monaco" w:hAnsi="Monaco"/>
+          <w:sz w:val="17"/>
+          <w:szCs w:val="17"/>
+        </w:rPr>
+        <w:t xml:space="preserve"> MAX_CHARS_DISCOVERED (10)</w:t>
+      </w:r>
+    </w:p>
+    <w:p>
+      <w:pPr>
+        <w:rPr>
+          <w:rFonts w:ascii="Monaco" w:hAnsi="Monaco"/>
+          <w:sz w:val="17"/>
+          <w:szCs w:val="17"/>
+        </w:rPr>
+      </w:pPr>
+      <w:r>
+        <w:rPr>
+          <w:rFonts w:ascii="Monaco" w:hAnsi="Monaco"/>
+          <w:color w:val="931A68"/>
+          <w:sz w:val="17"/>
+          <w:szCs w:val="17"/>
+        </w:rPr>
+        <w:t>static</w:t>
+      </w:r>
+      <w:r>
+        <w:rPr>
+          <w:rFonts w:ascii="Monaco" w:hAnsi="Monaco"/>
+          <w:sz w:val="17"/>
+          <w:szCs w:val="17"/>
+        </w:rPr>
+        <w:t xml:space="preserve"> </w:t>
+      </w:r>
+      <w:proofErr w:type="spellStart"/>
+      <w:r>
+        <w:rPr>
+          <w:rFonts w:ascii="Monaco" w:hAnsi="Monaco"/>
+          <w:color w:val="006141"/>
+          <w:sz w:val="17"/>
+          <w:szCs w:val="17"/>
+        </w:rPr>
+        <w:t>charHandle_t</w:t>
+      </w:r>
+      <w:proofErr w:type="spellEnd"/>
+      <w:r>
+        <w:rPr>
+          <w:rFonts w:ascii="Monaco" w:hAnsi="Monaco"/>
+          <w:sz w:val="17"/>
+          <w:szCs w:val="17"/>
+        </w:rPr>
+        <w:t xml:space="preserve"> </w:t>
+      </w:r>
+      <w:proofErr w:type="spellStart"/>
+      <w:r>
+        <w:rPr>
+          <w:rFonts w:ascii="Monaco" w:hAnsi="Monaco"/>
+          <w:sz w:val="17"/>
+          <w:szCs w:val="17"/>
+        </w:rPr>
+        <w:t>charHandles</w:t>
+      </w:r>
+      <w:proofErr w:type="spellEnd"/>
+      <w:r>
+        <w:rPr>
+          <w:rFonts w:ascii="Monaco" w:hAnsi="Monaco"/>
+          <w:sz w:val="17"/>
+          <w:szCs w:val="17"/>
+        </w:rPr>
+        <w:t>[MAX_CHARS_DISCOVERED];</w:t>
+      </w:r>
+    </w:p>
+    <w:p>
+      <w:pPr>
+        <w:rPr>
+          <w:rFonts w:ascii="Monaco" w:hAnsi="Monaco"/>
+          <w:sz w:val="17"/>
+          <w:szCs w:val="17"/>
+        </w:rPr>
+      </w:pPr>
+      <w:r>
+        <w:rPr>
+          <w:rFonts w:ascii="Monaco" w:hAnsi="Monaco"/>
+          <w:color w:val="931A68"/>
+          <w:sz w:val="17"/>
+          <w:szCs w:val="17"/>
+        </w:rPr>
+        <w:t>static</w:t>
+      </w:r>
+      <w:r>
+        <w:rPr>
+          <w:rFonts w:ascii="Monaco" w:hAnsi="Monaco"/>
+          <w:sz w:val="17"/>
+          <w:szCs w:val="17"/>
+        </w:rPr>
+        <w:t xml:space="preserve"> </w:t>
+      </w:r>
+      <w:r>
+        <w:rPr>
+          <w:rFonts w:ascii="Monaco" w:hAnsi="Monaco"/>
+          <w:color w:val="006141"/>
+          <w:sz w:val="17"/>
+          <w:szCs w:val="17"/>
+        </w:rPr>
+        <w:t>uint32_t</w:t>
+      </w:r>
+      <w:r>
+        <w:rPr>
+          <w:rFonts w:ascii="Monaco" w:hAnsi="Monaco"/>
+          <w:sz w:val="17"/>
+          <w:szCs w:val="17"/>
+        </w:rPr>
+        <w:t xml:space="preserve"> </w:t>
+      </w:r>
+      <w:proofErr w:type="spellStart"/>
+      <w:r>
+        <w:rPr>
+          <w:rFonts w:ascii="Monaco" w:hAnsi="Monaco"/>
+          <w:sz w:val="17"/>
+          <w:szCs w:val="17"/>
+        </w:rPr>
+        <w:t>charHandleCount</w:t>
+      </w:r>
+      <w:proofErr w:type="spellEnd"/>
+      <w:r>
+        <w:rPr>
+          <w:rFonts w:ascii="Monaco" w:hAnsi="Monaco"/>
+          <w:sz w:val="17"/>
+          <w:szCs w:val="17"/>
+        </w:rPr>
+        <w:t>;</w:t>
+      </w:r>
+    </w:p>
+    <w:p/>
+    <w:p>
+      <w:r>
+        <w:t>Add a function to launch the service discovery called “</w:t>
+      </w:r>
+      <w:proofErr w:type="spellStart"/>
+      <w:r>
+        <w:t>startServiceDiscovery</w:t>
+      </w:r>
+      <w:proofErr w:type="spellEnd"/>
+      <w:r>
+        <w:t xml:space="preserve">”.  </w:t>
+      </w:r>
+      <w:r>
+        <w:t xml:space="preserve">This function will be called when the user presses ‘q’.  </w:t>
+      </w:r>
+      <w:r>
+        <w:t>Instead of finding all the UUIDs you will turn on the filter</w:t>
+      </w:r>
+      <w:r>
+        <w:t xml:space="preserve"> for just the WICED101 UUID.  Setup the </w:t>
+      </w:r>
+      <w:proofErr w:type="spellStart"/>
+      <w:r>
+        <w:t>wiced_bt_gatt_discovery_param_t</w:t>
+      </w:r>
+      <w:proofErr w:type="spellEnd"/>
+      <w:r>
+        <w:t xml:space="preserve"> with the starting and ending handle set to 0x01 &amp; 0xFFFF.  Setup the UUID to be the UUID of the WICED101 Service.  Use </w:t>
+      </w:r>
+      <w:proofErr w:type="spellStart"/>
+      <w:r>
+        <w:t>memcpy</w:t>
+      </w:r>
+      <w:proofErr w:type="spellEnd"/>
+      <w:r>
+        <w:t xml:space="preserve"> to copy the Service UUID into the </w:t>
+      </w:r>
+      <w:proofErr w:type="spellStart"/>
+      <w:r>
+        <w:t>wiced_bt_gatt_discovery_param_</w:t>
+      </w:r>
+      <w:proofErr w:type="gramStart"/>
+      <w:r>
+        <w:t>t</w:t>
+      </w:r>
+      <w:proofErr w:type="spellEnd"/>
+      <w:r>
+        <w:t>;</w:t>
+      </w:r>
+      <w:r>
+        <w:t xml:space="preserve">  Set</w:t>
+      </w:r>
+      <w:proofErr w:type="gramEnd"/>
+      <w:r>
+        <w:t xml:space="preserve"> the discovery type to </w:t>
+      </w:r>
+      <w:r>
+        <w:t>GATT_DISCOVER_SERVICES_BY_UUID</w:t>
+      </w:r>
+      <w:r>
+        <w:t xml:space="preserve"> and launch the </w:t>
+      </w:r>
+      <w:proofErr w:type="spellStart"/>
+      <w:r>
+        <w:t>wiced_bt_gatt_send_discover</w:t>
+      </w:r>
+      <w:proofErr w:type="spellEnd"/>
+      <w:r>
+        <w:t>.</w:t>
+      </w:r>
+    </w:p>
+    <w:p>
+      <w:r>
+        <w:t xml:space="preserve">Add the case </w:t>
+      </w:r>
+      <w:r>
+        <w:t>GATT_DISCOVERY_RESULT_EVT</w:t>
+      </w:r>
+      <w:r>
+        <w:t xml:space="preserve"> to your GATT Event Handler.  If the </w:t>
+      </w:r>
+      <w:r>
+        <w:t xml:space="preserve">discovery type is </w:t>
+      </w:r>
+      <w:r>
+        <w:t>GATT_DISCOVER_SERVICES_BY_UUID</w:t>
+      </w:r>
+      <w:r>
+        <w:t xml:space="preserve"> then update the </w:t>
+      </w:r>
+      <w:proofErr w:type="spellStart"/>
+      <w:r>
+        <w:t>serviceStart</w:t>
+      </w:r>
+      <w:proofErr w:type="spellEnd"/>
+      <w:r>
+        <w:t xml:space="preserve"> and </w:t>
+      </w:r>
+      <w:proofErr w:type="spellStart"/>
+      <w:r>
+        <w:t>serviceEnd</w:t>
+      </w:r>
+      <w:proofErr w:type="spellEnd"/>
+      <w:r>
+        <w:t xml:space="preserve"> handle with the actual start and end Handles (remember </w:t>
+      </w:r>
+      <w:r>
+        <w:t>GATT_DISCOVERY_RESULT_SERVICE_START_HANDLE</w:t>
+      </w:r>
+      <w:r>
+        <w:t xml:space="preserve"> and </w:t>
+      </w:r>
+      <w:r>
+        <w:rPr>
+          <w:u w:val="single"/>
+        </w:rPr>
+        <w:t>GATT_DISCOVERY_RESULT_SERVICE_END_HANDLE</w:t>
+      </w:r>
+    </w:p>
+    <w:p>
+      <w:r>
+        <w:t xml:space="preserve">Add a function to launch the </w:t>
+      </w:r>
+      <w:r>
+        <w:t>Characteristic</w:t>
+      </w:r>
+      <w:r>
+        <w:t xml:space="preserve"> called “</w:t>
+      </w:r>
+      <w:proofErr w:type="spellStart"/>
+      <w:r>
+        <w:t>star</w:t>
+      </w:r>
+      <w:r>
+        <w:t>t</w:t>
+      </w:r>
+      <w:r>
+        <w:t>CharacteristicDiscovery</w:t>
+      </w:r>
+      <w:proofErr w:type="spellEnd"/>
+      <w:r>
+        <w:t>”</w:t>
+      </w:r>
+      <w:r>
+        <w:t xml:space="preserve"> when the user presses ‘w’</w:t>
+      </w:r>
+      <w:r>
+        <w:t xml:space="preserve">.  Setup the </w:t>
+      </w:r>
+      <w:proofErr w:type="spellStart"/>
+      <w:r>
+        <w:t>wiced_bt_gatt_discovery_param_t</w:t>
+      </w:r>
+      <w:proofErr w:type="spellEnd"/>
+      <w:r>
+        <w:t xml:space="preserve"> start and end Handle to be the range you discovered in the previous step.</w:t>
+      </w:r>
+      <w:r>
+        <w:t xml:space="preserve">  Then call </w:t>
+      </w:r>
+      <w:proofErr w:type="spellStart"/>
+      <w:r>
+        <w:t>wiced_bt_gatt_send_discover</w:t>
+      </w:r>
+      <w:proofErr w:type="spellEnd"/>
+      <w:r>
+        <w:t xml:space="preserve"> with the discovery type set to </w:t>
+      </w:r>
+      <w:r>
+        <w:t>GATT_DISCOVER_CHARACTERISTICS</w:t>
+      </w:r>
+      <w:r>
+        <w:t>.</w:t>
+      </w:r>
+    </w:p>
+    <w:p>
+      <w:r>
+        <w:t xml:space="preserve">In the </w:t>
+      </w:r>
+      <w:r>
+        <w:t>GATT_DISCOVERY_RESULT_EVT</w:t>
+      </w:r>
+      <w:r>
+        <w:t xml:space="preserve"> </w:t>
+      </w:r>
+      <w:r>
+        <w:t>of</w:t>
+      </w:r>
+      <w:r>
+        <w:t xml:space="preserve"> your GATT Event Handler</w:t>
+      </w:r>
+      <w:r>
+        <w:t xml:space="preserve"> </w:t>
+      </w:r>
+      <w:r>
+        <w:t xml:space="preserve">add an if case for the characteristic result.  In the “if” you need to save the start, </w:t>
+      </w:r>
+      <w:proofErr w:type="spellStart"/>
+      <w:r>
+        <w:t>valuehandle</w:t>
+      </w:r>
+      <w:proofErr w:type="spellEnd"/>
+      <w:r>
+        <w:t xml:space="preserve"> in your </w:t>
+      </w:r>
+      <w:proofErr w:type="spellStart"/>
+      <w:r>
+        <w:t>charHandles</w:t>
+      </w:r>
+      <w:proofErr w:type="spellEnd"/>
+      <w:r>
+        <w:t xml:space="preserve"> array.  </w:t>
+      </w:r>
+      <w:r>
+        <w:t>Set the end handle to the end of the Service handle (assume that this Group ends with the Service).  If this is not the first Characteristic then set the previous Characteristic end handle</w:t>
+      </w:r>
+    </w:p>
+    <w:p>
+      <w:pPr>
+        <w:spacing w:after="0"/>
+        <w:rPr>
+          <w:rFonts w:ascii="Monaco" w:hAnsi="Monaco" w:cs="Times New Roman"/>
+          <w:sz w:val="17"/>
+          <w:szCs w:val="17"/>
+        </w:rPr>
+      </w:pPr>
+      <w:r>
+        <w:rPr>
+          <w:rFonts w:ascii="Monaco" w:hAnsi="Monaco" w:cs="Times New Roman"/>
+          <w:sz w:val="17"/>
+          <w:szCs w:val="17"/>
+        </w:rPr>
+        <w:t xml:space="preserve">    </w:t>
+      </w:r>
+      <w:proofErr w:type="gramStart"/>
+      <w:r>
+        <w:rPr>
+          <w:rFonts w:ascii="Monaco" w:hAnsi="Monaco" w:cs="Times New Roman"/>
+          <w:color w:val="931A68"/>
+          <w:sz w:val="17"/>
+          <w:szCs w:val="17"/>
+        </w:rPr>
+        <w:t>if</w:t>
+      </w:r>
+      <w:r>
+        <w:rPr>
+          <w:rFonts w:ascii="Monaco" w:hAnsi="Monaco" w:cs="Times New Roman"/>
+          <w:sz w:val="17"/>
+          <w:szCs w:val="17"/>
+        </w:rPr>
+        <w:t>(</w:t>
+      </w:r>
+      <w:proofErr w:type="spellStart"/>
+      <w:proofErr w:type="gramEnd"/>
+      <w:r>
+        <w:rPr>
+          <w:rFonts w:ascii="Monaco" w:hAnsi="Monaco" w:cs="Times New Roman"/>
+          <w:sz w:val="17"/>
+          <w:szCs w:val="17"/>
+        </w:rPr>
+        <w:t>charHandleCount</w:t>
+      </w:r>
+      <w:proofErr w:type="spellEnd"/>
+      <w:r>
+        <w:rPr>
+          <w:rFonts w:ascii="Monaco" w:hAnsi="Monaco" w:cs="Times New Roman"/>
+          <w:sz w:val="17"/>
+          <w:szCs w:val="17"/>
+        </w:rPr>
+        <w:t xml:space="preserve"> != 0)</w:t>
+      </w:r>
+    </w:p>
+    <w:p>
+      <w:pPr>
+        <w:spacing w:after="0"/>
+        <w:rPr>
+          <w:rFonts w:ascii="Monaco" w:hAnsi="Monaco" w:cs="Times New Roman"/>
+          <w:sz w:val="17"/>
+          <w:szCs w:val="17"/>
+        </w:rPr>
+      </w:pPr>
+      <w:r>
+        <w:rPr>
+          <w:rFonts w:ascii="Monaco" w:hAnsi="Monaco" w:cs="Times New Roman"/>
+          <w:sz w:val="17"/>
+          <w:szCs w:val="17"/>
+        </w:rPr>
+        <w:t>    {</w:t>
+      </w:r>
+    </w:p>
+    <w:p>
+      <w:pPr>
+        <w:spacing w:after="0"/>
+        <w:rPr>
+          <w:rFonts w:ascii="Monaco" w:hAnsi="Monaco" w:cs="Times New Roman"/>
+          <w:sz w:val="17"/>
+          <w:szCs w:val="17"/>
+        </w:rPr>
+      </w:pPr>
+      <w:r>
+        <w:rPr>
+          <w:rFonts w:ascii="Monaco" w:hAnsi="Monaco" w:cs="Times New Roman"/>
+          <w:sz w:val="17"/>
+          <w:szCs w:val="17"/>
+        </w:rPr>
+        <w:t xml:space="preserve">       </w:t>
+      </w:r>
+      <w:proofErr w:type="spellStart"/>
+      <w:r>
+        <w:rPr>
+          <w:rFonts w:ascii="Monaco" w:hAnsi="Monaco" w:cs="Times New Roman"/>
+          <w:sz w:val="17"/>
+          <w:szCs w:val="17"/>
+        </w:rPr>
+        <w:t>charHandles</w:t>
+      </w:r>
+      <w:proofErr w:type="spellEnd"/>
+      <w:r>
+        <w:rPr>
+          <w:rFonts w:ascii="Monaco" w:hAnsi="Monaco" w:cs="Times New Roman"/>
+          <w:sz w:val="17"/>
+          <w:szCs w:val="17"/>
+        </w:rPr>
+        <w:t>[charHandleCount-1</w:t>
+      </w:r>
+      <w:proofErr w:type="gramStart"/>
+      <w:r>
+        <w:rPr>
+          <w:rFonts w:ascii="Monaco" w:hAnsi="Monaco" w:cs="Times New Roman"/>
+          <w:sz w:val="17"/>
+          <w:szCs w:val="17"/>
+        </w:rPr>
+        <w:t>].</w:t>
+      </w:r>
+      <w:proofErr w:type="spellStart"/>
+      <w:r>
+        <w:rPr>
+          <w:rFonts w:ascii="Monaco" w:hAnsi="Monaco" w:cs="Times New Roman"/>
+          <w:color w:val="0326CC"/>
+          <w:sz w:val="17"/>
+          <w:szCs w:val="17"/>
+        </w:rPr>
+        <w:t>endHandle</w:t>
+      </w:r>
+      <w:proofErr w:type="spellEnd"/>
+      <w:proofErr w:type="gramEnd"/>
+      <w:r>
+        <w:rPr>
+          <w:rFonts w:ascii="Monaco" w:hAnsi="Monaco" w:cs="Times New Roman"/>
+          <w:sz w:val="17"/>
+          <w:szCs w:val="17"/>
+        </w:rPr>
+        <w:t xml:space="preserve"> = </w:t>
+      </w:r>
+      <w:proofErr w:type="spellStart"/>
+      <w:r>
+        <w:rPr>
+          <w:rFonts w:ascii="Monaco" w:hAnsi="Monaco" w:cs="Times New Roman"/>
+          <w:sz w:val="17"/>
+          <w:szCs w:val="17"/>
+        </w:rPr>
+        <w:t>charHandles</w:t>
+      </w:r>
+      <w:proofErr w:type="spellEnd"/>
+      <w:r>
+        <w:rPr>
+          <w:rFonts w:ascii="Monaco" w:hAnsi="Monaco" w:cs="Times New Roman"/>
+          <w:sz w:val="17"/>
+          <w:szCs w:val="17"/>
+        </w:rPr>
+        <w:t>[</w:t>
+      </w:r>
+      <w:proofErr w:type="spellStart"/>
+      <w:r>
+        <w:rPr>
+          <w:rFonts w:ascii="Monaco" w:hAnsi="Monaco" w:cs="Times New Roman"/>
+          <w:sz w:val="17"/>
+          <w:szCs w:val="17"/>
+        </w:rPr>
+        <w:t>charHandleCount</w:t>
+      </w:r>
+      <w:proofErr w:type="spellEnd"/>
+      <w:r>
+        <w:rPr>
+          <w:rFonts w:ascii="Monaco" w:hAnsi="Monaco" w:cs="Times New Roman"/>
+          <w:sz w:val="17"/>
+          <w:szCs w:val="17"/>
+        </w:rPr>
+        <w:t>].</w:t>
+      </w:r>
+      <w:r>
+        <w:rPr>
+          <w:rFonts w:ascii="Monaco" w:hAnsi="Monaco" w:cs="Times New Roman"/>
+          <w:color w:val="0326CC"/>
+          <w:sz w:val="17"/>
+          <w:szCs w:val="17"/>
+        </w:rPr>
+        <w:t>endHandle</w:t>
+      </w:r>
+      <w:r>
+        <w:rPr>
+          <w:rFonts w:ascii="Monaco" w:hAnsi="Monaco" w:cs="Times New Roman"/>
+          <w:sz w:val="17"/>
+          <w:szCs w:val="17"/>
+        </w:rPr>
+        <w:t>-1;</w:t>
+      </w:r>
+    </w:p>
+    <w:p>
+      <w:pPr>
+        <w:spacing w:after="0"/>
+        <w:rPr>
+          <w:rFonts w:ascii="Monaco" w:hAnsi="Monaco" w:cs="Times New Roman"/>
+          <w:sz w:val="17"/>
+          <w:szCs w:val="17"/>
+        </w:rPr>
+      </w:pPr>
+      <w:r>
+        <w:rPr>
+          <w:rFonts w:ascii="Monaco" w:hAnsi="Monaco" w:cs="Times New Roman"/>
+          <w:sz w:val="17"/>
+          <w:szCs w:val="17"/>
+        </w:rPr>
+        <w:t>    }</w:t>
+      </w:r>
+    </w:p>
+    <w:p>
+      <w:pPr>
+        <w:spacing w:after="0"/>
+        <w:rPr>
+          <w:rFonts w:ascii="Monaco" w:hAnsi="Monaco" w:cs="Times New Roman"/>
+          <w:sz w:val="17"/>
+          <w:szCs w:val="17"/>
+        </w:rPr>
+      </w:pPr>
+      <w:r>
+        <w:rPr>
+          <w:rFonts w:ascii="Monaco" w:hAnsi="Monaco" w:cs="Times New Roman"/>
+          <w:sz w:val="17"/>
+          <w:szCs w:val="17"/>
+        </w:rPr>
+        <w:t xml:space="preserve">    </w:t>
+      </w:r>
+      <w:proofErr w:type="spellStart"/>
+      <w:r>
+        <w:rPr>
+          <w:rFonts w:ascii="Monaco" w:hAnsi="Monaco" w:cs="Times New Roman"/>
+          <w:sz w:val="17"/>
+          <w:szCs w:val="17"/>
+        </w:rPr>
+        <w:t>charHandleCount</w:t>
+      </w:r>
+      <w:proofErr w:type="spellEnd"/>
+      <w:r>
+        <w:rPr>
+          <w:rFonts w:ascii="Monaco" w:hAnsi="Monaco" w:cs="Times New Roman"/>
+          <w:sz w:val="17"/>
+          <w:szCs w:val="17"/>
+        </w:rPr>
+        <w:t xml:space="preserve"> += 1;</w:t>
+      </w:r>
+    </w:p>
+    <w:p>
+      <w:r>
+        <w:t>The point is to assume that the characteristic ends at the end of the service handle.  But, if you find another Characteristic then you know that the end of the previous Characteristic is this one.</w:t>
+      </w:r>
+    </w:p>
+    <w:p>
+      <w:r>
+        <w:t xml:space="preserve">Then you want to see if the </w:t>
+      </w:r>
+      <w:r>
+        <w:t>C</w:t>
+      </w:r>
+      <w:r>
+        <w:t xml:space="preserve">haracteristic is the Button or LED </w:t>
+      </w:r>
+      <w:proofErr w:type="gramStart"/>
+      <w:r>
+        <w:t>Characteristic,  i</w:t>
+      </w:r>
+      <w:r>
+        <w:t>f</w:t>
+      </w:r>
+      <w:proofErr w:type="gramEnd"/>
+      <w:r>
+        <w:t xml:space="preserve"> so then also save the start, end and value handles. </w:t>
+      </w:r>
+      <w:r>
+        <w:t xml:space="preserve"> </w:t>
+      </w:r>
+    </w:p>
+    <w:p>
+      <w:r>
+        <w:t>Add a function to launch the Descriptor discovery called “</w:t>
+      </w:r>
+      <w:proofErr w:type="spellStart"/>
+      <w:r>
+        <w:t>startDescriptorDiscovery</w:t>
+      </w:r>
+      <w:proofErr w:type="spellEnd"/>
+      <w:r>
+        <w:t xml:space="preserve">” when the user presses ‘e’.  The purpose of this function is to find the CCCD </w:t>
+      </w:r>
+      <w:r>
+        <w:t>H</w:t>
+      </w:r>
+      <w:r>
+        <w:t>andle for the button Characteristic.  It will need to search for all the Descriptors in the Characteristic Group.  The start will be the Button Value Handle + 1 to the end of the group handle.</w:t>
+      </w:r>
+      <w:r>
+        <w:t xml:space="preserve">  Once the parameters </w:t>
+      </w:r>
+      <w:r>
+        <w:lastRenderedPageBreak/>
+        <w:t xml:space="preserve">are setup, launch </w:t>
+      </w:r>
+      <w:proofErr w:type="spellStart"/>
+      <w:r>
+        <w:t>wiced_bt_gatt_send_discover</w:t>
+      </w:r>
+      <w:proofErr w:type="spellEnd"/>
+      <w:r>
+        <w:t xml:space="preserve"> with </w:t>
+      </w:r>
+      <w:r>
+        <w:t>GATT_DISCOVER_CHARACTERISTIC_DESCRIPTORS</w:t>
+      </w:r>
+    </w:p>
+    <w:p>
+      <w:r>
+        <w:t xml:space="preserve">In the </w:t>
+      </w:r>
+      <w:r>
+        <w:t>GATT_DISCOVERY_RESULT_EVT</w:t>
+      </w:r>
+      <w:r>
+        <w:t xml:space="preserve"> of your GATT Event Handler add an if case for the</w:t>
+      </w:r>
+      <w:r>
+        <w:t xml:space="preserve"> Descriptor result.  If the </w:t>
+      </w:r>
+      <w:proofErr w:type="spellStart"/>
+      <w:r>
+        <w:t>Discriptor</w:t>
+      </w:r>
+      <w:proofErr w:type="spellEnd"/>
+      <w:r>
+        <w:t xml:space="preserve"> Attribute is &lt;&lt;CCCD&gt; == 0x2902 then save the Button CCCD Handle. </w:t>
+      </w:r>
+    </w:p>
+    <w:p>
+      <w:r>
+        <w:t xml:space="preserve">The last change you need to make is for the </w:t>
+      </w:r>
+      <w:r>
+        <w:t>GATT_DISCOVERY_CPLT_EVT</w:t>
+      </w:r>
+      <w:r>
+        <w:t xml:space="preserve">.  You should check to see if it is a Characteristic discovery.  If it is, then </w:t>
+      </w:r>
+      <w:r>
+        <w:t xml:space="preserve">you will be able figure out the </w:t>
+      </w:r>
+      <w:proofErr w:type="spellStart"/>
+      <w:r>
+        <w:t>endHandle</w:t>
+      </w:r>
+      <w:proofErr w:type="spellEnd"/>
+      <w:r>
+        <w:t xml:space="preserve"> for each of the LED and Button Characteristic by copying them from the </w:t>
+      </w:r>
+      <w:proofErr w:type="spellStart"/>
+      <w:r>
+        <w:t>charHandles</w:t>
+      </w:r>
+      <w:proofErr w:type="spellEnd"/>
+      <w:r>
+        <w:t xml:space="preserve"> array.  Your code could look something like this:</w:t>
+      </w:r>
+    </w:p>
+    <w:p>
+      <w:pPr>
+        <w:spacing w:after="0"/>
+        <w:rPr>
+          <w:rFonts w:ascii="Monaco" w:hAnsi="Monaco" w:cs="Times New Roman"/>
+          <w:color w:val="4E9072"/>
+          <w:sz w:val="17"/>
+          <w:szCs w:val="17"/>
+        </w:rPr>
+      </w:pPr>
+      <w:r>
+        <w:rPr>
+          <w:rFonts w:ascii="Monaco" w:hAnsi="Monaco" w:cs="Times New Roman"/>
+          <w:color w:val="4E9072"/>
+          <w:sz w:val="17"/>
+          <w:szCs w:val="17"/>
+        </w:rPr>
+        <w:t>// Once all characteristics are discovered... you need to setup the end handles</w:t>
+      </w:r>
+    </w:p>
+    <w:p>
+      <w:pPr>
+        <w:spacing w:after="0"/>
+        <w:rPr>
+          <w:rFonts w:ascii="Monaco" w:hAnsi="Monaco" w:cs="Times New Roman"/>
+          <w:color w:val="0326CC"/>
+          <w:sz w:val="17"/>
+          <w:szCs w:val="17"/>
+        </w:rPr>
+      </w:pPr>
+      <w:r>
+        <w:rPr>
+          <w:rFonts w:ascii="Monaco" w:hAnsi="Monaco" w:cs="Times New Roman"/>
+          <w:color w:val="931A68"/>
+          <w:sz w:val="17"/>
+          <w:szCs w:val="17"/>
+        </w:rPr>
+        <w:t>i</w:t>
+      </w:r>
+      <w:r>
+        <w:rPr>
+          <w:rFonts w:ascii="Monaco" w:hAnsi="Monaco" w:cs="Times New Roman"/>
+          <w:color w:val="931A68"/>
+          <w:sz w:val="17"/>
+          <w:szCs w:val="17"/>
+        </w:rPr>
+        <w:t>f</w:t>
+      </w:r>
+      <w:r>
+        <w:rPr>
+          <w:rFonts w:ascii="Monaco" w:hAnsi="Monaco" w:cs="Times New Roman"/>
+          <w:color w:val="000000"/>
+          <w:sz w:val="17"/>
+          <w:szCs w:val="17"/>
+        </w:rPr>
+        <w:t>(</w:t>
+      </w:r>
+      <w:proofErr w:type="spellStart"/>
+      <w:r>
+        <w:rPr>
+          <w:rFonts w:ascii="Monaco" w:hAnsi="Monaco" w:cs="Times New Roman"/>
+          <w:color w:val="000000"/>
+          <w:sz w:val="17"/>
+          <w:szCs w:val="17"/>
+        </w:rPr>
+        <w:t>p_data</w:t>
+      </w:r>
+      <w:proofErr w:type="spellEnd"/>
+      <w:r>
+        <w:rPr>
+          <w:rFonts w:ascii="Monaco" w:hAnsi="Monaco" w:cs="Times New Roman"/>
+          <w:color w:val="000000"/>
+          <w:sz w:val="17"/>
+          <w:szCs w:val="17"/>
+        </w:rPr>
+        <w:t>-&gt;</w:t>
+      </w:r>
+      <w:proofErr w:type="spellStart"/>
+      <w:r>
+        <w:rPr>
+          <w:rFonts w:ascii="Monaco" w:hAnsi="Monaco" w:cs="Times New Roman"/>
+          <w:color w:val="0326CC"/>
+          <w:sz w:val="17"/>
+          <w:szCs w:val="17"/>
+        </w:rPr>
+        <w:t>discovery_</w:t>
+      </w:r>
+      <w:proofErr w:type="gramStart"/>
+      <w:r>
+        <w:rPr>
+          <w:rFonts w:ascii="Monaco" w:hAnsi="Monaco" w:cs="Times New Roman"/>
+          <w:color w:val="0326CC"/>
+          <w:sz w:val="17"/>
+          <w:szCs w:val="17"/>
+        </w:rPr>
+        <w:t>complete</w:t>
+      </w:r>
+      <w:r>
+        <w:rPr>
+          <w:rFonts w:ascii="Monaco" w:hAnsi="Monaco" w:cs="Times New Roman"/>
+          <w:color w:val="000000"/>
+          <w:sz w:val="17"/>
+          <w:szCs w:val="17"/>
+        </w:rPr>
+        <w:t>.</w:t>
+      </w:r>
+      <w:r>
+        <w:rPr>
+          <w:rFonts w:ascii="Monaco" w:hAnsi="Monaco" w:cs="Times New Roman"/>
+          <w:color w:val="0326CC"/>
+          <w:sz w:val="17"/>
+          <w:szCs w:val="17"/>
+        </w:rPr>
+        <w:t>disc</w:t>
+      </w:r>
+      <w:proofErr w:type="gramEnd"/>
+      <w:r>
+        <w:rPr>
+          <w:rFonts w:ascii="Monaco" w:hAnsi="Monaco" w:cs="Times New Roman"/>
+          <w:color w:val="0326CC"/>
+          <w:sz w:val="17"/>
+          <w:szCs w:val="17"/>
+        </w:rPr>
+        <w:t>_type</w:t>
+      </w:r>
+      <w:proofErr w:type="spellEnd"/>
+      <w:r>
+        <w:rPr>
+          <w:rFonts w:ascii="Monaco" w:hAnsi="Monaco" w:cs="Times New Roman"/>
+          <w:color w:val="000000"/>
+          <w:sz w:val="17"/>
+          <w:szCs w:val="17"/>
+        </w:rPr>
+        <w:t xml:space="preserve"> == </w:t>
+      </w:r>
+      <w:r>
+        <w:rPr>
+          <w:rFonts w:ascii="Monaco" w:hAnsi="Monaco" w:cs="Times New Roman"/>
+          <w:color w:val="0326CC"/>
+          <w:sz w:val="17"/>
+          <w:szCs w:val="17"/>
+        </w:rPr>
+        <w:t>GATT_DISCOVER_CHARACTERISTICS</w:t>
+      </w:r>
+      <w:r>
+        <w:rPr>
+          <w:rFonts w:ascii="Monaco" w:hAnsi="Monaco" w:cs="Times New Roman"/>
+          <w:color w:val="000000"/>
+          <w:sz w:val="17"/>
+          <w:szCs w:val="17"/>
+        </w:rPr>
+        <w:t>)</w:t>
+      </w:r>
+    </w:p>
+    <w:p>
+      <w:pPr>
+        <w:spacing w:after="0"/>
+        <w:rPr>
+          <w:rFonts w:ascii="Monaco" w:hAnsi="Monaco" w:cs="Times New Roman"/>
+          <w:sz w:val="17"/>
+          <w:szCs w:val="17"/>
+        </w:rPr>
+      </w:pPr>
+      <w:r>
+        <w:rPr>
+          <w:rFonts w:ascii="Monaco" w:hAnsi="Monaco" w:cs="Times New Roman"/>
+          <w:sz w:val="17"/>
+          <w:szCs w:val="17"/>
+        </w:rPr>
+        <w:t>{</w:t>
+      </w:r>
+    </w:p>
+    <w:p>
+      <w:pPr>
+        <w:spacing w:after="0"/>
+        <w:rPr>
+          <w:rFonts w:ascii="Monaco" w:hAnsi="Monaco" w:cs="Times New Roman"/>
+          <w:sz w:val="17"/>
+          <w:szCs w:val="17"/>
+        </w:rPr>
+      </w:pPr>
+      <w:r>
+        <w:rPr>
+          <w:rFonts w:ascii="Monaco" w:hAnsi="Monaco" w:cs="Times New Roman"/>
+          <w:color w:val="931A68"/>
+          <w:sz w:val="17"/>
+          <w:szCs w:val="17"/>
+        </w:rPr>
+        <w:t xml:space="preserve">  </w:t>
+      </w:r>
+      <w:proofErr w:type="gramStart"/>
+      <w:r>
+        <w:rPr>
+          <w:rFonts w:ascii="Monaco" w:hAnsi="Monaco" w:cs="Times New Roman"/>
+          <w:color w:val="931A68"/>
+          <w:sz w:val="17"/>
+          <w:szCs w:val="17"/>
+        </w:rPr>
+        <w:t>for</w:t>
+      </w:r>
+      <w:r>
+        <w:rPr>
+          <w:rFonts w:ascii="Monaco" w:hAnsi="Monaco" w:cs="Times New Roman"/>
+          <w:sz w:val="17"/>
+          <w:szCs w:val="17"/>
+        </w:rPr>
+        <w:t>(</w:t>
+      </w:r>
+      <w:proofErr w:type="spellStart"/>
+      <w:proofErr w:type="gramEnd"/>
+      <w:r>
+        <w:rPr>
+          <w:rFonts w:ascii="Monaco" w:hAnsi="Monaco" w:cs="Times New Roman"/>
+          <w:color w:val="931A68"/>
+          <w:sz w:val="17"/>
+          <w:szCs w:val="17"/>
+        </w:rPr>
+        <w:t>int</w:t>
+      </w:r>
+      <w:proofErr w:type="spellEnd"/>
+      <w:r>
+        <w:rPr>
+          <w:rFonts w:ascii="Monaco" w:hAnsi="Monaco" w:cs="Times New Roman"/>
+          <w:sz w:val="17"/>
+          <w:szCs w:val="17"/>
+        </w:rPr>
+        <w:t xml:space="preserve"> </w:t>
+      </w:r>
+      <w:proofErr w:type="spellStart"/>
+      <w:r>
+        <w:rPr>
+          <w:rFonts w:ascii="Monaco" w:hAnsi="Monaco" w:cs="Times New Roman"/>
+          <w:sz w:val="17"/>
+          <w:szCs w:val="17"/>
+        </w:rPr>
+        <w:t>i</w:t>
+      </w:r>
+      <w:proofErr w:type="spellEnd"/>
+      <w:r>
+        <w:rPr>
+          <w:rFonts w:ascii="Monaco" w:hAnsi="Monaco" w:cs="Times New Roman"/>
+          <w:sz w:val="17"/>
+          <w:szCs w:val="17"/>
+        </w:rPr>
+        <w:t>=0;i&lt;</w:t>
+      </w:r>
+      <w:proofErr w:type="spellStart"/>
+      <w:r>
+        <w:rPr>
+          <w:rFonts w:ascii="Monaco" w:hAnsi="Monaco" w:cs="Times New Roman"/>
+          <w:sz w:val="17"/>
+          <w:szCs w:val="17"/>
+        </w:rPr>
+        <w:t>charHandleCount;i</w:t>
+      </w:r>
+      <w:proofErr w:type="spellEnd"/>
+      <w:r>
+        <w:rPr>
+          <w:rFonts w:ascii="Monaco" w:hAnsi="Monaco" w:cs="Times New Roman"/>
+          <w:sz w:val="17"/>
+          <w:szCs w:val="17"/>
+        </w:rPr>
+        <w:t>++)</w:t>
+      </w:r>
+    </w:p>
+    <w:p>
+      <w:pPr>
+        <w:spacing w:after="0"/>
+        <w:rPr>
+          <w:rFonts w:ascii="Monaco" w:hAnsi="Monaco" w:cs="Times New Roman"/>
+          <w:sz w:val="17"/>
+          <w:szCs w:val="17"/>
+        </w:rPr>
+      </w:pPr>
+      <w:r>
+        <w:rPr>
+          <w:rFonts w:ascii="Monaco" w:hAnsi="Monaco" w:cs="Times New Roman"/>
+          <w:sz w:val="17"/>
+          <w:szCs w:val="17"/>
+        </w:rPr>
+        <w:t>  {</w:t>
+      </w:r>
+    </w:p>
+    <w:p>
+      <w:pPr>
+        <w:spacing w:after="0"/>
+        <w:rPr>
+          <w:rFonts w:ascii="Monaco" w:hAnsi="Monaco" w:cs="Times New Roman"/>
+          <w:sz w:val="17"/>
+          <w:szCs w:val="17"/>
+        </w:rPr>
+      </w:pPr>
+      <w:r>
+        <w:rPr>
+          <w:rFonts w:ascii="Monaco" w:hAnsi="Monaco" w:cs="Times New Roman"/>
+          <w:sz w:val="17"/>
+          <w:szCs w:val="17"/>
+        </w:rPr>
+        <w:t xml:space="preserve">  </w:t>
+      </w:r>
+      <w:r>
+        <w:rPr>
+          <w:rFonts w:ascii="Monaco" w:hAnsi="Monaco" w:cs="Times New Roman"/>
+          <w:sz w:val="17"/>
+          <w:szCs w:val="17"/>
+        </w:rPr>
+        <w:t xml:space="preserve">  </w:t>
+      </w:r>
+      <w:r>
+        <w:rPr>
+          <w:rFonts w:ascii="Monaco" w:hAnsi="Monaco" w:cs="Times New Roman"/>
+          <w:color w:val="931A68"/>
+          <w:sz w:val="17"/>
+          <w:szCs w:val="17"/>
+        </w:rPr>
+        <w:t>if</w:t>
+      </w:r>
+      <w:r>
+        <w:rPr>
+          <w:rFonts w:ascii="Monaco" w:hAnsi="Monaco" w:cs="Times New Roman"/>
+          <w:sz w:val="17"/>
+          <w:szCs w:val="17"/>
+        </w:rPr>
+        <w:t>(</w:t>
+      </w:r>
+      <w:proofErr w:type="spellStart"/>
+      <w:r>
+        <w:rPr>
+          <w:rFonts w:ascii="Monaco" w:hAnsi="Monaco" w:cs="Times New Roman"/>
+          <w:sz w:val="17"/>
+          <w:szCs w:val="17"/>
+        </w:rPr>
+        <w:t>charHandles</w:t>
+      </w:r>
+      <w:proofErr w:type="spellEnd"/>
+      <w:r>
+        <w:rPr>
+          <w:rFonts w:ascii="Monaco" w:hAnsi="Monaco" w:cs="Times New Roman"/>
+          <w:sz w:val="17"/>
+          <w:szCs w:val="17"/>
+        </w:rPr>
+        <w:t>[</w:t>
+      </w:r>
+      <w:proofErr w:type="spellStart"/>
+      <w:r>
+        <w:rPr>
+          <w:rFonts w:ascii="Monaco" w:hAnsi="Monaco" w:cs="Times New Roman"/>
+          <w:sz w:val="17"/>
+          <w:szCs w:val="17"/>
+        </w:rPr>
+        <w:t>i</w:t>
+      </w:r>
+      <w:proofErr w:type="spellEnd"/>
+      <w:proofErr w:type="gramStart"/>
+      <w:r>
+        <w:rPr>
+          <w:rFonts w:ascii="Monaco" w:hAnsi="Monaco" w:cs="Times New Roman"/>
+          <w:sz w:val="17"/>
+          <w:szCs w:val="17"/>
+        </w:rPr>
+        <w:t>].</w:t>
+      </w:r>
+      <w:proofErr w:type="spellStart"/>
+      <w:r>
+        <w:rPr>
+          <w:rFonts w:ascii="Monaco" w:hAnsi="Monaco" w:cs="Times New Roman"/>
+          <w:color w:val="0326CC"/>
+          <w:sz w:val="17"/>
+          <w:szCs w:val="17"/>
+        </w:rPr>
+        <w:t>startHandle</w:t>
+      </w:r>
+      <w:proofErr w:type="spellEnd"/>
+      <w:proofErr w:type="gramEnd"/>
+      <w:r>
+        <w:rPr>
+          <w:rFonts w:ascii="Monaco" w:hAnsi="Monaco" w:cs="Times New Roman"/>
+          <w:sz w:val="17"/>
+          <w:szCs w:val="17"/>
+        </w:rPr>
+        <w:t xml:space="preserve"> == </w:t>
+      </w:r>
+      <w:proofErr w:type="spellStart"/>
+      <w:r>
+        <w:rPr>
+          <w:rFonts w:ascii="Monaco" w:hAnsi="Monaco" w:cs="Times New Roman"/>
+          <w:sz w:val="17"/>
+          <w:szCs w:val="17"/>
+        </w:rPr>
+        <w:t>ledChar.</w:t>
+      </w:r>
+      <w:r>
+        <w:rPr>
+          <w:rFonts w:ascii="Monaco" w:hAnsi="Monaco" w:cs="Times New Roman"/>
+          <w:color w:val="0326CC"/>
+          <w:sz w:val="17"/>
+          <w:szCs w:val="17"/>
+        </w:rPr>
+        <w:t>startHandle</w:t>
+      </w:r>
+      <w:proofErr w:type="spellEnd"/>
+      <w:r>
+        <w:rPr>
+          <w:rFonts w:ascii="Monaco" w:hAnsi="Monaco" w:cs="Times New Roman"/>
+          <w:sz w:val="17"/>
+          <w:szCs w:val="17"/>
+        </w:rPr>
+        <w:t>)</w:t>
+      </w:r>
+    </w:p>
+    <w:p>
+      <w:pPr>
+        <w:spacing w:after="0"/>
+        <w:rPr>
+          <w:rFonts w:ascii="Monaco" w:hAnsi="Monaco" w:cs="Times New Roman"/>
+          <w:sz w:val="17"/>
+          <w:szCs w:val="17"/>
+        </w:rPr>
+      </w:pPr>
+      <w:r>
+        <w:rPr>
+          <w:rFonts w:ascii="Monaco" w:hAnsi="Monaco" w:cs="Times New Roman"/>
+          <w:sz w:val="17"/>
+          <w:szCs w:val="17"/>
+        </w:rPr>
+        <w:t xml:space="preserve">    </w:t>
+      </w:r>
+      <w:r>
+        <w:rPr>
+          <w:rFonts w:ascii="Monaco" w:hAnsi="Monaco" w:cs="Times New Roman"/>
+          <w:sz w:val="17"/>
+          <w:szCs w:val="17"/>
+        </w:rPr>
+        <w:t xml:space="preserve">  </w:t>
+      </w:r>
+      <w:proofErr w:type="spellStart"/>
+      <w:r>
+        <w:rPr>
+          <w:rFonts w:ascii="Monaco" w:hAnsi="Monaco" w:cs="Times New Roman"/>
+          <w:sz w:val="17"/>
+          <w:szCs w:val="17"/>
+        </w:rPr>
+        <w:t>ledChar.</w:t>
+      </w:r>
+      <w:r>
+        <w:rPr>
+          <w:rFonts w:ascii="Monaco" w:hAnsi="Monaco" w:cs="Times New Roman"/>
+          <w:color w:val="0326CC"/>
+          <w:sz w:val="17"/>
+          <w:szCs w:val="17"/>
+        </w:rPr>
+        <w:t>endHandle</w:t>
+      </w:r>
+      <w:proofErr w:type="spellEnd"/>
+      <w:r>
+        <w:rPr>
+          <w:rFonts w:ascii="Monaco" w:hAnsi="Monaco" w:cs="Times New Roman"/>
+          <w:sz w:val="17"/>
+          <w:szCs w:val="17"/>
+        </w:rPr>
+        <w:t xml:space="preserve"> = </w:t>
+      </w:r>
+      <w:proofErr w:type="spellStart"/>
+      <w:r>
+        <w:rPr>
+          <w:rFonts w:ascii="Monaco" w:hAnsi="Monaco" w:cs="Times New Roman"/>
+          <w:sz w:val="17"/>
+          <w:szCs w:val="17"/>
+        </w:rPr>
+        <w:t>charHandles</w:t>
+      </w:r>
+      <w:proofErr w:type="spellEnd"/>
+      <w:r>
+        <w:rPr>
+          <w:rFonts w:ascii="Monaco" w:hAnsi="Monaco" w:cs="Times New Roman"/>
+          <w:sz w:val="17"/>
+          <w:szCs w:val="17"/>
+        </w:rPr>
+        <w:t>[</w:t>
+      </w:r>
+      <w:proofErr w:type="spellStart"/>
+      <w:r>
+        <w:rPr>
+          <w:rFonts w:ascii="Monaco" w:hAnsi="Monaco" w:cs="Times New Roman"/>
+          <w:sz w:val="17"/>
+          <w:szCs w:val="17"/>
+        </w:rPr>
+        <w:t>i</w:t>
+      </w:r>
+      <w:proofErr w:type="spellEnd"/>
+      <w:proofErr w:type="gramStart"/>
+      <w:r>
+        <w:rPr>
+          <w:rFonts w:ascii="Monaco" w:hAnsi="Monaco" w:cs="Times New Roman"/>
+          <w:sz w:val="17"/>
+          <w:szCs w:val="17"/>
+        </w:rPr>
+        <w:t>].</w:t>
+      </w:r>
+      <w:proofErr w:type="spellStart"/>
+      <w:r>
+        <w:rPr>
+          <w:rFonts w:ascii="Monaco" w:hAnsi="Monaco" w:cs="Times New Roman"/>
+          <w:color w:val="0326CC"/>
+          <w:sz w:val="17"/>
+          <w:szCs w:val="17"/>
+        </w:rPr>
+        <w:t>endHandle</w:t>
+      </w:r>
+      <w:proofErr w:type="spellEnd"/>
+      <w:proofErr w:type="gramEnd"/>
+      <w:r>
+        <w:rPr>
+          <w:rFonts w:ascii="Monaco" w:hAnsi="Monaco" w:cs="Times New Roman"/>
+          <w:sz w:val="17"/>
+          <w:szCs w:val="17"/>
+        </w:rPr>
+        <w:t>;</w:t>
+      </w:r>
+    </w:p>
+    <w:p>
+      <w:pPr>
+        <w:spacing w:after="0"/>
+        <w:rPr>
+          <w:rFonts w:ascii="Monaco" w:hAnsi="Monaco" w:cs="Times New Roman"/>
+          <w:sz w:val="17"/>
+          <w:szCs w:val="17"/>
+        </w:rPr>
+      </w:pPr>
+    </w:p>
+    <w:p>
+      <w:pPr>
+        <w:spacing w:after="0"/>
+        <w:rPr>
+          <w:rFonts w:ascii="Monaco" w:hAnsi="Monaco" w:cs="Times New Roman"/>
+          <w:sz w:val="17"/>
+          <w:szCs w:val="17"/>
+        </w:rPr>
+      </w:pPr>
+      <w:r>
+        <w:rPr>
+          <w:rFonts w:ascii="Monaco" w:hAnsi="Monaco" w:cs="Times New Roman"/>
+          <w:sz w:val="17"/>
+          <w:szCs w:val="17"/>
+        </w:rPr>
+        <w:t xml:space="preserve">    </w:t>
+      </w:r>
+      <w:r>
+        <w:rPr>
+          <w:rFonts w:ascii="Monaco" w:hAnsi="Monaco" w:cs="Times New Roman"/>
+          <w:sz w:val="17"/>
+          <w:szCs w:val="17"/>
+        </w:rPr>
+        <w:t xml:space="preserve"> </w:t>
+      </w:r>
+      <w:r>
+        <w:rPr>
+          <w:rFonts w:ascii="Monaco" w:hAnsi="Monaco" w:cs="Times New Roman"/>
+          <w:color w:val="931A68"/>
+          <w:sz w:val="17"/>
+          <w:szCs w:val="17"/>
+        </w:rPr>
+        <w:t>if</w:t>
+      </w:r>
+      <w:r>
+        <w:rPr>
+          <w:rFonts w:ascii="Monaco" w:hAnsi="Monaco" w:cs="Times New Roman"/>
+          <w:sz w:val="17"/>
+          <w:szCs w:val="17"/>
+        </w:rPr>
+        <w:t>(</w:t>
+      </w:r>
+      <w:proofErr w:type="spellStart"/>
+      <w:r>
+        <w:rPr>
+          <w:rFonts w:ascii="Monaco" w:hAnsi="Monaco" w:cs="Times New Roman"/>
+          <w:sz w:val="17"/>
+          <w:szCs w:val="17"/>
+        </w:rPr>
+        <w:t>charHandles</w:t>
+      </w:r>
+      <w:proofErr w:type="spellEnd"/>
+      <w:r>
+        <w:rPr>
+          <w:rFonts w:ascii="Monaco" w:hAnsi="Monaco" w:cs="Times New Roman"/>
+          <w:sz w:val="17"/>
+          <w:szCs w:val="17"/>
+        </w:rPr>
+        <w:t>[</w:t>
+      </w:r>
+      <w:proofErr w:type="spellStart"/>
+      <w:r>
+        <w:rPr>
+          <w:rFonts w:ascii="Monaco" w:hAnsi="Monaco" w:cs="Times New Roman"/>
+          <w:sz w:val="17"/>
+          <w:szCs w:val="17"/>
+        </w:rPr>
+        <w:t>i</w:t>
+      </w:r>
+      <w:proofErr w:type="spellEnd"/>
+      <w:proofErr w:type="gramStart"/>
+      <w:r>
+        <w:rPr>
+          <w:rFonts w:ascii="Monaco" w:hAnsi="Monaco" w:cs="Times New Roman"/>
+          <w:sz w:val="17"/>
+          <w:szCs w:val="17"/>
+        </w:rPr>
+        <w:t>].</w:t>
+      </w:r>
+      <w:proofErr w:type="spellStart"/>
+      <w:r>
+        <w:rPr>
+          <w:rFonts w:ascii="Monaco" w:hAnsi="Monaco" w:cs="Times New Roman"/>
+          <w:color w:val="0326CC"/>
+          <w:sz w:val="17"/>
+          <w:szCs w:val="17"/>
+        </w:rPr>
+        <w:t>startHandle</w:t>
+      </w:r>
+      <w:proofErr w:type="spellEnd"/>
+      <w:proofErr w:type="gramEnd"/>
+      <w:r>
+        <w:rPr>
+          <w:rFonts w:ascii="Monaco" w:hAnsi="Monaco" w:cs="Times New Roman"/>
+          <w:sz w:val="17"/>
+          <w:szCs w:val="17"/>
+        </w:rPr>
+        <w:t xml:space="preserve"> == </w:t>
+      </w:r>
+      <w:proofErr w:type="spellStart"/>
+      <w:r>
+        <w:rPr>
+          <w:rFonts w:ascii="Monaco" w:hAnsi="Monaco" w:cs="Times New Roman"/>
+          <w:sz w:val="17"/>
+          <w:szCs w:val="17"/>
+        </w:rPr>
+        <w:t>buttonChar.</w:t>
+      </w:r>
+      <w:r>
+        <w:rPr>
+          <w:rFonts w:ascii="Monaco" w:hAnsi="Monaco" w:cs="Times New Roman"/>
+          <w:color w:val="0326CC"/>
+          <w:sz w:val="17"/>
+          <w:szCs w:val="17"/>
+        </w:rPr>
+        <w:t>startHandle</w:t>
+      </w:r>
+      <w:proofErr w:type="spellEnd"/>
+      <w:r>
+        <w:rPr>
+          <w:rFonts w:ascii="Monaco" w:hAnsi="Monaco" w:cs="Times New Roman"/>
+          <w:sz w:val="17"/>
+          <w:szCs w:val="17"/>
+        </w:rPr>
+        <w:t>)</w:t>
+      </w:r>
+    </w:p>
+    <w:p>
+      <w:pPr>
+        <w:spacing w:after="0"/>
+        <w:rPr>
+          <w:rFonts w:ascii="Monaco" w:hAnsi="Monaco" w:cs="Times New Roman"/>
+          <w:sz w:val="17"/>
+          <w:szCs w:val="17"/>
+        </w:rPr>
+      </w:pPr>
+      <w:r>
+        <w:rPr>
+          <w:rFonts w:ascii="Monaco" w:hAnsi="Monaco" w:cs="Times New Roman"/>
+          <w:sz w:val="17"/>
+          <w:szCs w:val="17"/>
+        </w:rPr>
+        <w:t>     </w:t>
+      </w:r>
+      <w:r>
+        <w:rPr>
+          <w:rFonts w:ascii="Monaco" w:hAnsi="Monaco" w:cs="Times New Roman"/>
+          <w:sz w:val="17"/>
+          <w:szCs w:val="17"/>
+        </w:rPr>
+        <w:t xml:space="preserve">  </w:t>
+      </w:r>
+      <w:proofErr w:type="spellStart"/>
+      <w:r>
+        <w:rPr>
+          <w:rFonts w:ascii="Monaco" w:hAnsi="Monaco" w:cs="Times New Roman"/>
+          <w:sz w:val="17"/>
+          <w:szCs w:val="17"/>
+        </w:rPr>
+        <w:t>buttonChar.</w:t>
+      </w:r>
+      <w:r>
+        <w:rPr>
+          <w:rFonts w:ascii="Monaco" w:hAnsi="Monaco" w:cs="Times New Roman"/>
+          <w:color w:val="0326CC"/>
+          <w:sz w:val="17"/>
+          <w:szCs w:val="17"/>
+        </w:rPr>
+        <w:t>endHandle</w:t>
+      </w:r>
+      <w:proofErr w:type="spellEnd"/>
+      <w:r>
+        <w:rPr>
+          <w:rFonts w:ascii="Monaco" w:hAnsi="Monaco" w:cs="Times New Roman"/>
+          <w:sz w:val="17"/>
+          <w:szCs w:val="17"/>
+        </w:rPr>
+        <w:t xml:space="preserve"> = </w:t>
+      </w:r>
+      <w:proofErr w:type="spellStart"/>
+      <w:r>
+        <w:rPr>
+          <w:rFonts w:ascii="Monaco" w:hAnsi="Monaco" w:cs="Times New Roman"/>
+          <w:sz w:val="17"/>
+          <w:szCs w:val="17"/>
+        </w:rPr>
+        <w:t>charHandles</w:t>
+      </w:r>
+      <w:proofErr w:type="spellEnd"/>
+      <w:r>
+        <w:rPr>
+          <w:rFonts w:ascii="Monaco" w:hAnsi="Monaco" w:cs="Times New Roman"/>
+          <w:sz w:val="17"/>
+          <w:szCs w:val="17"/>
+        </w:rPr>
+        <w:t>[</w:t>
+      </w:r>
+      <w:proofErr w:type="spellStart"/>
+      <w:r>
+        <w:rPr>
+          <w:rFonts w:ascii="Monaco" w:hAnsi="Monaco" w:cs="Times New Roman"/>
+          <w:sz w:val="17"/>
+          <w:szCs w:val="17"/>
+        </w:rPr>
+        <w:t>i</w:t>
+      </w:r>
+      <w:proofErr w:type="spellEnd"/>
+      <w:proofErr w:type="gramStart"/>
+      <w:r>
+        <w:rPr>
+          <w:rFonts w:ascii="Monaco" w:hAnsi="Monaco" w:cs="Times New Roman"/>
+          <w:sz w:val="17"/>
+          <w:szCs w:val="17"/>
+        </w:rPr>
+        <w:t>].</w:t>
+      </w:r>
+      <w:proofErr w:type="spellStart"/>
+      <w:r>
+        <w:rPr>
+          <w:rFonts w:ascii="Monaco" w:hAnsi="Monaco" w:cs="Times New Roman"/>
+          <w:color w:val="0326CC"/>
+          <w:sz w:val="17"/>
+          <w:szCs w:val="17"/>
+        </w:rPr>
+        <w:t>endHandle</w:t>
+      </w:r>
+      <w:proofErr w:type="spellEnd"/>
+      <w:proofErr w:type="gramEnd"/>
+      <w:r>
+        <w:rPr>
+          <w:rFonts w:ascii="Monaco" w:hAnsi="Monaco" w:cs="Times New Roman"/>
+          <w:sz w:val="17"/>
+          <w:szCs w:val="17"/>
+        </w:rPr>
+        <w:t>;</w:t>
+      </w:r>
+    </w:p>
+    <w:p>
+      <w:pPr>
+        <w:spacing w:after="0"/>
+        <w:rPr>
+          <w:rFonts w:ascii="Monaco" w:hAnsi="Monaco" w:cs="Times New Roman"/>
+          <w:sz w:val="17"/>
+          <w:szCs w:val="17"/>
+        </w:rPr>
+      </w:pPr>
+      <w:r>
+        <w:rPr>
+          <w:rFonts w:ascii="Monaco" w:hAnsi="Monaco" w:cs="Times New Roman"/>
+          <w:sz w:val="17"/>
+          <w:szCs w:val="17"/>
+        </w:rPr>
+        <w:t>  }</w:t>
+      </w:r>
+    </w:p>
+    <w:p>
+      <w:pPr>
+        <w:spacing w:after="0"/>
+        <w:rPr>
+          <w:rFonts w:ascii="Monaco" w:hAnsi="Monaco" w:cs="Times New Roman"/>
+          <w:sz w:val="17"/>
+          <w:szCs w:val="17"/>
+        </w:rPr>
+      </w:pPr>
+      <w:r>
+        <w:rPr>
+          <w:rFonts w:ascii="Monaco" w:hAnsi="Monaco" w:cs="Times New Roman"/>
+          <w:sz w:val="17"/>
+          <w:szCs w:val="17"/>
+        </w:rPr>
+        <w:t>}</w:t>
+      </w:r>
+    </w:p>
+    <w:p>
       <w:bookmarkStart w:id="31" w:name="_GoBack"/>
       <w:bookmarkEnd w:id="31"/>
       <w:r>
-        <w:rPr>
-          <w:rFonts w:ascii="Monaco" w:hAnsi="Monaco"/>
-          <w:sz w:val="17"/>
-          <w:szCs w:val="17"/>
-        </w:rPr>
-        <w:t>,0x10 ,0x00 ,0x00 ,0x00 ,0x00 ,0x00 ,0x00 };</w:t>
-      </w:r>
-    </w:p>
-    <w:p>
-      <w:pPr>
-        <w:rPr>
-          <w:rFonts w:ascii="Monaco" w:hAnsi="Monaco"/>
-          <w:sz w:val="17"/>
-          <w:szCs w:val="17"/>
-        </w:rPr>
-      </w:pPr>
-      <w:r>
-        <w:rPr>
-          <w:rFonts w:ascii="Monaco" w:hAnsi="Monaco"/>
-          <w:color w:val="931A68"/>
-          <w:sz w:val="17"/>
-          <w:szCs w:val="17"/>
-        </w:rPr>
-        <w:t>static</w:t>
-      </w:r>
-      <w:r>
-        <w:rPr>
-          <w:rFonts w:ascii="Monaco" w:hAnsi="Monaco"/>
-          <w:sz w:val="17"/>
-          <w:szCs w:val="17"/>
-        </w:rPr>
-        <w:t xml:space="preserve"> </w:t>
-      </w:r>
-      <w:r>
-        <w:rPr>
-          <w:rFonts w:ascii="Monaco" w:hAnsi="Monaco"/>
-          <w:color w:val="006141"/>
-          <w:sz w:val="17"/>
-          <w:szCs w:val="17"/>
-        </w:rPr>
-        <w:t>uint16_t</w:t>
-      </w:r>
-      <w:r>
-        <w:rPr>
-          <w:rFonts w:ascii="Monaco" w:hAnsi="Monaco"/>
-          <w:sz w:val="17"/>
-          <w:szCs w:val="17"/>
-        </w:rPr>
-        <w:t xml:space="preserve"> </w:t>
-      </w:r>
-      <w:proofErr w:type="spellStart"/>
-      <w:r>
-        <w:rPr>
-          <w:rFonts w:ascii="Monaco" w:hAnsi="Monaco"/>
-          <w:sz w:val="17"/>
-          <w:szCs w:val="17"/>
-        </w:rPr>
-        <w:t>serviceStartHandle</w:t>
-      </w:r>
-      <w:proofErr w:type="spellEnd"/>
-      <w:r>
-        <w:rPr>
-          <w:rFonts w:ascii="Monaco" w:hAnsi="Monaco"/>
-          <w:sz w:val="17"/>
-          <w:szCs w:val="17"/>
-        </w:rPr>
-        <w:t>=1;</w:t>
-      </w:r>
-    </w:p>
-    <w:p>
-      <w:pPr>
-        <w:rPr>
-          <w:rFonts w:ascii="Monaco" w:hAnsi="Monaco"/>
-          <w:sz w:val="17"/>
-          <w:szCs w:val="17"/>
-        </w:rPr>
-      </w:pPr>
-      <w:r>
-        <w:rPr>
-          <w:rFonts w:ascii="Monaco" w:hAnsi="Monaco"/>
-          <w:color w:val="931A68"/>
-          <w:sz w:val="17"/>
-          <w:szCs w:val="17"/>
-        </w:rPr>
-        <w:t>static</w:t>
-      </w:r>
-      <w:r>
-        <w:rPr>
-          <w:rFonts w:ascii="Monaco" w:hAnsi="Monaco"/>
-          <w:sz w:val="17"/>
-          <w:szCs w:val="17"/>
-        </w:rPr>
-        <w:t xml:space="preserve"> </w:t>
-      </w:r>
-      <w:r>
-        <w:rPr>
-          <w:rFonts w:ascii="Monaco" w:hAnsi="Monaco"/>
-          <w:color w:val="006141"/>
-          <w:sz w:val="17"/>
-          <w:szCs w:val="17"/>
-        </w:rPr>
-        <w:t>uint16_t</w:t>
-      </w:r>
-      <w:r>
-        <w:rPr>
-          <w:rFonts w:ascii="Monaco" w:hAnsi="Monaco"/>
-          <w:sz w:val="17"/>
-          <w:szCs w:val="17"/>
-        </w:rPr>
-        <w:t xml:space="preserve"> </w:t>
-      </w:r>
-      <w:proofErr w:type="spellStart"/>
-      <w:r>
-        <w:rPr>
-          <w:rFonts w:ascii="Monaco" w:hAnsi="Monaco"/>
-          <w:sz w:val="17"/>
-          <w:szCs w:val="17"/>
-        </w:rPr>
-        <w:t>serviceEndHandle</w:t>
-      </w:r>
-      <w:proofErr w:type="spellEnd"/>
-      <w:r>
-        <w:rPr>
-          <w:rFonts w:ascii="Monaco" w:hAnsi="Monaco"/>
-          <w:sz w:val="17"/>
-          <w:szCs w:val="17"/>
-        </w:rPr>
-        <w:t>=0xFFFF;</w:t>
-      </w:r>
-    </w:p>
-    <w:p/>
-    <w:p>
-      <w:r>
-        <w:t>Make a new structure t</w:t>
-      </w:r>
-      <w:r>
-        <w:t>o manage the discovered handles of Characteristics.</w:t>
-      </w:r>
-    </w:p>
-    <w:p>
-      <w:pPr>
-        <w:rPr>
-          <w:rFonts w:ascii="Monaco" w:hAnsi="Monaco"/>
-          <w:color w:val="931A68"/>
-          <w:sz w:val="17"/>
-          <w:szCs w:val="17"/>
-        </w:rPr>
-      </w:pPr>
-      <w:r>
-        <w:rPr>
-          <w:rFonts w:ascii="Monaco" w:hAnsi="Monaco"/>
-          <w:color w:val="931A68"/>
-          <w:sz w:val="17"/>
-          <w:szCs w:val="17"/>
-        </w:rPr>
-        <w:t>typedef</w:t>
-      </w:r>
-      <w:r>
-        <w:rPr>
-          <w:rFonts w:ascii="Monaco" w:hAnsi="Monaco"/>
-          <w:color w:val="000000"/>
-          <w:sz w:val="17"/>
-          <w:szCs w:val="17"/>
-        </w:rPr>
-        <w:t xml:space="preserve"> </w:t>
-      </w:r>
-      <w:r>
-        <w:rPr>
-          <w:rFonts w:ascii="Monaco" w:hAnsi="Monaco"/>
-          <w:color w:val="931A68"/>
-          <w:sz w:val="17"/>
-          <w:szCs w:val="17"/>
-        </w:rPr>
-        <w:t>struct</w:t>
-      </w:r>
-      <w:r>
-        <w:rPr>
-          <w:rFonts w:ascii="Monaco" w:hAnsi="Monaco"/>
-          <w:color w:val="000000"/>
-          <w:sz w:val="17"/>
-          <w:szCs w:val="17"/>
-        </w:rPr>
-        <w:t xml:space="preserve"> {</w:t>
-      </w:r>
-    </w:p>
-    <w:p>
-      <w:pPr>
-        <w:rPr>
-          <w:rFonts w:ascii="Monaco" w:hAnsi="Monaco"/>
-          <w:color w:val="0326CC"/>
-          <w:sz w:val="17"/>
-          <w:szCs w:val="17"/>
-        </w:rPr>
-      </w:pPr>
-      <w:r>
-        <w:rPr>
-          <w:rFonts w:ascii="Monaco" w:hAnsi="Monaco"/>
-          <w:color w:val="000000"/>
-          <w:sz w:val="17"/>
-          <w:szCs w:val="17"/>
-        </w:rPr>
-        <w:t xml:space="preserve">    </w:t>
-      </w:r>
-      <w:r>
-        <w:rPr>
-          <w:rFonts w:ascii="Monaco" w:hAnsi="Monaco"/>
-          <w:color w:val="006141"/>
-          <w:sz w:val="17"/>
-          <w:szCs w:val="17"/>
-        </w:rPr>
-        <w:t>uint16_t</w:t>
-      </w:r>
-      <w:r>
-        <w:rPr>
-          <w:rFonts w:ascii="Monaco" w:hAnsi="Monaco"/>
-          <w:color w:val="000000"/>
-          <w:sz w:val="17"/>
-          <w:szCs w:val="17"/>
-        </w:rPr>
-        <w:t xml:space="preserve"> </w:t>
-      </w:r>
-      <w:proofErr w:type="spellStart"/>
-      <w:r>
-        <w:rPr>
-          <w:rFonts w:ascii="Monaco" w:hAnsi="Monaco"/>
-          <w:color w:val="0326CC"/>
-          <w:sz w:val="17"/>
-          <w:szCs w:val="17"/>
-        </w:rPr>
-        <w:t>startHandle</w:t>
-      </w:r>
-      <w:proofErr w:type="spellEnd"/>
-      <w:r>
-        <w:rPr>
-          <w:rFonts w:ascii="Monaco" w:hAnsi="Monaco"/>
-          <w:color w:val="000000"/>
-          <w:sz w:val="17"/>
-          <w:szCs w:val="17"/>
-        </w:rPr>
-        <w:t>;</w:t>
-      </w:r>
-    </w:p>
-    <w:p>
-      <w:pPr>
-        <w:rPr>
-          <w:rFonts w:ascii="Monaco" w:hAnsi="Monaco"/>
-          <w:color w:val="0326CC"/>
-          <w:sz w:val="17"/>
-          <w:szCs w:val="17"/>
-        </w:rPr>
-      </w:pPr>
-      <w:r>
-        <w:rPr>
-          <w:rFonts w:ascii="Monaco" w:hAnsi="Monaco"/>
-          <w:color w:val="000000"/>
-          <w:sz w:val="17"/>
-          <w:szCs w:val="17"/>
-        </w:rPr>
-        <w:t xml:space="preserve">    </w:t>
-      </w:r>
-      <w:r>
-        <w:rPr>
-          <w:rFonts w:ascii="Monaco" w:hAnsi="Monaco"/>
-          <w:color w:val="006141"/>
-          <w:sz w:val="17"/>
-          <w:szCs w:val="17"/>
-        </w:rPr>
-        <w:t>uint16_t</w:t>
-      </w:r>
-      <w:r>
-        <w:rPr>
-          <w:rFonts w:ascii="Monaco" w:hAnsi="Monaco"/>
-          <w:color w:val="000000"/>
-          <w:sz w:val="17"/>
-          <w:szCs w:val="17"/>
-        </w:rPr>
-        <w:t xml:space="preserve"> </w:t>
-      </w:r>
-      <w:proofErr w:type="spellStart"/>
-      <w:r>
-        <w:rPr>
-          <w:rFonts w:ascii="Monaco" w:hAnsi="Monaco"/>
-          <w:color w:val="0326CC"/>
-          <w:sz w:val="17"/>
-          <w:szCs w:val="17"/>
-        </w:rPr>
-        <w:t>endHandle</w:t>
-      </w:r>
-      <w:proofErr w:type="spellEnd"/>
-      <w:r>
-        <w:rPr>
-          <w:rFonts w:ascii="Monaco" w:hAnsi="Monaco"/>
-          <w:color w:val="000000"/>
-          <w:sz w:val="17"/>
-          <w:szCs w:val="17"/>
-        </w:rPr>
-        <w:t>;</w:t>
-      </w:r>
-    </w:p>
-    <w:p>
-      <w:pPr>
-        <w:rPr>
-          <w:rFonts w:ascii="Monaco" w:hAnsi="Monaco"/>
-          <w:color w:val="0326CC"/>
-          <w:sz w:val="17"/>
-          <w:szCs w:val="17"/>
-        </w:rPr>
-      </w:pPr>
-      <w:r>
-        <w:rPr>
-          <w:rFonts w:ascii="Monaco" w:hAnsi="Monaco"/>
-          <w:color w:val="000000"/>
-          <w:sz w:val="17"/>
-          <w:szCs w:val="17"/>
-        </w:rPr>
-        <w:t xml:space="preserve">    </w:t>
-      </w:r>
-      <w:r>
-        <w:rPr>
-          <w:rFonts w:ascii="Monaco" w:hAnsi="Monaco"/>
-          <w:color w:val="006141"/>
-          <w:sz w:val="17"/>
-          <w:szCs w:val="17"/>
-        </w:rPr>
-        <w:t>uint16_t</w:t>
-      </w:r>
-      <w:r>
-        <w:rPr>
-          <w:rFonts w:ascii="Monaco" w:hAnsi="Monaco"/>
-          <w:color w:val="000000"/>
-          <w:sz w:val="17"/>
-          <w:szCs w:val="17"/>
-        </w:rPr>
-        <w:t xml:space="preserve"> </w:t>
-      </w:r>
-      <w:proofErr w:type="spellStart"/>
-      <w:r>
-        <w:rPr>
-          <w:rFonts w:ascii="Monaco" w:hAnsi="Monaco"/>
-          <w:color w:val="0326CC"/>
-          <w:sz w:val="17"/>
-          <w:szCs w:val="17"/>
-        </w:rPr>
-        <w:t>valHandle</w:t>
-      </w:r>
-      <w:proofErr w:type="spellEnd"/>
-      <w:r>
-        <w:rPr>
-          <w:rFonts w:ascii="Monaco" w:hAnsi="Monaco"/>
-          <w:color w:val="000000"/>
-          <w:sz w:val="17"/>
-          <w:szCs w:val="17"/>
-        </w:rPr>
-        <w:t>;</w:t>
-      </w:r>
-    </w:p>
-    <w:p>
-      <w:pPr>
-        <w:rPr>
-          <w:rFonts w:ascii="Monaco" w:hAnsi="Monaco"/>
-          <w:color w:val="0326CC"/>
-          <w:sz w:val="17"/>
-          <w:szCs w:val="17"/>
-        </w:rPr>
-      </w:pPr>
-      <w:r>
-        <w:rPr>
-          <w:rFonts w:ascii="Monaco" w:hAnsi="Monaco"/>
-          <w:color w:val="000000"/>
-          <w:sz w:val="17"/>
-          <w:szCs w:val="17"/>
-        </w:rPr>
-        <w:t xml:space="preserve">    </w:t>
-      </w:r>
-      <w:r>
-        <w:rPr>
-          <w:rFonts w:ascii="Monaco" w:hAnsi="Monaco"/>
-          <w:color w:val="006141"/>
-          <w:sz w:val="17"/>
-          <w:szCs w:val="17"/>
-        </w:rPr>
-        <w:t>uint16_t</w:t>
-      </w:r>
-      <w:r>
-        <w:rPr>
-          <w:rFonts w:ascii="Monaco" w:hAnsi="Monaco"/>
-          <w:color w:val="000000"/>
-          <w:sz w:val="17"/>
-          <w:szCs w:val="17"/>
-        </w:rPr>
-        <w:t xml:space="preserve"> </w:t>
-      </w:r>
-      <w:proofErr w:type="spellStart"/>
-      <w:r>
-        <w:rPr>
-          <w:rFonts w:ascii="Monaco" w:hAnsi="Monaco"/>
-          <w:color w:val="0326CC"/>
-          <w:sz w:val="17"/>
-          <w:szCs w:val="17"/>
-        </w:rPr>
-        <w:t>cccdHandle</w:t>
-      </w:r>
-      <w:proofErr w:type="spellEnd"/>
-      <w:r>
-        <w:rPr>
-          <w:rFonts w:ascii="Monaco" w:hAnsi="Monaco"/>
-          <w:color w:val="000000"/>
-          <w:sz w:val="17"/>
-          <w:szCs w:val="17"/>
-        </w:rPr>
-        <w:t>;</w:t>
-      </w:r>
-    </w:p>
-    <w:p>
-      <w:pPr>
-        <w:rPr>
-          <w:rFonts w:ascii="Monaco" w:hAnsi="Monaco"/>
-          <w:color w:val="006141"/>
-          <w:sz w:val="17"/>
-          <w:szCs w:val="17"/>
-        </w:rPr>
-      </w:pPr>
-      <w:r>
-        <w:rPr>
-          <w:rFonts w:ascii="Monaco" w:hAnsi="Monaco"/>
-          <w:color w:val="000000"/>
-          <w:sz w:val="17"/>
-          <w:szCs w:val="17"/>
-        </w:rPr>
-        <w:t xml:space="preserve">} </w:t>
-      </w:r>
-      <w:proofErr w:type="spellStart"/>
-      <w:r>
-        <w:rPr>
-          <w:rFonts w:ascii="Monaco" w:hAnsi="Monaco"/>
-          <w:color w:val="006141"/>
-          <w:sz w:val="17"/>
-          <w:szCs w:val="17"/>
-        </w:rPr>
-        <w:t>charHandle_t</w:t>
-      </w:r>
-      <w:proofErr w:type="spellEnd"/>
-      <w:r>
-        <w:rPr>
-          <w:rFonts w:ascii="Monaco" w:hAnsi="Monaco"/>
-          <w:color w:val="000000"/>
-          <w:sz w:val="17"/>
-          <w:szCs w:val="17"/>
-        </w:rPr>
-        <w:t>;</w:t>
-      </w:r>
-    </w:p>
-    <w:p/>
-    <w:p>
-      <w:r>
-        <w:t xml:space="preserve">Create </w:t>
-      </w:r>
-      <w:r>
-        <w:t xml:space="preserve">a </w:t>
-      </w:r>
-      <w:proofErr w:type="spellStart"/>
-      <w:r>
-        <w:t>charHandle_t</w:t>
-      </w:r>
-      <w:proofErr w:type="spellEnd"/>
-      <w:r>
-        <w:t xml:space="preserve"> for the LED and the Button</w:t>
-      </w:r>
-      <w:r>
-        <w:t xml:space="preserve"> as well as the </w:t>
-      </w:r>
-      <w:proofErr w:type="spellStart"/>
-      <w:r>
-        <w:t>Characterstic</w:t>
-      </w:r>
-      <w:proofErr w:type="spellEnd"/>
-      <w:r>
-        <w:t xml:space="preserve"> UUIDs to search for.</w:t>
-      </w:r>
-    </w:p>
-    <w:p>
-      <w:pPr>
-        <w:rPr>
-          <w:rFonts w:ascii="Monaco" w:hAnsi="Monaco"/>
-          <w:sz w:val="17"/>
-          <w:szCs w:val="17"/>
-        </w:rPr>
-      </w:pPr>
-      <w:r>
-        <w:rPr>
-          <w:rFonts w:ascii="Monaco" w:hAnsi="Monaco"/>
-          <w:color w:val="931A68"/>
-          <w:sz w:val="17"/>
-          <w:szCs w:val="17"/>
-        </w:rPr>
-        <w:t>static</w:t>
-      </w:r>
-      <w:r>
-        <w:rPr>
-          <w:rFonts w:ascii="Monaco" w:hAnsi="Monaco"/>
-          <w:sz w:val="17"/>
-          <w:szCs w:val="17"/>
-        </w:rPr>
-        <w:t xml:space="preserve"> </w:t>
-      </w:r>
-      <w:proofErr w:type="spellStart"/>
-      <w:r>
-        <w:rPr>
-          <w:rFonts w:ascii="Monaco" w:hAnsi="Monaco"/>
-          <w:color w:val="931A68"/>
-          <w:sz w:val="17"/>
-          <w:szCs w:val="17"/>
-        </w:rPr>
-        <w:t>const</w:t>
-      </w:r>
-      <w:proofErr w:type="spellEnd"/>
-      <w:r>
-        <w:rPr>
-          <w:rFonts w:ascii="Monaco" w:hAnsi="Monaco"/>
-          <w:sz w:val="17"/>
-          <w:szCs w:val="17"/>
-        </w:rPr>
-        <w:t xml:space="preserve"> </w:t>
-      </w:r>
-      <w:r>
-        <w:rPr>
-          <w:rFonts w:ascii="Monaco" w:hAnsi="Monaco"/>
-          <w:color w:val="006141"/>
-          <w:sz w:val="17"/>
-          <w:szCs w:val="17"/>
-        </w:rPr>
-        <w:t>uint8_t</w:t>
-      </w:r>
-      <w:r>
-        <w:rPr>
-          <w:rFonts w:ascii="Monaco" w:hAnsi="Monaco"/>
-          <w:sz w:val="17"/>
-          <w:szCs w:val="17"/>
-        </w:rPr>
-        <w:t xml:space="preserve"> </w:t>
-      </w:r>
-      <w:proofErr w:type="spellStart"/>
-      <w:proofErr w:type="gramStart"/>
-      <w:r>
-        <w:rPr>
-          <w:rFonts w:ascii="Monaco" w:hAnsi="Monaco"/>
-          <w:sz w:val="17"/>
-          <w:szCs w:val="17"/>
-        </w:rPr>
-        <w:t>ledUUID</w:t>
-      </w:r>
-      <w:proofErr w:type="spellEnd"/>
-      <w:r>
-        <w:rPr>
-          <w:rFonts w:ascii="Monaco" w:hAnsi="Monaco"/>
-          <w:sz w:val="17"/>
-          <w:szCs w:val="17"/>
-        </w:rPr>
-        <w:t>[</w:t>
-      </w:r>
-      <w:proofErr w:type="gramEnd"/>
-      <w:r>
-        <w:rPr>
-          <w:rFonts w:ascii="Monaco" w:hAnsi="Monaco"/>
-          <w:sz w:val="17"/>
-          <w:szCs w:val="17"/>
-        </w:rPr>
-        <w:t>] = {0xF1u,0x34u,0x9Bu,0x5Fu,0x80u,0x00u,0x00u,0x80u,0x00u,0x10u,0x00u,0x00u,0x00u,0x00u,0x00u,0x00u};</w:t>
-      </w:r>
-    </w:p>
-    <w:p>
-      <w:pPr>
-        <w:rPr>
-          <w:rFonts w:ascii="Monaco" w:hAnsi="Monaco"/>
-          <w:color w:val="006141"/>
-          <w:sz w:val="17"/>
-          <w:szCs w:val="17"/>
-        </w:rPr>
-      </w:pPr>
-      <w:r>
-        <w:rPr>
-          <w:rFonts w:ascii="Monaco" w:hAnsi="Monaco"/>
-          <w:color w:val="931A68"/>
-          <w:sz w:val="17"/>
-          <w:szCs w:val="17"/>
-        </w:rPr>
-        <w:t>static</w:t>
-      </w:r>
-      <w:r>
-        <w:rPr>
-          <w:rFonts w:ascii="Monaco" w:hAnsi="Monaco"/>
-          <w:color w:val="000000"/>
-          <w:sz w:val="17"/>
-          <w:szCs w:val="17"/>
-        </w:rPr>
-        <w:t xml:space="preserve"> </w:t>
-      </w:r>
-      <w:proofErr w:type="spellStart"/>
-      <w:r>
-        <w:rPr>
-          <w:rFonts w:ascii="Monaco" w:hAnsi="Monaco"/>
-          <w:color w:val="006141"/>
-          <w:sz w:val="17"/>
-          <w:szCs w:val="17"/>
-        </w:rPr>
-        <w:t>charHandle_t</w:t>
-      </w:r>
-      <w:proofErr w:type="spellEnd"/>
-      <w:r>
-        <w:rPr>
-          <w:rFonts w:ascii="Monaco" w:hAnsi="Monaco"/>
-          <w:color w:val="000000"/>
-          <w:sz w:val="17"/>
-          <w:szCs w:val="17"/>
-        </w:rPr>
-        <w:t xml:space="preserve"> </w:t>
-      </w:r>
-      <w:proofErr w:type="spellStart"/>
-      <w:r>
-        <w:rPr>
-          <w:rFonts w:ascii="Monaco" w:hAnsi="Monaco"/>
-          <w:color w:val="000000"/>
-          <w:sz w:val="17"/>
-          <w:szCs w:val="17"/>
-        </w:rPr>
-        <w:t>ledChar</w:t>
-      </w:r>
-      <w:proofErr w:type="spellEnd"/>
-      <w:r>
-        <w:rPr>
-          <w:rFonts w:ascii="Monaco" w:hAnsi="Monaco"/>
-          <w:color w:val="000000"/>
-          <w:sz w:val="17"/>
-          <w:szCs w:val="17"/>
-        </w:rPr>
-        <w:t>;</w:t>
-      </w:r>
-    </w:p>
-    <w:p>
-      <w:pPr>
-        <w:rPr>
-          <w:rFonts w:ascii="Monaco" w:hAnsi="Monaco"/>
-          <w:sz w:val="17"/>
-          <w:szCs w:val="17"/>
-        </w:rPr>
-      </w:pPr>
-    </w:p>
-    <w:p>
-      <w:pPr>
-        <w:rPr>
-          <w:rFonts w:ascii="Monaco" w:hAnsi="Monaco"/>
-          <w:sz w:val="17"/>
-          <w:szCs w:val="17"/>
-        </w:rPr>
-      </w:pPr>
-      <w:r>
-        <w:rPr>
-          <w:rFonts w:ascii="Monaco" w:hAnsi="Monaco"/>
-          <w:color w:val="931A68"/>
-          <w:sz w:val="17"/>
-          <w:szCs w:val="17"/>
-        </w:rPr>
-        <w:t>static</w:t>
-      </w:r>
-      <w:r>
-        <w:rPr>
-          <w:rFonts w:ascii="Monaco" w:hAnsi="Monaco"/>
-          <w:sz w:val="17"/>
-          <w:szCs w:val="17"/>
-        </w:rPr>
-        <w:t xml:space="preserve"> </w:t>
-      </w:r>
-      <w:proofErr w:type="spellStart"/>
-      <w:r>
-        <w:rPr>
-          <w:rFonts w:ascii="Monaco" w:hAnsi="Monaco"/>
-          <w:color w:val="931A68"/>
-          <w:sz w:val="17"/>
-          <w:szCs w:val="17"/>
-        </w:rPr>
-        <w:t>const</w:t>
-      </w:r>
-      <w:proofErr w:type="spellEnd"/>
-      <w:r>
-        <w:rPr>
-          <w:rFonts w:ascii="Monaco" w:hAnsi="Monaco"/>
-          <w:sz w:val="17"/>
-          <w:szCs w:val="17"/>
-        </w:rPr>
-        <w:t xml:space="preserve"> </w:t>
-      </w:r>
-      <w:r>
-        <w:rPr>
-          <w:rFonts w:ascii="Monaco" w:hAnsi="Monaco"/>
-          <w:color w:val="006141"/>
-          <w:sz w:val="17"/>
-          <w:szCs w:val="17"/>
-        </w:rPr>
-        <w:t>uint8_t</w:t>
-      </w:r>
-      <w:r>
-        <w:rPr>
-          <w:rFonts w:ascii="Monaco" w:hAnsi="Monaco"/>
-          <w:sz w:val="17"/>
-          <w:szCs w:val="17"/>
-        </w:rPr>
-        <w:t xml:space="preserve"> </w:t>
-      </w:r>
-      <w:proofErr w:type="spellStart"/>
-      <w:proofErr w:type="gramStart"/>
-      <w:r>
-        <w:rPr>
-          <w:rFonts w:ascii="Monaco" w:hAnsi="Monaco"/>
-          <w:sz w:val="17"/>
-          <w:szCs w:val="17"/>
-        </w:rPr>
-        <w:t>buttonUUID</w:t>
-      </w:r>
-      <w:proofErr w:type="spellEnd"/>
-      <w:r>
-        <w:rPr>
-          <w:rFonts w:ascii="Monaco" w:hAnsi="Monaco"/>
-          <w:sz w:val="17"/>
-          <w:szCs w:val="17"/>
-        </w:rPr>
-        <w:t>[</w:t>
-      </w:r>
-      <w:proofErr w:type="gramEnd"/>
-      <w:r>
-        <w:rPr>
-          <w:rFonts w:ascii="Monaco" w:hAnsi="Monaco"/>
-          <w:sz w:val="17"/>
-          <w:szCs w:val="17"/>
-        </w:rPr>
-        <w:t>] = {0xF2u,0x34u,0x9Bu,0x5Fu,0x80u,0x00u,0x00u,0x80u,0x00u,0x10u,0x00u,0x00u,0x00u,0x00u,0x00u,0x00u };</w:t>
-      </w:r>
-    </w:p>
-    <w:p>
-      <w:pPr>
-        <w:rPr>
-          <w:rFonts w:ascii="Monaco" w:hAnsi="Monaco"/>
-          <w:sz w:val="17"/>
-          <w:szCs w:val="17"/>
-        </w:rPr>
-      </w:pPr>
-      <w:r>
-        <w:rPr>
-          <w:rFonts w:ascii="Monaco" w:hAnsi="Monaco"/>
-          <w:color w:val="931A68"/>
-          <w:sz w:val="17"/>
-          <w:szCs w:val="17"/>
-        </w:rPr>
-        <w:t>static</w:t>
-      </w:r>
-      <w:r>
-        <w:rPr>
-          <w:rFonts w:ascii="Monaco" w:hAnsi="Monaco"/>
-          <w:sz w:val="17"/>
-          <w:szCs w:val="17"/>
-        </w:rPr>
-        <w:t xml:space="preserve"> </w:t>
-      </w:r>
-      <w:proofErr w:type="spellStart"/>
-      <w:r>
-        <w:rPr>
-          <w:rFonts w:ascii="Monaco" w:hAnsi="Monaco"/>
-          <w:color w:val="006141"/>
-          <w:sz w:val="17"/>
-          <w:szCs w:val="17"/>
-        </w:rPr>
-        <w:t>charHandle_t</w:t>
-      </w:r>
-      <w:proofErr w:type="spellEnd"/>
-      <w:r>
-        <w:rPr>
-          <w:rFonts w:ascii="Monaco" w:hAnsi="Monaco"/>
-          <w:sz w:val="17"/>
-          <w:szCs w:val="17"/>
-        </w:rPr>
-        <w:t xml:space="preserve"> </w:t>
-      </w:r>
-      <w:proofErr w:type="spellStart"/>
-      <w:r>
-        <w:rPr>
-          <w:rFonts w:ascii="Monaco" w:hAnsi="Monaco"/>
-          <w:sz w:val="17"/>
-          <w:szCs w:val="17"/>
-        </w:rPr>
-        <w:t>buttonChar</w:t>
-      </w:r>
-      <w:proofErr w:type="spellEnd"/>
-      <w:r>
-        <w:rPr>
-          <w:rFonts w:ascii="Monaco" w:hAnsi="Monaco"/>
-          <w:sz w:val="17"/>
-          <w:szCs w:val="17"/>
-        </w:rPr>
-        <w:t>;</w:t>
-      </w:r>
-    </w:p>
-    <w:p/>
-    <w:p>
-      <w:r>
-        <w:t xml:space="preserve">Create an array of </w:t>
-      </w:r>
-      <w:proofErr w:type="spellStart"/>
-      <w:r>
-        <w:t>charHandle_t</w:t>
-      </w:r>
-      <w:proofErr w:type="spellEnd"/>
-      <w:r>
-        <w:t xml:space="preserve"> to temporarily hold the Characteristics.  </w:t>
-      </w:r>
-      <w:r>
-        <w:t xml:space="preserve">When you discover the Characteristics, you </w:t>
-      </w:r>
-      <w:r>
-        <w:t>w</w:t>
-      </w:r>
-      <w:r>
-        <w:t>on’t know what order will they occur so you need to save the Handles</w:t>
-      </w:r>
-      <w:r>
-        <w:t xml:space="preserve"> to calculate the end of group Handles.</w:t>
-      </w:r>
-    </w:p>
-    <w:p>
-      <w:pPr>
-        <w:rPr>
-          <w:rFonts w:ascii="Monaco" w:hAnsi="Monaco"/>
-          <w:sz w:val="17"/>
-          <w:szCs w:val="17"/>
-        </w:rPr>
-      </w:pPr>
-      <w:r>
-        <w:rPr>
-          <w:rFonts w:ascii="Monaco" w:hAnsi="Monaco"/>
-          <w:color w:val="931A68"/>
-          <w:sz w:val="17"/>
-          <w:szCs w:val="17"/>
-        </w:rPr>
-        <w:lastRenderedPageBreak/>
-        <w:t>#define</w:t>
-      </w:r>
-      <w:r>
-        <w:rPr>
-          <w:rFonts w:ascii="Monaco" w:hAnsi="Monaco"/>
-          <w:sz w:val="17"/>
-          <w:szCs w:val="17"/>
-        </w:rPr>
-        <w:t xml:space="preserve"> MAX_CHARS_DISCOVERED (10)</w:t>
-      </w:r>
-    </w:p>
-    <w:p>
-      <w:pPr>
-        <w:rPr>
-          <w:rFonts w:ascii="Monaco" w:hAnsi="Monaco"/>
-          <w:sz w:val="17"/>
-          <w:szCs w:val="17"/>
-        </w:rPr>
-      </w:pPr>
-      <w:r>
-        <w:rPr>
-          <w:rFonts w:ascii="Monaco" w:hAnsi="Monaco"/>
-          <w:color w:val="931A68"/>
-          <w:sz w:val="17"/>
-          <w:szCs w:val="17"/>
-        </w:rPr>
-        <w:t>static</w:t>
-      </w:r>
-      <w:r>
-        <w:rPr>
-          <w:rFonts w:ascii="Monaco" w:hAnsi="Monaco"/>
-          <w:sz w:val="17"/>
-          <w:szCs w:val="17"/>
-        </w:rPr>
-        <w:t xml:space="preserve"> </w:t>
-      </w:r>
-      <w:proofErr w:type="spellStart"/>
-      <w:r>
-        <w:rPr>
-          <w:rFonts w:ascii="Monaco" w:hAnsi="Monaco"/>
-          <w:color w:val="006141"/>
-          <w:sz w:val="17"/>
-          <w:szCs w:val="17"/>
-        </w:rPr>
-        <w:t>charHandle_t</w:t>
-      </w:r>
-      <w:proofErr w:type="spellEnd"/>
-      <w:r>
-        <w:rPr>
-          <w:rFonts w:ascii="Monaco" w:hAnsi="Monaco"/>
-          <w:sz w:val="17"/>
-          <w:szCs w:val="17"/>
-        </w:rPr>
-        <w:t xml:space="preserve"> </w:t>
-      </w:r>
-      <w:proofErr w:type="spellStart"/>
-      <w:r>
-        <w:rPr>
-          <w:rFonts w:ascii="Monaco" w:hAnsi="Monaco"/>
-          <w:sz w:val="17"/>
-          <w:szCs w:val="17"/>
-        </w:rPr>
-        <w:t>charHandles</w:t>
-      </w:r>
-      <w:proofErr w:type="spellEnd"/>
-      <w:r>
-        <w:rPr>
-          <w:rFonts w:ascii="Monaco" w:hAnsi="Monaco"/>
-          <w:sz w:val="17"/>
-          <w:szCs w:val="17"/>
-        </w:rPr>
-        <w:t>[MAX_CHARS_DISCOVERED];</w:t>
-      </w:r>
-    </w:p>
-    <w:p>
-      <w:pPr>
-        <w:rPr>
-          <w:rFonts w:ascii="Monaco" w:hAnsi="Monaco"/>
-          <w:sz w:val="17"/>
-          <w:szCs w:val="17"/>
-        </w:rPr>
-      </w:pPr>
-      <w:r>
-        <w:rPr>
-          <w:rFonts w:ascii="Monaco" w:hAnsi="Monaco"/>
-          <w:color w:val="931A68"/>
-          <w:sz w:val="17"/>
-          <w:szCs w:val="17"/>
-        </w:rPr>
-        <w:t>static</w:t>
-      </w:r>
-      <w:r>
-        <w:rPr>
-          <w:rFonts w:ascii="Monaco" w:hAnsi="Monaco"/>
-          <w:sz w:val="17"/>
-          <w:szCs w:val="17"/>
-        </w:rPr>
-        <w:t xml:space="preserve"> </w:t>
-      </w:r>
-      <w:r>
-        <w:rPr>
-          <w:rFonts w:ascii="Monaco" w:hAnsi="Monaco"/>
-          <w:color w:val="006141"/>
-          <w:sz w:val="17"/>
-          <w:szCs w:val="17"/>
-        </w:rPr>
-        <w:t>uint32_t</w:t>
-      </w:r>
-      <w:r>
-        <w:rPr>
-          <w:rFonts w:ascii="Monaco" w:hAnsi="Monaco"/>
-          <w:sz w:val="17"/>
-          <w:szCs w:val="17"/>
-        </w:rPr>
-        <w:t xml:space="preserve"> </w:t>
-      </w:r>
-      <w:proofErr w:type="spellStart"/>
-      <w:r>
-        <w:rPr>
-          <w:rFonts w:ascii="Monaco" w:hAnsi="Monaco"/>
-          <w:sz w:val="17"/>
-          <w:szCs w:val="17"/>
-        </w:rPr>
-        <w:t>charHandleCount</w:t>
-      </w:r>
-      <w:proofErr w:type="spellEnd"/>
-      <w:r>
-        <w:rPr>
-          <w:rFonts w:ascii="Monaco" w:hAnsi="Monaco"/>
-          <w:sz w:val="17"/>
-          <w:szCs w:val="17"/>
-        </w:rPr>
-        <w:t>;</w:t>
-      </w:r>
-    </w:p>
-    <w:p/>
-    <w:p>
-      <w:r>
-        <w:t>Add a function to launch the service discovery called “</w:t>
-      </w:r>
-      <w:proofErr w:type="spellStart"/>
-      <w:r>
-        <w:t>startServiceDiscovery</w:t>
-      </w:r>
-      <w:proofErr w:type="spellEnd"/>
-      <w:r>
-        <w:t>”.  Instead of finding all the UUIDs you will turn on the filter</w:t>
-      </w:r>
-      <w:r>
-        <w:t xml:space="preserve"> for just the WICED101 UUID.  Setup the </w:t>
-      </w:r>
-      <w:proofErr w:type="spellStart"/>
-      <w:r>
-        <w:t>wiced_bt_gatt_discovery_param_t</w:t>
-      </w:r>
-      <w:proofErr w:type="spellEnd"/>
-      <w:r>
-        <w:t xml:space="preserve"> with the starting and ending handle set to 0x01 &amp; 0xFFFF.  Setup the UUID to be the UUID of the WICED101 Service.  Use </w:t>
-      </w:r>
-      <w:proofErr w:type="spellStart"/>
-      <w:r>
-        <w:t>memcpy</w:t>
-      </w:r>
-      <w:proofErr w:type="spellEnd"/>
-      <w:r>
-        <w:t xml:space="preserve"> to copy the Service UUID into the </w:t>
-      </w:r>
-      <w:proofErr w:type="spellStart"/>
-      <w:r>
-        <w:t>wiced_bt_gatt_discovery_param_</w:t>
-      </w:r>
-      <w:proofErr w:type="gramStart"/>
-      <w:r>
-        <w:t>t</w:t>
-      </w:r>
-      <w:proofErr w:type="spellEnd"/>
-      <w:r>
-        <w:t>;</w:t>
-      </w:r>
-      <w:r>
-        <w:t xml:space="preserve">  Set</w:t>
-      </w:r>
-      <w:proofErr w:type="gramEnd"/>
-      <w:r>
-        <w:t xml:space="preserve"> the discovery type to </w:t>
-      </w:r>
-    </w:p>
-    <w:p/>
-    <w:p>
-      <w:r>
-        <w:t xml:space="preserve">Add the case </w:t>
-      </w:r>
-      <w:r>
-        <w:t>GATT_DISCOVERY_RESULT_EVT</w:t>
-      </w:r>
-      <w:r>
-        <w:t xml:space="preserve"> to your GATT Event Handler.  If the </w:t>
-      </w:r>
-      <w:r>
-        <w:t xml:space="preserve">discovery type is </w:t>
-      </w:r>
-      <w:r>
-        <w:t>GATT_DISCOVER_SERVICES_BY_UUID</w:t>
-      </w:r>
-      <w:r>
-        <w:t xml:space="preserve"> then update the </w:t>
-      </w:r>
-      <w:proofErr w:type="spellStart"/>
-      <w:r>
-        <w:t>serviceStart</w:t>
-      </w:r>
-      <w:proofErr w:type="spellEnd"/>
-      <w:r>
-        <w:t xml:space="preserve"> and </w:t>
-      </w:r>
-      <w:proofErr w:type="spellStart"/>
-      <w:r>
-        <w:t>serviceEnd</w:t>
-      </w:r>
-      <w:proofErr w:type="spellEnd"/>
-      <w:r>
-        <w:t xml:space="preserve"> handle with the actual start and end Handles (remember </w:t>
-      </w:r>
-      <w:r>
-        <w:t>GATT_DISCOVERY_RESULT_SERVICE_START_HANDLE</w:t>
-      </w:r>
-      <w:r>
-        <w:t xml:space="preserve"> and </w:t>
-      </w:r>
-      <w:r>
-        <w:rPr>
-          <w:u w:val="single"/>
-        </w:rPr>
-        <w:t>GATT_DISCOVERY_RESULT_SERVICE_END_HANDLE</w:t>
-      </w:r>
-    </w:p>
-    <w:p/>
-    <w:p>
-      <w:r>
-        <w:t xml:space="preserve">Add a function to launch the </w:t>
-      </w:r>
-      <w:r>
-        <w:t>Characteristic</w:t>
-      </w:r>
-      <w:r>
-        <w:t xml:space="preserve"> called “</w:t>
-      </w:r>
-      <w:proofErr w:type="spellStart"/>
-      <w:r>
-        <w:t>star</w:t>
-      </w:r>
-      <w:r>
-        <w:t>t</w:t>
-      </w:r>
-      <w:r>
-        <w:t>CharacteristicDiscovery</w:t>
-      </w:r>
-      <w:proofErr w:type="spellEnd"/>
-      <w:r>
-        <w:t>”</w:t>
-      </w:r>
-      <w:r>
-        <w:t xml:space="preserve">.  Setup the </w:t>
-      </w:r>
-      <w:proofErr w:type="spellStart"/>
-      <w:r>
-        <w:t>wiced_bt_gatt_discovery_param_t</w:t>
-      </w:r>
-      <w:proofErr w:type="spellEnd"/>
-      <w:r>
-        <w:t xml:space="preserve"> start and end Handle to be the range you discovered in the previous step.</w:t>
-      </w:r>
-    </w:p>
-    <w:p>
-      <w:r>
-        <w:t xml:space="preserve"> </w:t>
+        <w:t>Add the function calls for ‘</w:t>
+      </w:r>
+      <w:proofErr w:type="spellStart"/>
+      <w:r>
+        <w:t>q’,’w</w:t>
+      </w:r>
+      <w:proofErr w:type="spellEnd"/>
+      <w:r>
+        <w:t>’, and ‘e’.  Also add those buttons to the help print out.  Then run and test your project.</w:t>
+      </w:r>
+    </w:p>
+    <w:p>
+      <w:r>
+        <w:t>‘s’ Start Scanning</w:t>
+      </w:r>
+    </w:p>
+    <w:p>
+      <w:r>
+        <w:t>‘q’ Discover the WICED101 Service</w:t>
+      </w:r>
+    </w:p>
+    <w:p>
+      <w:r>
+        <w:t>‘w’ Discover the Button and LED Characteristics</w:t>
+      </w:r>
+    </w:p>
+    <w:p>
+      <w:r>
+        <w:t>‘e’ Discover the Button CCCD</w:t>
+      </w:r>
+    </w:p>
+    <w:p>
+      <w:r>
+        <w:t>‘1’ Turn on the LED</w:t>
+      </w:r>
+    </w:p>
+    <w:p>
+      <w:r>
+        <w:t>‘0’ Turn off the LED</w:t>
+      </w:r>
+    </w:p>
+    <w:p>
+      <w:r>
+        <w:t>‘n’ Turn on notifications (then press the button on the Peripheral and make sure it works)</w:t>
+      </w:r>
+    </w:p>
+    <w:p>
+      <w:r>
+        <w:t>‘N’ Turn off the notification and make sure they are off</w:t>
       </w:r>
     </w:p>
     <w:p>
@@ -22560,7 +23847,6 @@
         <w:docPartUnique/>
       </w:docPartObj>
     </w:sdtPr>
-    <w:sdtEndPr/>
     <w:sdtContent>
       <w:sdt>
         <w:sdtPr>
@@ -22570,7 +23856,6 @@
             <w:docPartUnique/>
           </w:docPartObj>
         </w:sdtPr>
-        <w:sdtEndPr/>
         <w:sdtContent>
           <w:p>
             <w:pPr>
@@ -22636,7 +23921,7 @@
               <w:rPr>
                 <w:noProof/>
               </w:rPr>
-              <w:t>21</w:t>
+              <w:t>22</w:t>
             </w:r>
             <w:r>
               <w:rPr>
@@ -24063,7 +25348,7 @@
   <w:style w:type="paragraph" w:default="1" w:styleId="Normal">
     <w:name w:val="Normal"/>
     <w:qFormat/>
-    <w:rsid w:val="00A9565F"/>
+    <w:rsid w:val="000A4BBF"/>
     <w:pPr>
       <w:spacing w:line="240" w:lineRule="auto"/>
     </w:pPr>
@@ -24190,9 +25475,8 @@
   <w:style w:type="character" w:default="1" w:styleId="DefaultParagraphFont">
     <w:name w:val="Default Paragraph Font"/>
     <w:uiPriority w:val="1"/>
-    <w:semiHidden/>
     <w:unhideWhenUsed/>
-    <w:rsid w:val="00A9565F"/>
+    <w:rsid w:val="000A4BBF"/>
   </w:style>
   <w:style w:type="table" w:default="1" w:styleId="TableNormal">
     <w:name w:val="Normal Table"/>
@@ -24214,7 +25498,7 @@
     <w:uiPriority w:val="99"/>
     <w:semiHidden/>
     <w:unhideWhenUsed/>
-    <w:rsid w:val="00A9565F"/>
+    <w:rsid w:val="000A4BBF"/>
   </w:style>
   <w:style w:type="character" w:customStyle="1" w:styleId="Heading1Char">
     <w:name w:val="Heading 1 Char"/>
@@ -25222,7 +26506,7 @@
 </file>
 
 <file path=customXml/itemProps1.xml><?xml version="1.0" encoding="utf-8"?>
-<ds:datastoreItem xmlns:ds="http://schemas.openxmlformats.org/officeDocument/2006/customXml" ds:itemID="{511B49CC-5069-1949-9CAE-787095F2286A}">
+<ds:datastoreItem xmlns:ds="http://schemas.openxmlformats.org/officeDocument/2006/customXml" ds:itemID="{8218A388-F922-8B4C-ABA6-328D047A0D9C}">
   <ds:schemaRefs>
     <ds:schemaRef ds:uri="http://schemas.openxmlformats.org/officeDocument/2006/bibliography"/>
   </ds:schemaRefs>

</xml_diff>